<commit_message>
Inserimento capitolo 1 e 2 (Capitolo 3 scritto parzialmente
</commit_message>
<xml_diff>
--- a/Internal Work Product/Documenti Ufficiali/RAD_YouLearn.docx
+++ b/Internal Work Product/Documenti Ufficiali/RAD_YouLearn.docx
@@ -30,7 +30,7 @@
             <mc:AlternateContent>
               <mc:Choice Requires="wps">
                 <w:drawing>
-                  <wp:anchor distT="0" distB="0" distL="114300" distR="114300" simplePos="0" relativeHeight="251659264" behindDoc="0" locked="0" layoutInCell="1" allowOverlap="1" wp14:anchorId="61C38F6F" wp14:editId="6C1A479A">
+                  <wp:anchor distT="0" distB="0" distL="114300" distR="114300" simplePos="0" relativeHeight="251659264" behindDoc="0" locked="0" layoutInCell="1" allowOverlap="1" wp14:anchorId="61C38F6F" wp14:editId="5A360195">
                     <wp:simplePos x="0" y="0"/>
                     <wp:positionH relativeFrom="margin">
                       <wp:posOffset>2151105</wp:posOffset>
@@ -220,6 +220,184 @@
               <w:noProof/>
               <w:lang w:val="it-IT" w:eastAsia="it-IT"/>
             </w:rPr>
+            <mc:AlternateContent>
+              <mc:Choice Requires="wps">
+                <w:drawing>
+                  <wp:anchor distT="0" distB="0" distL="114300" distR="114300" simplePos="0" relativeHeight="251663360" behindDoc="0" locked="0" layoutInCell="1" allowOverlap="1" wp14:anchorId="31DCDDF1" wp14:editId="013B4796">
+                    <wp:simplePos x="0" y="0"/>
+                    <wp:positionH relativeFrom="margin">
+                      <wp:posOffset>6694347</wp:posOffset>
+                    </wp:positionH>
+                    <wp:positionV relativeFrom="margin">
+                      <wp:posOffset>2513965</wp:posOffset>
+                    </wp:positionV>
+                    <wp:extent cx="3916045" cy="2938145"/>
+                    <wp:effectExtent l="0" t="0" r="8255" b="8255"/>
+                    <wp:wrapTopAndBottom/>
+                    <wp:docPr id="4" name="Casella di testo 2" descr="Casella di testo in cui sono visualizzati titolo e sottotitolo del documento"/>
+                    <wp:cNvGraphicFramePr/>
+                    <a:graphic xmlns:a="http://schemas.openxmlformats.org/drawingml/2006/main">
+                      <a:graphicData uri="http://schemas.microsoft.com/office/word/2010/wordprocessingShape">
+                        <wps:wsp>
+                          <wps:cNvSpPr txBox="1"/>
+                          <wps:spPr>
+                            <a:xfrm>
+                              <a:off x="0" y="0"/>
+                              <a:ext cx="3916045" cy="2938145"/>
+                            </a:xfrm>
+                            <a:prstGeom prst="rect">
+                              <a:avLst/>
+                            </a:prstGeom>
+                            <a:noFill/>
+                            <a:ln w="6350">
+                              <a:noFill/>
+                            </a:ln>
+                            <a:effectLst/>
+                          </wps:spPr>
+                          <wps:txbx>
+                            <w:txbxContent>
+                              <w:p>
+                                <w:pPr>
+                                  <w:pStyle w:val="Logo"/>
+                                  <w:rPr>
+                                    <w:color w:val="0070C0"/>
+                                  </w:rPr>
+                                </w:pPr>
+                                <w:sdt>
+                                  <w:sdtPr>
+                                    <w:rPr>
+                                      <w:color w:val="0070C0"/>
+                                    </w:rPr>
+                                    <w:alias w:val="Titolo"/>
+                                    <w:tag w:val=""/>
+                                    <w:id w:val="1758020208"/>
+                                    <w:dataBinding w:prefixMappings="xmlns:ns0='http://purl.org/dc/elements/1.1/' xmlns:ns1='http://schemas.openxmlformats.org/package/2006/metadata/core-properties' " w:xpath="/ns1:coreProperties[1]/ns0:title[1]" w:storeItemID="{6C3C8BC8-F283-45AE-878A-BAB7291924A1}"/>
+                                    <w:text/>
+                                  </w:sdtPr>
+                                  <w:sdtContent>
+                                    <w:r>
+                                      <w:rPr>
+                                        <w:color w:val="0070C0"/>
+                                      </w:rPr>
+                                      <w:t>RAD Requirement Analysis Document</w:t>
+                                    </w:r>
+                                  </w:sdtContent>
+                                </w:sdt>
+                              </w:p>
+                              <w:p>
+                                <w:pPr>
+                                  <w:pStyle w:val="Title"/>
+                                </w:pPr>
+                                <w:sdt>
+                                  <w:sdtPr>
+                                    <w:alias w:val="Sottotitolo"/>
+                                    <w:tag w:val=""/>
+                                    <w:id w:val="648790056"/>
+                                    <w:dataBinding w:prefixMappings="xmlns:ns0='http://purl.org/dc/elements/1.1/' xmlns:ns1='http://schemas.openxmlformats.org/package/2006/metadata/core-properties' " w:xpath="/ns1:coreProperties[1]/ns0:subject[1]" w:storeItemID="{6C3C8BC8-F283-45AE-878A-BAB7291924A1}"/>
+                                    <w:text/>
+                                  </w:sdtPr>
+                                  <w:sdtContent>
+                                    <w:proofErr w:type="spellStart"/>
+                                    <w:r>
+                                      <w:t>YouLearn</w:t>
+                                    </w:r>
+                                    <w:proofErr w:type="spellEnd"/>
+                                    <w:r>
+                                      <w:t xml:space="preserve"> Platform Project</w:t>
+                                    </w:r>
+                                  </w:sdtContent>
+                                </w:sdt>
+                              </w:p>
+                            </w:txbxContent>
+                          </wps:txbx>
+                          <wps:bodyPr rot="0" spcFirstLastPara="0" vertOverflow="overflow" horzOverflow="overflow" vert="horz" wrap="square" lIns="0" tIns="0" rIns="0" bIns="0" numCol="1" spcCol="0" rtlCol="0" fromWordArt="0" anchor="t" anchorCtr="0" forceAA="0" compatLnSpc="1">
+                            <a:prstTxWarp prst="textNoShape">
+                              <a:avLst/>
+                            </a:prstTxWarp>
+                            <a:noAutofit/>
+                          </wps:bodyPr>
+                        </wps:wsp>
+                      </a:graphicData>
+                    </a:graphic>
+                    <wp14:sizeRelH relativeFrom="margin">
+                      <wp14:pctWidth>0</wp14:pctWidth>
+                    </wp14:sizeRelH>
+                    <wp14:sizeRelV relativeFrom="margin">
+                      <wp14:pctHeight>0</wp14:pctHeight>
+                    </wp14:sizeRelV>
+                  </wp:anchor>
+                </w:drawing>
+              </mc:Choice>
+              <mc:Fallback>
+                <w:pict>
+                  <v:shape w14:anchorId="31DCDDF1" id="_x0000_s1027" type="#_x0000_t202" alt="Casella di testo in cui sono visualizzati titolo e sottotitolo del documento" style="position:absolute;margin-left:527.1pt;margin-top:197.95pt;width:308.35pt;height:231.35pt;z-index:251663360;visibility:visible;mso-wrap-style:square;mso-width-percent:0;mso-height-percent:0;mso-wrap-distance-left:9pt;mso-wrap-distance-top:0;mso-wrap-distance-right:9pt;mso-wrap-distance-bottom:0;mso-position-horizontal:absolute;mso-position-horizontal-relative:margin;mso-position-vertical:absolute;mso-position-vertical-relative:margin;mso-width-percent:0;mso-height-percent:0;mso-width-relative:margin;mso-height-relative:margin;v-text-anchor:top" o:gfxdata="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" filled="f" stroked="f" strokeweight=".5pt">
+                    <v:textbox inset="0,0,0,0">
+                      <w:txbxContent>
+                        <w:p>
+                          <w:pPr>
+                            <w:pStyle w:val="Logo"/>
+                            <w:rPr>
+                              <w:color w:val="0070C0"/>
+                            </w:rPr>
+                          </w:pPr>
+                          <w:sdt>
+                            <w:sdtPr>
+                              <w:rPr>
+                                <w:color w:val="0070C0"/>
+                              </w:rPr>
+                              <w:alias w:val="Titolo"/>
+                              <w:tag w:val=""/>
+                              <w:id w:val="1758020208"/>
+                              <w:dataBinding w:prefixMappings="xmlns:ns0='http://purl.org/dc/elements/1.1/' xmlns:ns1='http://schemas.openxmlformats.org/package/2006/metadata/core-properties' " w:xpath="/ns1:coreProperties[1]/ns0:title[1]" w:storeItemID="{6C3C8BC8-F283-45AE-878A-BAB7291924A1}"/>
+                              <w:text/>
+                            </w:sdtPr>
+                            <w:sdtContent>
+                              <w:r>
+                                <w:rPr>
+                                  <w:color w:val="0070C0"/>
+                                </w:rPr>
+                                <w:t>RAD Requirement Analysis Document</w:t>
+                              </w:r>
+                            </w:sdtContent>
+                          </w:sdt>
+                        </w:p>
+                        <w:p>
+                          <w:pPr>
+                            <w:pStyle w:val="Title"/>
+                          </w:pPr>
+                          <w:sdt>
+                            <w:sdtPr>
+                              <w:alias w:val="Sottotitolo"/>
+                              <w:tag w:val=""/>
+                              <w:id w:val="648790056"/>
+                              <w:dataBinding w:prefixMappings="xmlns:ns0='http://purl.org/dc/elements/1.1/' xmlns:ns1='http://schemas.openxmlformats.org/package/2006/metadata/core-properties' " w:xpath="/ns1:coreProperties[1]/ns0:subject[1]" w:storeItemID="{6C3C8BC8-F283-45AE-878A-BAB7291924A1}"/>
+                              <w:text/>
+                            </w:sdtPr>
+                            <w:sdtContent>
+                              <w:proofErr w:type="spellStart"/>
+                              <w:r>
+                                <w:t>YouLearn</w:t>
+                              </w:r>
+                              <w:proofErr w:type="spellEnd"/>
+                              <w:r>
+                                <w:t xml:space="preserve"> Platform Project</w:t>
+                              </w:r>
+                            </w:sdtContent>
+                          </w:sdt>
+                        </w:p>
+                      </w:txbxContent>
+                    </v:textbox>
+                    <w10:wrap type="topAndBottom" anchorx="margin" anchory="margin"/>
+                  </v:shape>
+                </w:pict>
+              </mc:Fallback>
+            </mc:AlternateContent>
+          </w:r>
+          <w:r>
+            <w:rPr>
+              <w:noProof/>
+              <w:lang w:val="it-IT" w:eastAsia="it-IT"/>
+            </w:rPr>
             <w:drawing>
               <wp:inline distT="0" distB="0" distL="0" distR="0" wp14:anchorId="60639569" wp14:editId="7BFD1772">
                 <wp:extent cx="1458098" cy="1458098"/>
@@ -256,8 +434,12 @@
               </wp:inline>
             </w:drawing>
           </w:r>
-          <w:bookmarkStart w:id="0" w:name="_GoBack"/>
-          <w:bookmarkEnd w:id="0"/>
+          <w:r>
+            <w:rPr>
+              <w:lang w:val="it-IT"/>
+            </w:rPr>
+            <w:br/>
+          </w:r>
           <w:r>
             <w:rPr>
               <w:noProof/>
@@ -417,7 +599,7 @@
               </mc:Choice>
               <mc:Fallback>
                 <w:pict>
-                  <v:shape w14:anchorId="089F89EC" id="Casella di testo 1" o:spid="_x0000_s1027" type="#_x0000_t202" alt="Casella di testo in cui sono visualizzate le informazioni sul contatto della società" style="position:absolute;margin-left:416.8pt;margin-top:0;width:468pt;height:48.95pt;z-index:251661312;visibility:visible;mso-wrap-style:square;mso-width-percent:1000;mso-height-percent:0;mso-wrap-distance-left:9pt;mso-wrap-distance-top:0;mso-wrap-distance-right:9pt;mso-wrap-distance-bottom:0;mso-position-horizontal:right;mso-position-horizontal-relative:margin;mso-position-vertical:bottom;mso-position-vertical-relative:margin;mso-width-percent:1000;mso-height-percent:0;mso-width-relative:margin;mso-height-relative:margin;v-text-anchor:middle" o:gfxdata="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" fillcolor="#0070c0" stroked="f" strokeweight=".5pt">
+                  <v:shape w14:anchorId="089F89EC" id="Casella di testo 1" o:spid="_x0000_s1028" type="#_x0000_t202" alt="Casella di testo in cui sono visualizzate le informazioni sul contatto della società" style="position:absolute;margin-left:416.8pt;margin-top:0;width:468pt;height:48.95pt;z-index:251661312;visibility:visible;mso-wrap-style:square;mso-width-percent:1000;mso-height-percent:0;mso-wrap-distance-left:9pt;mso-wrap-distance-top:0;mso-wrap-distance-right:9pt;mso-wrap-distance-bottom:0;mso-position-horizontal:right;mso-position-horizontal-relative:margin;mso-position-vertical:bottom;mso-position-vertical-relative:margin;mso-width-percent:1000;mso-height-percent:0;mso-width-relative:margin;mso-height-relative:margin;v-text-anchor:middle" o:gfxdata="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" fillcolor="#0070c0" stroked="f" strokeweight=".5pt">
                     <v:textbox inset="12.96pt,0,12.96pt,0">
                       <w:txbxContent>
                         <w:tbl>
@@ -759,6 +941,13 @@
                     <w:lang w:val="it-IT"/>
                   </w:rPr>
                 </w:pPr>
+                <w:r>
+                  <w:rPr>
+                    <w:sz w:val="24"/>
+                    <w:lang w:val="it-IT"/>
+                  </w:rPr>
+                  <w:t>15/11/2018</w:t>
+                </w:r>
               </w:p>
             </w:tc>
             <w:tc>
@@ -775,6 +964,13 @@
                     <w:lang w:val="it-IT"/>
                   </w:rPr>
                 </w:pPr>
+                <w:r>
+                  <w:rPr>
+                    <w:sz w:val="24"/>
+                    <w:lang w:val="it-IT"/>
+                  </w:rPr>
+                  <w:t>1.0.1</w:t>
+                </w:r>
               </w:p>
             </w:tc>
             <w:tc>
@@ -1393,15 +1589,16 @@
               <w:lang w:val="it-IT" w:eastAsia="it-IT"/>
             </w:rPr>
           </w:pPr>
-          <w:r>
-            <w:rPr>
-              <w:rStyle w:val="Hyperlink"/>
-              <w:noProof/>
-              <w:u w:val="none"/>
-              <w:lang w:val="it-IT"/>
-            </w:rPr>
-            <w:t>1.1 Ambito del sistema</w:t>
-          </w:r>
+          <w:hyperlink w:anchor="_Toc433975254" w:history="1">
+            <w:r>
+              <w:rPr>
+                <w:rStyle w:val="Hyperlink"/>
+                <w:noProof/>
+                <w:lang w:val="it-IT"/>
+              </w:rPr>
+              <w:t>1.1 Scopo del sistema</w:t>
+            </w:r>
+          </w:hyperlink>
         </w:p>
         <w:p>
           <w:pPr>
@@ -1412,15 +1609,16 @@
               <w:lang w:val="it-IT" w:eastAsia="it-IT"/>
             </w:rPr>
           </w:pPr>
-          <w:r>
-            <w:rPr>
-              <w:rStyle w:val="Hyperlink"/>
-              <w:noProof/>
-              <w:u w:val="none"/>
-              <w:lang w:val="it-IT"/>
-            </w:rPr>
-            <w:t>1.2 Scope del sistema</w:t>
-          </w:r>
+          <w:hyperlink w:anchor="_Toc433975255" w:history="1">
+            <w:r>
+              <w:rPr>
+                <w:rStyle w:val="Hyperlink"/>
+                <w:noProof/>
+                <w:lang w:val="it-IT"/>
+              </w:rPr>
+              <w:t>1.2 Ambito del sistema</w:t>
+            </w:r>
+          </w:hyperlink>
         </w:p>
         <w:p>
           <w:pPr>
@@ -1843,7 +2041,7 @@
           <w:lang w:val="it-IT"/>
         </w:rPr>
       </w:pPr>
-      <w:bookmarkStart w:id="1" w:name="_Toc433975253"/>
+      <w:bookmarkStart w:id="0" w:name="_Toc433975253"/>
       <w:r>
         <w:rPr>
           <w:lang w:val="it-IT"/>
@@ -1857,27 +2055,62 @@
         </w:rPr>
         <w:t>roduzione</w:t>
       </w:r>
+      <w:bookmarkEnd w:id="0"/>
+    </w:p>
+    <w:p>
+      <w:pPr>
+        <w:pStyle w:val="Heading2"/>
+        <w:rPr>
+          <w:lang w:val="it-IT"/>
+        </w:rPr>
+      </w:pPr>
+      <w:bookmarkStart w:id="1" w:name="_Toc433975254"/>
+      <w:r>
+        <w:rPr>
+          <w:lang w:val="it-IT"/>
+        </w:rPr>
+        <w:t xml:space="preserve">1.1 </w:t>
+      </w:r>
+      <w:r>
+        <w:rPr>
+          <w:lang w:val="it-IT"/>
+        </w:rPr>
+        <w:t>Scopo del sistema</w:t>
+      </w:r>
       <w:bookmarkEnd w:id="1"/>
     </w:p>
     <w:p>
       <w:pPr>
+        <w:rPr>
+          <w:lang w:val="it-IT"/>
+        </w:rPr>
+      </w:pPr>
+      <w:bookmarkStart w:id="2" w:name="_Toc433975255"/>
+      <w:r>
+        <w:rPr>
+          <w:lang w:val="it-IT"/>
+        </w:rPr>
+        <w:t xml:space="preserve">Il sistema nasce dall’idea di creare una piattaforma in grado di offrire un servizio di e-learning in cui l’utente può seguire uno o più corsi in maniera gratuita o a pagamento. Inoltre, ogni utente può creare, senza aver bisogno di specifiche autorizzazioni, uno o più corsi gratuiti o a pagamento. Nel secondo caso, il creatore dovrà pagare una quota fissa per completare la creazione del corso. I guadagni di un docente sono pari al 20% dei guadagni mensili ottenuti da un suo corso, questo perché si vuole creare una piattaforma in grado di incentivare la creazione di contenuti e migliorare l’esperienza e-learning che si vuole fornire. Il sistema offre un servizio di valutazione per ogni corso, cosi da poter valutare la qualità dei contenuti ancora prima di visualizzarli. </w:t>
+      </w:r>
+    </w:p>
+    <w:p>
+      <w:pPr>
         <w:pStyle w:val="Heading2"/>
         <w:rPr>
           <w:lang w:val="it-IT"/>
         </w:rPr>
       </w:pPr>
-      <w:bookmarkStart w:id="2" w:name="_Toc433975254"/>
-      <w:r>
-        <w:rPr>
-          <w:lang w:val="it-IT"/>
-        </w:rPr>
-        <w:t xml:space="preserve">1.1 </w:t>
-      </w:r>
-      <w:r>
-        <w:rPr>
-          <w:lang w:val="it-IT"/>
-        </w:rPr>
-        <w:t>Scopo del sistema</w:t>
+      <w:r>
+        <w:rPr>
+          <w:lang w:val="it-IT"/>
+        </w:rPr>
+        <w:t xml:space="preserve">1.2 </w:t>
+      </w:r>
+      <w:r>
+        <w:rPr>
+          <w:lang w:val="it-IT"/>
+        </w:rPr>
+        <w:t>Ambito del sistema</w:t>
       </w:r>
       <w:bookmarkEnd w:id="2"/>
     </w:p>
@@ -1887,13 +2120,89 @@
           <w:lang w:val="it-IT"/>
         </w:rPr>
       </w:pPr>
-      <w:bookmarkStart w:id="3" w:name="_Toc433975255"/>
-      <w:r>
-        <w:rPr>
-          <w:lang w:val="it-IT"/>
-        </w:rPr>
-        <w:tab/>
-        <w:t>[Breve descrizione delle esigenze da cui parte l’idea del progetto]</w:t>
+      <w:r>
+        <w:rPr>
+          <w:lang w:val="it-IT"/>
+        </w:rPr>
+        <w:t>Il sistema è riferito a quel dominio di utenti che vogliono condividere conoscenze o</w:t>
+      </w:r>
+      <w:r>
+        <w:rPr>
+          <w:lang w:val="it-IT"/>
+        </w:rPr>
+        <w:t xml:space="preserve"> </w:t>
+      </w:r>
+      <w:r>
+        <w:rPr>
+          <w:lang w:val="it-IT"/>
+        </w:rPr>
+        <w:t>vogliono acquisir</w:t>
+      </w:r>
+      <w:r>
+        <w:rPr>
+          <w:lang w:val="it-IT"/>
+        </w:rPr>
+        <w:t>ne</w:t>
+      </w:r>
+      <w:r>
+        <w:rPr>
+          <w:lang w:val="it-IT"/>
+        </w:rPr>
+        <w:t xml:space="preserve"> di nuove. I contenuti presenti nella piattaforma sono di ogni tipo, ogni utente può seguire o tenere un</w:t>
+      </w:r>
+      <w:r>
+        <w:rPr>
+          <w:lang w:val="it-IT"/>
+        </w:rPr>
+        <w:t>o o più</w:t>
+      </w:r>
+      <w:r>
+        <w:rPr>
+          <w:lang w:val="it-IT"/>
+        </w:rPr>
+        <w:t xml:space="preserve"> cors</w:t>
+      </w:r>
+      <w:r>
+        <w:rPr>
+          <w:lang w:val="it-IT"/>
+        </w:rPr>
+        <w:t>i</w:t>
+      </w:r>
+      <w:r>
+        <w:rPr>
+          <w:lang w:val="it-IT"/>
+        </w:rPr>
+        <w:t xml:space="preserve"> su qualunque ambito che non violi</w:t>
+      </w:r>
+      <w:r>
+        <w:rPr>
+          <w:lang w:val="it-IT"/>
+        </w:rPr>
+        <w:t xml:space="preserve"> il regolamento</w:t>
+      </w:r>
+      <w:r>
+        <w:rPr>
+          <w:lang w:val="it-IT"/>
+        </w:rPr>
+        <w:t xml:space="preserve"> del sistema</w:t>
+      </w:r>
+      <w:r>
+        <w:rPr>
+          <w:lang w:val="it-IT"/>
+        </w:rPr>
+        <w:t>.</w:t>
+      </w:r>
+      <w:r>
+        <w:rPr>
+          <w:lang w:val="it-IT"/>
+        </w:rPr>
+        <w:t xml:space="preserve"> In sintesi, quindi, la piattaforma è utilizzabile da qualsiasi utente che vuole condividere o approfondire una propria passione, qualsiasi essa sia.</w:t>
+      </w:r>
+      <w:r>
+        <w:rPr>
+          <w:lang w:val="it-IT"/>
+        </w:rPr>
+        <w:t xml:space="preserve"> </w:t>
       </w:r>
     </w:p>
     <w:p>
@@ -1903,17 +2212,18 @@
           <w:lang w:val="it-IT"/>
         </w:rPr>
       </w:pPr>
-      <w:r>
-        <w:rPr>
-          <w:lang w:val="it-IT"/>
-        </w:rPr>
-        <w:t xml:space="preserve">1.2 </w:t>
-      </w:r>
-      <w:r>
-        <w:rPr>
-          <w:lang w:val="it-IT"/>
-        </w:rPr>
-        <w:t>Ambito del sistema</w:t>
+      <w:bookmarkStart w:id="3" w:name="_Toc433975256"/>
+      <w:r>
+        <w:rPr>
+          <w:lang w:val="it-IT"/>
+        </w:rPr>
+        <w:t xml:space="preserve">1.3 </w:t>
+      </w:r>
+      <w:r>
+        <w:rPr>
+          <w:lang w:val="it-IT"/>
+        </w:rPr>
+        <w:t>Obiettivi e criteri di successo del sistema</w:t>
       </w:r>
       <w:bookmarkEnd w:id="3"/>
     </w:p>
@@ -1927,22 +2237,135 @@
         <w:rPr>
           <w:lang w:val="it-IT"/>
         </w:rPr>
-        <w:tab/>
-        <w:t>[</w:t>
+        <w:t>Il sistema deve offrire un servizio in cui:</w:t>
+      </w:r>
+    </w:p>
+    <w:p>
+      <w:pPr>
+        <w:pStyle w:val="ListParagraph"/>
+        <w:numPr>
+          <w:ilvl w:val="0"/>
+          <w:numId w:val="4"/>
+        </w:numPr>
+        <w:rPr>
+          <w:lang w:val="it-IT"/>
+        </w:rPr>
+      </w:pPr>
+      <w:r>
+        <w:rPr>
+          <w:lang w:val="it-IT"/>
+        </w:rPr>
+        <w:t>Preservare dati sensibili inseriti dall’utente</w:t>
+      </w:r>
+    </w:p>
+    <w:p>
+      <w:pPr>
+        <w:pStyle w:val="ListParagraph"/>
+        <w:numPr>
+          <w:ilvl w:val="0"/>
+          <w:numId w:val="4"/>
+        </w:numPr>
+        <w:rPr>
+          <w:lang w:val="it-IT"/>
+        </w:rPr>
+      </w:pPr>
+      <w:r>
+        <w:rPr>
+          <w:lang w:val="it-IT"/>
+        </w:rPr>
+        <w:t>Mantenere i contenuti visibili a qualsiasi utente online</w:t>
+      </w:r>
+    </w:p>
+    <w:p>
+      <w:pPr>
+        <w:pStyle w:val="ListParagraph"/>
+        <w:numPr>
+          <w:ilvl w:val="0"/>
+          <w:numId w:val="4"/>
+        </w:numPr>
+        <w:rPr>
+          <w:lang w:val="it-IT"/>
+        </w:rPr>
+      </w:pPr>
+      <w:r>
+        <w:rPr>
+          <w:lang w:val="it-IT"/>
+        </w:rPr>
+        <w:t>Eliminare risorse non idonee al regolamento</w:t>
+      </w:r>
+    </w:p>
+    <w:p>
+      <w:pPr>
+        <w:pStyle w:val="ListParagraph"/>
+        <w:numPr>
+          <w:ilvl w:val="0"/>
+          <w:numId w:val="4"/>
+        </w:numPr>
+        <w:rPr>
+          <w:lang w:val="it-IT"/>
+        </w:rPr>
+      </w:pPr>
+      <w:r>
+        <w:rPr>
+          <w:lang w:val="it-IT"/>
+        </w:rPr>
+        <w:t xml:space="preserve">Poter effettuare una ricerca e trovare ciò che si stava ricercando tramite l’inserimento di poche </w:t>
       </w:r>
       <w:proofErr w:type="spellStart"/>
       <w:r>
         <w:rPr>
           <w:lang w:val="it-IT"/>
         </w:rPr>
-        <w:t>Descirizone</w:t>
+        <w:t>keywords</w:t>
       </w:r>
       <w:proofErr w:type="spellEnd"/>
       <w:r>
         <w:rPr>
           <w:lang w:val="it-IT"/>
         </w:rPr>
-        <w:t xml:space="preserve"> del contesto di utilizzo]</w:t>
+        <w:t>.</w:t>
+      </w:r>
+    </w:p>
+    <w:p>
+      <w:pPr>
+        <w:pStyle w:val="ListParagraph"/>
+        <w:numPr>
+          <w:ilvl w:val="0"/>
+          <w:numId w:val="4"/>
+        </w:numPr>
+        <w:rPr>
+          <w:lang w:val="it-IT"/>
+        </w:rPr>
+      </w:pPr>
+      <w:r>
+        <w:rPr>
+          <w:lang w:val="it-IT"/>
+        </w:rPr>
+        <w:t xml:space="preserve">Poter fornire </w:t>
+      </w:r>
+      <w:r>
+        <w:rPr>
+          <w:lang w:val="it-IT"/>
+        </w:rPr>
+        <w:t>e-mail</w:t>
+      </w:r>
+      <w:r>
+        <w:rPr>
+          <w:lang w:val="it-IT"/>
+        </w:rPr>
+        <w:t xml:space="preserve"> da sfruttare per </w:t>
+      </w:r>
+      <w:r>
+        <w:rPr>
+          <w:lang w:val="it-IT"/>
+        </w:rPr>
+        <w:t>far comunicare direttamente più utenti tra loro. Ad esempio,</w:t>
+      </w:r>
+      <w:r>
+        <w:rPr>
+          <w:lang w:val="it-IT"/>
+        </w:rPr>
+        <w:t xml:space="preserve"> è utile per creare un contatto diretto tra un docente e i suoi studenti.</w:t>
       </w:r>
     </w:p>
     <w:p>
@@ -1952,92 +2375,750 @@
           <w:lang w:val="it-IT"/>
         </w:rPr>
       </w:pPr>
-      <w:bookmarkStart w:id="4" w:name="_Toc433975256"/>
-      <w:r>
-        <w:rPr>
-          <w:lang w:val="it-IT"/>
-        </w:rPr>
-        <w:t xml:space="preserve">1.3 </w:t>
-      </w:r>
-      <w:r>
-        <w:rPr>
-          <w:lang w:val="it-IT"/>
-        </w:rPr>
-        <w:t>Obiettivi e criteri di successo del sistema</w:t>
+      <w:bookmarkStart w:id="4" w:name="_Toc433975257"/>
+      <w:r>
+        <w:rPr>
+          <w:lang w:val="it-IT"/>
+        </w:rPr>
+        <w:t xml:space="preserve">1.4 </w:t>
+      </w:r>
+      <w:r>
+        <w:rPr>
+          <w:lang w:val="it-IT"/>
+        </w:rPr>
+        <w:t>Definizioni, acronimi e abbreviazioni</w:t>
       </w:r>
       <w:bookmarkEnd w:id="4"/>
     </w:p>
     <w:p>
       <w:pPr>
-        <w:rPr>
-          <w:lang w:val="it-IT"/>
-        </w:rPr>
-      </w:pPr>
-      <w:r>
-        <w:rPr>
-          <w:lang w:val="it-IT"/>
-        </w:rPr>
-        <w:tab/>
-        <w:t>[Obiettivi del sistema e i punti di forza/criteri di successo dell’intero progetto]</w:t>
-      </w:r>
-    </w:p>
-    <w:p>
-      <w:pPr>
         <w:pStyle w:val="Heading2"/>
-        <w:rPr>
-          <w:lang w:val="it-IT"/>
-        </w:rPr>
-      </w:pPr>
-      <w:bookmarkStart w:id="5" w:name="_Toc433975257"/>
-      <w:r>
-        <w:rPr>
-          <w:lang w:val="it-IT"/>
-        </w:rPr>
-        <w:t xml:space="preserve">1.4 </w:t>
-      </w:r>
-      <w:r>
-        <w:rPr>
-          <w:lang w:val="it-IT"/>
-        </w:rPr>
-        <w:t>Definizioni, acronimi e abbreviazioni</w:t>
+        <w:numPr>
+          <w:ilvl w:val="0"/>
+          <w:numId w:val="6"/>
+        </w:numPr>
+        <w:rPr>
+          <w:b w:val="0"/>
+          <w:sz w:val="20"/>
+          <w:szCs w:val="20"/>
+          <w:lang w:val="it-IT"/>
+        </w:rPr>
+      </w:pPr>
+      <w:bookmarkStart w:id="5" w:name="_Toc433975258"/>
+      <w:r>
+        <w:rPr>
+          <w:sz w:val="20"/>
+          <w:szCs w:val="20"/>
+          <w:lang w:val="it-IT"/>
+        </w:rPr>
+        <w:t>Studente:</w:t>
+      </w:r>
+      <w:r>
+        <w:rPr>
+          <w:b w:val="0"/>
+          <w:sz w:val="20"/>
+          <w:szCs w:val="20"/>
+          <w:lang w:val="it-IT"/>
+        </w:rPr>
+        <w:t xml:space="preserve"> abbreviazione in “st.”, raffigura un utente </w:t>
+      </w:r>
+      <w:r>
+        <w:rPr>
+          <w:b w:val="0"/>
+          <w:sz w:val="20"/>
+          <w:szCs w:val="20"/>
+          <w:lang w:val="it-IT"/>
+        </w:rPr>
+        <w:t xml:space="preserve">che </w:t>
+      </w:r>
+      <w:r>
+        <w:rPr>
+          <w:b w:val="0"/>
+          <w:sz w:val="20"/>
+          <w:szCs w:val="20"/>
+          <w:lang w:val="it-IT"/>
+        </w:rPr>
+        <w:t xml:space="preserve">segue un corso. </w:t>
+      </w:r>
+    </w:p>
+    <w:p>
+      <w:pPr>
+        <w:pStyle w:val="ListParagraph"/>
+        <w:numPr>
+          <w:ilvl w:val="0"/>
+          <w:numId w:val="6"/>
+        </w:numPr>
+        <w:rPr>
+          <w:b/>
+          <w:lang w:val="it-IT"/>
+        </w:rPr>
+      </w:pPr>
+      <w:r>
+        <w:rPr>
+          <w:b/>
+          <w:lang w:val="it-IT"/>
+        </w:rPr>
+        <w:t xml:space="preserve">Docente: </w:t>
+      </w:r>
+      <w:r>
+        <w:rPr>
+          <w:lang w:val="it-IT"/>
+        </w:rPr>
+        <w:t>abbreviazione in “doc.”</w:t>
+      </w:r>
+      <w:r>
+        <w:rPr>
+          <w:lang w:val="it-IT"/>
+        </w:rPr>
+        <w:t>, raffigura u</w:t>
+      </w:r>
+      <w:r>
+        <w:rPr>
+          <w:lang w:val="it-IT"/>
+        </w:rPr>
+        <w:t>n utente che gestisce un corso.</w:t>
+      </w:r>
+    </w:p>
+    <w:p>
+      <w:pPr>
+        <w:pStyle w:val="ListParagraph"/>
+        <w:numPr>
+          <w:ilvl w:val="0"/>
+          <w:numId w:val="6"/>
+        </w:numPr>
+        <w:rPr>
+          <w:lang w:val="it-IT"/>
+        </w:rPr>
+      </w:pPr>
+      <w:r>
+        <w:rPr>
+          <w:b/>
+          <w:lang w:val="it-IT"/>
+        </w:rPr>
+        <w:t>D</w:t>
+      </w:r>
+      <w:r>
+        <w:rPr>
+          <w:b/>
+          <w:lang w:val="it-IT"/>
+        </w:rPr>
+        <w:t xml:space="preserve">A: </w:t>
+      </w:r>
+      <w:r>
+        <w:rPr>
+          <w:lang w:val="it-IT"/>
+        </w:rPr>
+        <w:t xml:space="preserve">acronimo di “Docente Affiliato”, raffigura un </w:t>
+      </w:r>
+      <w:r>
+        <w:rPr>
+          <w:lang w:val="it-IT"/>
+        </w:rPr>
+        <w:t>utente che aiuta a gestire un corso di un docente.</w:t>
+      </w:r>
+    </w:p>
+    <w:p>
+      <w:pPr>
+        <w:pStyle w:val="ListParagraph"/>
+        <w:numPr>
+          <w:ilvl w:val="0"/>
+          <w:numId w:val="6"/>
+        </w:numPr>
+        <w:rPr>
+          <w:lang w:val="it-IT"/>
+        </w:rPr>
+      </w:pPr>
+      <w:r>
+        <w:rPr>
+          <w:b/>
+          <w:lang w:val="it-IT"/>
+        </w:rPr>
+        <w:t xml:space="preserve">Amministratore: </w:t>
+      </w:r>
+      <w:r>
+        <w:rPr>
+          <w:lang w:val="it-IT"/>
+        </w:rPr>
+        <w:t>abbreviazione in “</w:t>
+      </w:r>
+      <w:proofErr w:type="spellStart"/>
+      <w:r>
+        <w:rPr>
+          <w:lang w:val="it-IT"/>
+        </w:rPr>
+        <w:t>admin</w:t>
+      </w:r>
+      <w:proofErr w:type="spellEnd"/>
+      <w:r>
+        <w:rPr>
+          <w:lang w:val="it-IT"/>
+        </w:rPr>
+        <w:t>.”, raffigura un utente che</w:t>
+      </w:r>
+      <w:r>
+        <w:rPr>
+          <w:lang w:val="it-IT"/>
+        </w:rPr>
+        <w:t xml:space="preserve"> gestisce i contenuti del sistema.</w:t>
+      </w:r>
+    </w:p>
+    <w:p>
+      <w:pPr>
+        <w:pStyle w:val="ListParagraph"/>
+        <w:numPr>
+          <w:ilvl w:val="0"/>
+          <w:numId w:val="6"/>
+        </w:numPr>
+        <w:rPr>
+          <w:lang w:val="it-IT"/>
+        </w:rPr>
+      </w:pPr>
+      <w:r>
+        <w:rPr>
+          <w:b/>
+          <w:lang w:val="it-IT"/>
+        </w:rPr>
+        <w:t xml:space="preserve">Corso: </w:t>
+      </w:r>
+      <w:r>
+        <w:rPr>
+          <w:lang w:val="it-IT"/>
+        </w:rPr>
+        <w:t>Raffigura una raccolta di video-lezioni e informazioni varie di un medesimo contesto.</w:t>
+      </w:r>
+    </w:p>
+    <w:p>
+      <w:pPr>
+        <w:pStyle w:val="ListParagraph"/>
+        <w:numPr>
+          <w:ilvl w:val="0"/>
+          <w:numId w:val="6"/>
+        </w:numPr>
+        <w:rPr>
+          <w:lang w:val="it-IT"/>
+        </w:rPr>
+      </w:pPr>
+      <w:r>
+        <w:rPr>
+          <w:b/>
+          <w:lang w:val="it-IT"/>
+        </w:rPr>
+        <w:t xml:space="preserve">Lezione: </w:t>
+      </w:r>
+      <w:r>
+        <w:rPr>
+          <w:lang w:val="it-IT"/>
+        </w:rPr>
+        <w:t xml:space="preserve">Video che illustra una spiegazione procedurale </w:t>
+      </w:r>
+      <w:r>
+        <w:rPr>
+          <w:lang w:val="it-IT"/>
+        </w:rPr>
+        <w:t>al fine di far imparare un determinato argomento ad uno studente del corso.</w:t>
+      </w:r>
+    </w:p>
+    <w:p>
+      <w:pPr>
+        <w:pStyle w:val="ListParagraph"/>
+        <w:numPr>
+          <w:ilvl w:val="0"/>
+          <w:numId w:val="6"/>
+        </w:numPr>
+        <w:rPr>
+          <w:lang w:val="it-IT"/>
+        </w:rPr>
+      </w:pPr>
+      <w:r>
+        <w:rPr>
+          <w:b/>
+          <w:lang w:val="it-IT"/>
+        </w:rPr>
+        <w:t xml:space="preserve">Segnalazione: </w:t>
+      </w:r>
+      <w:r>
+        <w:rPr>
+          <w:lang w:val="it-IT"/>
+        </w:rPr>
+        <w:t>Invio di un messaggio per avvertire un amministratore di una violazione del regolamento.</w:t>
+      </w:r>
+    </w:p>
+    <w:p>
+      <w:pPr>
+        <w:pStyle w:val="ListParagraph"/>
+        <w:numPr>
+          <w:ilvl w:val="0"/>
+          <w:numId w:val="6"/>
+        </w:numPr>
+        <w:rPr>
+          <w:lang w:val="it-IT"/>
+        </w:rPr>
+      </w:pPr>
+      <w:r>
+        <w:rPr>
+          <w:b/>
+          <w:lang w:val="it-IT"/>
+        </w:rPr>
+        <w:t xml:space="preserve">Regolamento: </w:t>
+      </w:r>
+      <w:r>
+        <w:rPr>
+          <w:lang w:val="it-IT"/>
+        </w:rPr>
+        <w:t>Insieme di norme, regole e vincoli che l’utente deve rispettare.</w:t>
+      </w:r>
+    </w:p>
+    <w:p>
+      <w:pPr>
+        <w:pStyle w:val="Heading2"/>
+        <w:rPr>
+          <w:lang w:val="it-IT"/>
+        </w:rPr>
+      </w:pPr>
+      <w:r>
+        <w:rPr>
+          <w:lang w:val="it-IT"/>
+        </w:rPr>
+        <w:t xml:space="preserve">1.5 </w:t>
+      </w:r>
+      <w:r>
+        <w:rPr>
+          <w:lang w:val="it-IT"/>
+        </w:rPr>
+        <w:t>Riferimenti</w:t>
       </w:r>
       <w:bookmarkEnd w:id="5"/>
     </w:p>
     <w:p>
       <w:pPr>
+        <w:rPr>
+          <w:lang w:val="it-IT"/>
+        </w:rPr>
+      </w:pPr>
+      <w:r>
+        <w:rPr>
+          <w:lang w:val="it-IT"/>
+        </w:rPr>
+        <w:t xml:space="preserve">È stato usato come riferimento il </w:t>
+      </w:r>
+      <w:proofErr w:type="spellStart"/>
+      <w:r>
+        <w:rPr>
+          <w:lang w:val="it-IT"/>
+        </w:rPr>
+        <w:t>libro:</w:t>
+      </w:r>
+      <w:proofErr w:type="spellEnd"/>
+    </w:p>
+    <w:p>
+      <w:pPr>
+        <w:rPr>
+          <w:rFonts w:eastAsia="Times New Roman" w:cs="Times New Roman"/>
+          <w:color w:val="auto"/>
+          <w:lang w:eastAsia="en-US"/>
+        </w:rPr>
+      </w:pPr>
+      <w:r>
+        <w:rPr>
+          <w:rFonts w:eastAsia="Times New Roman" w:cs="Times New Roman"/>
+          <w:b/>
+          <w:bCs/>
+          <w:color w:val="auto"/>
+          <w:lang w:eastAsia="en-US"/>
+        </w:rPr>
+        <w:t>Object-Oriented Software Engineering:</w:t>
+      </w:r>
+      <w:r>
+        <w:rPr>
+          <w:rFonts w:eastAsia="Times New Roman" w:cs="Times New Roman"/>
+          <w:color w:val="auto"/>
+          <w:lang w:eastAsia="en-US"/>
+        </w:rPr>
+        <w:t xml:space="preserve"> </w:t>
+      </w:r>
+      <w:r>
+        <w:rPr>
+          <w:rFonts w:eastAsia="Times New Roman" w:cs="Times New Roman"/>
+          <w:color w:val="auto"/>
+          <w:lang w:eastAsia="en-US"/>
+        </w:rPr>
+        <w:br/>
+      </w:r>
+      <w:r>
+        <w:rPr>
+          <w:rFonts w:eastAsia="Times New Roman" w:cs="Times New Roman"/>
+          <w:b/>
+          <w:bCs/>
+          <w:color w:val="auto"/>
+          <w:lang w:eastAsia="en-US"/>
+        </w:rPr>
+        <w:t>Using UML, Patterns, and Java, 3rd Edition</w:t>
+      </w:r>
+      <w:r>
+        <w:rPr>
+          <w:rFonts w:eastAsia="Times New Roman" w:cs="Times New Roman"/>
+          <w:color w:val="auto"/>
+          <w:lang w:eastAsia="en-US"/>
+        </w:rPr>
+        <w:t xml:space="preserve"> </w:t>
+      </w:r>
+      <w:r>
+        <w:rPr>
+          <w:rFonts w:eastAsia="Times New Roman" w:cs="Times New Roman"/>
+          <w:color w:val="auto"/>
+          <w:lang w:eastAsia="en-US"/>
+        </w:rPr>
+        <w:br/>
+        <w:t>Prentice Hall, Upper Saddle River, NJ, September 25, 2009.</w:t>
+      </w:r>
+    </w:p>
+    <w:p>
+      <w:pPr>
+        <w:rPr>
+          <w:rFonts w:eastAsia="Times New Roman" w:cs="Times New Roman"/>
+          <w:color w:val="auto"/>
+          <w:lang w:val="it-IT" w:eastAsia="en-US"/>
+        </w:rPr>
+      </w:pPr>
+      <w:r>
+        <w:rPr>
+          <w:rFonts w:eastAsia="Times New Roman" w:cs="Times New Roman"/>
+          <w:color w:val="auto"/>
+          <w:lang w:val="it-IT" w:eastAsia="en-US"/>
+        </w:rPr>
+        <w:lastRenderedPageBreak/>
+        <w:t xml:space="preserve">Sono stati usati dei materiali di supporto visionabili al link: </w:t>
+      </w:r>
+      <w:r>
+        <w:rPr>
+          <w:rFonts w:eastAsia="Times New Roman" w:cs="Times New Roman"/>
+          <w:color w:val="0070C0"/>
+          <w:lang w:val="it-IT" w:eastAsia="en-US"/>
+        </w:rPr>
+        <w:t>https://wwwbruegge.in.tum.de/lehrstuhl_1/component/content/article/217-OOSE</w:t>
+      </w:r>
+    </w:p>
+    <w:p>
+      <w:pPr>
         <w:pStyle w:val="Heading2"/>
         <w:rPr>
           <w:lang w:val="it-IT"/>
         </w:rPr>
       </w:pPr>
-      <w:bookmarkStart w:id="6" w:name="_Toc433975258"/>
-      <w:r>
-        <w:rPr>
-          <w:lang w:val="it-IT"/>
-        </w:rPr>
-        <w:t xml:space="preserve">1.5 </w:t>
-      </w:r>
-      <w:r>
-        <w:rPr>
-          <w:lang w:val="it-IT"/>
-        </w:rPr>
-        <w:t>Riferimenti</w:t>
+      <w:bookmarkStart w:id="6" w:name="_Toc433975259"/>
+      <w:r>
+        <w:rPr>
+          <w:lang w:val="it-IT"/>
+        </w:rPr>
+        <w:t xml:space="preserve">1.6 </w:t>
+      </w:r>
+      <w:r>
+        <w:rPr>
+          <w:lang w:val="it-IT"/>
+        </w:rPr>
+        <w:t>Panoramica</w:t>
       </w:r>
       <w:bookmarkEnd w:id="6"/>
-    </w:p>
-    <w:p>
-      <w:pPr>
-        <w:rPr>
-          <w:lang w:val="it-IT"/>
-        </w:rPr>
-      </w:pPr>
-      <w:r>
-        <w:rPr>
-          <w:lang w:val="it-IT"/>
-        </w:rPr>
-        <w:tab/>
-        <w:t>[Documenti, libri di testo o altro materiale usato per produrre questo documento]</w:t>
-      </w:r>
+      <w:r>
+        <w:rPr>
+          <w:lang w:val="it-IT"/>
+        </w:rPr>
+        <w:t xml:space="preserve"> </w:t>
+      </w:r>
+    </w:p>
+    <w:p>
+      <w:pPr>
+        <w:rPr>
+          <w:lang w:val="it-IT"/>
+        </w:rPr>
+      </w:pPr>
+      <w:r>
+        <w:rPr>
+          <w:lang w:val="it-IT"/>
+        </w:rPr>
+        <w:t xml:space="preserve">Il documento è strutturato in modo da far visionare al lettore i procedimenti di analisi dei requisiti eseguita durante la progettazione della piattaforma </w:t>
+      </w:r>
+      <w:proofErr w:type="spellStart"/>
+      <w:r>
+        <w:rPr>
+          <w:lang w:val="it-IT"/>
+        </w:rPr>
+        <w:t>YouLearn</w:t>
+      </w:r>
+      <w:proofErr w:type="spellEnd"/>
+      <w:r>
+        <w:rPr>
+          <w:lang w:val="it-IT"/>
+        </w:rPr>
+        <w:t xml:space="preserve">. </w:t>
+      </w:r>
+    </w:p>
+    <w:p>
+      <w:pPr>
+        <w:rPr>
+          <w:lang w:val="it-IT"/>
+        </w:rPr>
+      </w:pPr>
+      <w:r>
+        <w:rPr>
+          <w:lang w:val="it-IT"/>
+        </w:rPr>
+        <w:t>Il documento è diviso in 3 parti principali:</w:t>
+      </w:r>
+    </w:p>
+    <w:p>
+      <w:pPr>
+        <w:pStyle w:val="ListParagraph"/>
+        <w:numPr>
+          <w:ilvl w:val="0"/>
+          <w:numId w:val="5"/>
+        </w:numPr>
+        <w:rPr>
+          <w:lang w:val="it-IT"/>
+        </w:rPr>
+      </w:pPr>
+      <w:r>
+        <w:rPr>
+          <w:b/>
+          <w:lang w:val="it-IT"/>
+        </w:rPr>
+        <w:t>Introduzione</w:t>
+      </w:r>
+      <w:r>
+        <w:rPr>
+          <w:lang w:val="it-IT"/>
+        </w:rPr>
+        <w:t>:</w:t>
+      </w:r>
+      <w:r>
+        <w:rPr>
+          <w:b/>
+          <w:lang w:val="it-IT"/>
+        </w:rPr>
+        <w:t xml:space="preserve"> </w:t>
+      </w:r>
+      <w:r>
+        <w:rPr>
+          <w:lang w:val="it-IT"/>
+        </w:rPr>
+        <w:t>Descrive una panoramica generale del sistema, degli elementi principali e delle definizioni che si utilizzano durante la fase di progettazione.</w:t>
+      </w:r>
+    </w:p>
+    <w:p>
+      <w:pPr>
+        <w:pStyle w:val="ListParagraph"/>
+        <w:numPr>
+          <w:ilvl w:val="0"/>
+          <w:numId w:val="5"/>
+        </w:numPr>
+        <w:rPr>
+          <w:lang w:val="it-IT"/>
+        </w:rPr>
+      </w:pPr>
+      <w:r>
+        <w:rPr>
+          <w:b/>
+          <w:lang w:val="it-IT"/>
+        </w:rPr>
+        <w:t xml:space="preserve">Sistema proposto: </w:t>
+      </w:r>
+      <w:r>
+        <w:rPr>
+          <w:lang w:val="it-IT"/>
+        </w:rPr>
+        <w:t>Raffigura il sistema che si vuole progettare, i suoi requisiti, scenari, casi d’uso e comportamenti del sistema con un alto livello di astrazione.</w:t>
+      </w:r>
+    </w:p>
+    <w:p>
+      <w:pPr>
+        <w:pStyle w:val="ListParagraph"/>
+        <w:numPr>
+          <w:ilvl w:val="0"/>
+          <w:numId w:val="5"/>
+        </w:numPr>
+        <w:rPr>
+          <w:lang w:val="it-IT"/>
+        </w:rPr>
+      </w:pPr>
+      <w:r>
+        <w:rPr>
+          <w:b/>
+          <w:lang w:val="it-IT"/>
+        </w:rPr>
+        <w:t xml:space="preserve">Glossario: </w:t>
+      </w:r>
+      <w:r>
+        <w:rPr>
+          <w:lang w:val="it-IT"/>
+        </w:rPr>
+        <w:t>Raccolta delle terminologie tecniche o con significati propri del progetto.</w:t>
+      </w:r>
+    </w:p>
+    <w:p>
+      <w:pPr>
+        <w:pStyle w:val="TOCHeading"/>
+        <w:rPr>
+          <w:lang w:val="it-IT"/>
+        </w:rPr>
+      </w:pPr>
+      <w:bookmarkStart w:id="7" w:name="_Toc433975261"/>
+      <w:r>
+        <w:rPr>
+          <w:lang w:val="it-IT"/>
+        </w:rPr>
+        <w:t>2. Sistema corrente</w:t>
+      </w:r>
+    </w:p>
+    <w:p>
+      <w:pPr>
+        <w:rPr>
+          <w:rFonts w:cs="Calibri"/>
+          <w:lang w:val="it-IT"/>
+        </w:rPr>
+      </w:pPr>
+      <w:r>
+        <w:rPr>
+          <w:rFonts w:cs="Calibri"/>
+          <w:lang w:val="it-IT"/>
+        </w:rPr>
+        <w:t>Lo sviluppo di internet e la popolarità acquisita dal World Wide Web hanno permesso l’accesso ad una quantità smisurata di informazioni a chiunque disponga di una connessione internet, rendendo gran parte del sapere umano alla portata di tutti. Ciò ha portato alla nascita di enciclopedie, videocorsi e molteplici altre forme di contenuti volti alla diffusione e/o all’insegnamento di qualsivoglia disciplina, quali letteratura, scienze naturali e sociali, storia, filosofia etc.</w:t>
+      </w:r>
+    </w:p>
+    <w:p>
+      <w:pPr>
+        <w:rPr>
+          <w:rFonts w:cs="Calibri"/>
+          <w:lang w:val="it-IT"/>
+        </w:rPr>
+      </w:pPr>
+      <w:r>
+        <w:rPr>
+          <w:rFonts w:cs="Calibri"/>
+          <w:lang w:val="it-IT"/>
+        </w:rPr>
+        <w:t>Ciononostante, tali contenuti si presentano frammentati sul web, dispersi nella rete su pagine web differenti tra loro. Inoltre, avendo chiunque la possibilità di accedere alla rete, si pone il problema dell’affidabilità delle informazioni presenti che, spesso, non citano le fonti necessarie o sono influenzate dalle opinioni personali degli autori. Queste criticità rendono problematico l’apprendimento tramite il web, esponendo l’utente a contenuti non corretti, completi, chiari e coerenti.</w:t>
+      </w:r>
+    </w:p>
+    <w:p>
+      <w:pPr>
+        <w:rPr>
+          <w:rFonts w:cs="Calibri"/>
+          <w:lang w:val="it-IT"/>
+        </w:rPr>
+      </w:pPr>
+      <w:r>
+        <w:rPr>
+          <w:rFonts w:cs="Calibri"/>
+          <w:lang w:val="it-IT"/>
+        </w:rPr>
+        <w:t>Un’altra caratteristica importante è data dalla variabilità delle risorse del web. Molte informazioni sono utili per brevi periodi se non vengono aggiornat</w:t>
+      </w:r>
+      <w:r>
+        <w:rPr>
+          <w:rFonts w:cs="Calibri"/>
+          <w:lang w:val="it-IT"/>
+        </w:rPr>
+        <w:t>e</w:t>
+      </w:r>
+      <w:r>
+        <w:rPr>
+          <w:rFonts w:cs="Calibri"/>
+          <w:lang w:val="it-IT"/>
+        </w:rPr>
+        <w:t xml:space="preserve">, una nuova versione di una risorsa rende inutile o parzialmente inutile le versioni precedenti. </w:t>
+      </w:r>
+      <w:r>
+        <w:rPr>
+          <w:rFonts w:cs="Calibri"/>
+          <w:lang w:val="it-IT"/>
+        </w:rPr>
+        <w:t xml:space="preserve">I sistemi di raccolta dati esistenti non forniscono meccanismi in grado di poter far aggiornare i loro contenuti in maniera </w:t>
+      </w:r>
+      <w:r>
+        <w:rPr>
+          <w:rFonts w:cs="Calibri"/>
+          <w:lang w:val="it-IT"/>
+        </w:rPr>
+        <w:t xml:space="preserve">dinamica, </w:t>
+      </w:r>
+      <w:r>
+        <w:rPr>
+          <w:rFonts w:cs="Calibri"/>
+          <w:lang w:val="it-IT"/>
+        </w:rPr>
+        <w:t xml:space="preserve">cosi da </w:t>
+      </w:r>
+      <w:r>
+        <w:rPr>
+          <w:rFonts w:cs="Calibri"/>
+          <w:lang w:val="it-IT"/>
+        </w:rPr>
+        <w:t>poter utilizzare sempre delle risorse aggiornate per problemi del presente.</w:t>
+      </w:r>
+    </w:p>
+    <w:p>
+      <w:pPr>
+        <w:rPr>
+          <w:rFonts w:cs="Calibri"/>
+          <w:lang w:val="it-IT"/>
+        </w:rPr>
+      </w:pPr>
+    </w:p>
+    <w:p>
+      <w:pPr>
+        <w:rPr>
+          <w:lang w:val="it-IT"/>
+        </w:rPr>
+      </w:pPr>
+    </w:p>
+    <w:p>
+      <w:pPr>
+        <w:rPr>
+          <w:lang w:val="it-IT"/>
+        </w:rPr>
+      </w:pPr>
+    </w:p>
+    <w:p>
+      <w:pPr>
+        <w:rPr>
+          <w:lang w:val="it-IT"/>
+        </w:rPr>
+      </w:pPr>
+    </w:p>
+    <w:p>
+      <w:pPr>
+        <w:rPr>
+          <w:lang w:val="it-IT"/>
+        </w:rPr>
+      </w:pPr>
+    </w:p>
+    <w:p>
+      <w:pPr>
+        <w:pStyle w:val="TOCHeading"/>
+        <w:rPr>
+          <w:lang w:val="it-IT"/>
+        </w:rPr>
+      </w:pPr>
+      <w:r>
+        <w:rPr>
+          <w:lang w:val="it-IT"/>
+        </w:rPr>
+        <w:lastRenderedPageBreak/>
+        <w:t>3</w:t>
+      </w:r>
+      <w:r>
+        <w:rPr>
+          <w:lang w:val="it-IT"/>
+        </w:rPr>
+        <w:t xml:space="preserve">. </w:t>
+      </w:r>
+      <w:r>
+        <w:rPr>
+          <w:lang w:val="it-IT"/>
+        </w:rPr>
+        <w:t>Sistema proposto</w:t>
+      </w:r>
+      <w:bookmarkEnd w:id="7"/>
     </w:p>
     <w:p>
       <w:pPr>
@@ -2046,12 +3127,18 @@
           <w:lang w:val="it-IT"/>
         </w:rPr>
       </w:pPr>
-      <w:bookmarkStart w:id="7" w:name="_Toc433975259"/>
-      <w:r>
-        <w:rPr>
-          <w:lang w:val="it-IT"/>
-        </w:rPr>
-        <w:t xml:space="preserve">1.6 </w:t>
+      <w:bookmarkStart w:id="8" w:name="_Toc433975262"/>
+      <w:r>
+        <w:rPr>
+          <w:lang w:val="it-IT"/>
+        </w:rPr>
+        <w:t>3</w:t>
+      </w:r>
+      <w:r>
+        <w:rPr>
+          <w:lang w:val="it-IT"/>
+        </w:rPr>
+        <w:t xml:space="preserve">.1 </w:t>
       </w:r>
       <w:r>
         <w:rPr>
@@ -2059,7 +3146,157 @@
         </w:rPr>
         <w:t>Panoramica</w:t>
       </w:r>
-      <w:bookmarkEnd w:id="7"/>
+      <w:bookmarkEnd w:id="8"/>
+    </w:p>
+    <w:p>
+      <w:pPr>
+        <w:rPr>
+          <w:lang w:val="it-IT"/>
+        </w:rPr>
+      </w:pPr>
+      <w:r>
+        <w:rPr>
+          <w:lang w:val="it-IT"/>
+        </w:rPr>
+        <w:t xml:space="preserve">L’idea alla base di </w:t>
+      </w:r>
+      <w:proofErr w:type="spellStart"/>
+      <w:r>
+        <w:rPr>
+          <w:lang w:val="it-IT"/>
+        </w:rPr>
+        <w:t>YouLearn</w:t>
+      </w:r>
+      <w:proofErr w:type="spellEnd"/>
+      <w:r>
+        <w:rPr>
+          <w:lang w:val="it-IT"/>
+        </w:rPr>
+        <w:t xml:space="preserve"> è quella di sviluppare un sistema di raccolta di </w:t>
+      </w:r>
+      <w:r>
+        <w:rPr>
+          <w:lang w:val="it-IT"/>
+        </w:rPr>
+        <w:t>video</w:t>
+      </w:r>
+      <w:r>
+        <w:rPr>
+          <w:lang w:val="it-IT"/>
+        </w:rPr>
+        <w:t>-</w:t>
+      </w:r>
+      <w:r>
+        <w:rPr>
+          <w:lang w:val="it-IT"/>
+        </w:rPr>
+        <w:t>lezioni</w:t>
+      </w:r>
+      <w:r>
+        <w:rPr>
+          <w:lang w:val="it-IT"/>
+        </w:rPr>
+        <w:t xml:space="preserve"> dinamico divisi per argomenti</w:t>
+      </w:r>
+      <w:r>
+        <w:rPr>
+          <w:lang w:val="it-IT"/>
+        </w:rPr>
+        <w:t>. Tali raccolte sono identificate dai corsi</w:t>
+      </w:r>
+      <w:r>
+        <w:rPr>
+          <w:lang w:val="it-IT"/>
+        </w:rPr>
+        <w:t xml:space="preserve">; </w:t>
+      </w:r>
+      <w:r>
+        <w:rPr>
+          <w:lang w:val="it-IT"/>
+        </w:rPr>
+        <w:t xml:space="preserve">un utente può iscriversi gratuitamente o versando una quota specifica. I corsi sono strutturati in modo da poter inserire </w:t>
+      </w:r>
+      <w:r>
+        <w:rPr>
+          <w:lang w:val="it-IT"/>
+        </w:rPr>
+        <w:t>nuove lezioni visionabili successivamente da tutti gli studenti iscritti</w:t>
+      </w:r>
+      <w:r>
+        <w:rPr>
+          <w:lang w:val="it-IT"/>
+        </w:rPr>
+        <w:t xml:space="preserve"> al corso aggiornato</w:t>
+      </w:r>
+      <w:r>
+        <w:rPr>
+          <w:lang w:val="it-IT"/>
+        </w:rPr>
+        <w:t>. Il sistema garantisce un meccanismo di ricerca di contenuti categorizzato in base alla qualità del corso. La qualità viene definita in base alle valutazioni</w:t>
+      </w:r>
+      <w:r>
+        <w:rPr>
+          <w:lang w:val="it-IT"/>
+        </w:rPr>
+        <w:t xml:space="preserve"> che sono</w:t>
+      </w:r>
+      <w:r>
+        <w:rPr>
+          <w:lang w:val="it-IT"/>
+        </w:rPr>
+        <w:t xml:space="preserve"> generate dai feedback degli studenti iscritti.</w:t>
+      </w:r>
+      <w:r>
+        <w:rPr>
+          <w:lang w:val="it-IT"/>
+        </w:rPr>
+        <w:t xml:space="preserve"> Inoltre, il docente viene valutato tramite una media delle valutazioni dei corsi che sta tenendo</w:t>
+      </w:r>
+      <w:r>
+        <w:rPr>
+          <w:lang w:val="it-IT"/>
+        </w:rPr>
+        <w:t xml:space="preserve"> cosi da orientare l’utente non solo in base ai corsi ma anche in base a chi li gestisce. </w:t>
+      </w:r>
+    </w:p>
+    <w:p>
+      <w:pPr>
+        <w:rPr>
+          <w:lang w:val="it-IT"/>
+        </w:rPr>
+      </w:pPr>
+      <w:proofErr w:type="spellStart"/>
+      <w:r>
+        <w:rPr>
+          <w:lang w:val="it-IT"/>
+        </w:rPr>
+        <w:t>YouLearn</w:t>
+      </w:r>
+      <w:proofErr w:type="spellEnd"/>
+      <w:r>
+        <w:rPr>
+          <w:lang w:val="it-IT"/>
+        </w:rPr>
+        <w:t xml:space="preserve"> si presenta come una piattaforma in cui sono presentati dei corsi gestiti da terzi. Una architettura di questo genere</w:t>
+      </w:r>
+      <w:r>
+        <w:rPr>
+          <w:lang w:val="it-IT"/>
+        </w:rPr>
+        <w:t xml:space="preserve">, </w:t>
+      </w:r>
+      <w:r>
+        <w:rPr>
+          <w:lang w:val="it-IT"/>
+        </w:rPr>
+        <w:t xml:space="preserve">prevede che </w:t>
+      </w:r>
+      <w:r>
+        <w:rPr>
+          <w:lang w:val="it-IT"/>
+        </w:rPr>
+        <w:t>tutte le responsabilità di un corso passano direttamente al docente (esclusi provvedimenti per la violazione del regolamento della piattaforma).</w:t>
+      </w:r>
       <w:r>
         <w:rPr>
           <w:lang w:val="it-IT"/>
@@ -2073,78 +3310,650 @@
           <w:lang w:val="it-IT"/>
         </w:rPr>
       </w:pPr>
-      <w:r>
-        <w:rPr>
-          <w:lang w:val="it-IT"/>
-        </w:rPr>
-        <w:tab/>
-        <w:t>[Breve descrizione della composizione del documento]</w:t>
-      </w:r>
-    </w:p>
-    <w:p>
-      <w:pPr>
-        <w:pStyle w:val="TOCHeading"/>
-        <w:rPr>
-          <w:lang w:val="it-IT"/>
-        </w:rPr>
-      </w:pPr>
-      <w:bookmarkStart w:id="8" w:name="_Toc433975260"/>
-      <w:r>
-        <w:rPr>
+      <w:proofErr w:type="spellStart"/>
+      <w:r>
+        <w:rPr>
+          <w:lang w:val="it-IT"/>
+        </w:rPr>
+        <w:t>YouLearn</w:t>
+      </w:r>
+      <w:proofErr w:type="spellEnd"/>
+      <w:r>
+        <w:rPr>
+          <w:lang w:val="it-IT"/>
+        </w:rPr>
+        <w:t xml:space="preserve"> si presenta anche come un servizio di intermediazione tra gli utenti, </w:t>
+      </w:r>
+      <w:r>
+        <w:rPr>
+          <w:lang w:val="it-IT"/>
+        </w:rPr>
+        <w:t xml:space="preserve">andando a richiamare servizi di messaggistica esterni per la ricezione o l’invio di e-mail grazie alla condivisione di indirizzi di posta elettronica personali e visibili a tutti gli utenti della piattaforma. </w:t>
+      </w:r>
+    </w:p>
+    <w:p>
+      <w:pPr>
+        <w:pStyle w:val="Heading2"/>
+        <w:rPr>
+          <w:lang w:val="it-IT"/>
+        </w:rPr>
+      </w:pPr>
+      <w:bookmarkStart w:id="9" w:name="_Toc433975263"/>
+      <w:r>
+        <w:rPr>
+          <w:lang w:val="it-IT"/>
+        </w:rPr>
+        <w:t>3</w:t>
+      </w:r>
+      <w:r>
+        <w:rPr>
+          <w:lang w:val="it-IT"/>
+        </w:rPr>
+        <w:t xml:space="preserve">.2 </w:t>
+      </w:r>
+      <w:r>
+        <w:rPr>
+          <w:lang w:val="it-IT"/>
+        </w:rPr>
+        <w:t>Requisiti funziona</w:t>
+      </w:r>
+      <w:r>
+        <w:rPr>
+          <w:lang w:val="it-IT"/>
+        </w:rPr>
+        <w:t>l</w:t>
+      </w:r>
+      <w:r>
+        <w:rPr>
+          <w:lang w:val="it-IT"/>
+        </w:rPr>
+        <w:t>i</w:t>
+      </w:r>
+      <w:bookmarkStart w:id="10" w:name="_Toc433975264"/>
+      <w:bookmarkEnd w:id="9"/>
+    </w:p>
+    <w:p>
+      <w:pPr>
+        <w:rPr>
+          <w:lang w:val="it-IT"/>
+        </w:rPr>
+      </w:pPr>
+      <w:r>
+        <w:rPr>
+          <w:lang w:val="it-IT"/>
+        </w:rPr>
+        <w:t>I requisiti sono suddivisi in base al ruolo che un utente adotta all’interno della piattaforma</w:t>
+      </w:r>
+      <w:r>
+        <w:rPr>
+          <w:lang w:val="it-IT"/>
+        </w:rPr>
+        <w:t>. Quindi un utente può assumere il ruolo di:</w:t>
+      </w:r>
+    </w:p>
+    <w:p>
+      <w:pPr>
+        <w:rPr>
+          <w:rFonts w:cs="Calibri"/>
+          <w:lang w:val="it-IT"/>
+        </w:rPr>
+      </w:pPr>
+      <w:r>
+        <w:rPr>
+          <w:rFonts w:cs="Calibri"/>
+          <w:lang w:val="it-IT"/>
+        </w:rPr>
+        <w:t xml:space="preserve">1. </w:t>
+      </w:r>
+      <w:r>
+        <w:rPr>
+          <w:rFonts w:cs="Calibri"/>
+          <w:b/>
+          <w:i/>
+          <w:lang w:val="it-IT"/>
+        </w:rPr>
+        <w:t>Studente</w:t>
+      </w:r>
+      <w:r>
+        <w:rPr>
+          <w:rFonts w:cs="Calibri"/>
+          <w:b/>
+          <w:lang w:val="it-IT"/>
+        </w:rPr>
+        <w:t>:</w:t>
+      </w:r>
+      <w:r>
+        <w:rPr>
+          <w:rFonts w:cs="Calibri"/>
+          <w:lang w:val="it-IT"/>
+        </w:rPr>
+        <w:t xml:space="preserve"> Uno </w:t>
+      </w:r>
+      <w:r>
+        <w:rPr>
+          <w:rFonts w:cs="Calibri"/>
+          <w:i/>
+          <w:lang w:val="it-IT"/>
+        </w:rPr>
+        <w:t>studente</w:t>
+      </w:r>
+      <w:r>
+        <w:rPr>
+          <w:rFonts w:cs="Calibri"/>
+          <w:lang w:val="it-IT"/>
+        </w:rPr>
+        <w:t xml:space="preserve"> deve poter</w:t>
+      </w:r>
+      <w:r>
+        <w:rPr>
+          <w:rFonts w:cs="Calibri"/>
+          <w:lang w:val="it-IT"/>
+        </w:rPr>
+        <w:t>:</w:t>
+      </w:r>
+    </w:p>
+    <w:p>
+      <w:pPr>
+        <w:pStyle w:val="ListParagraph"/>
+        <w:numPr>
+          <w:ilvl w:val="0"/>
+          <w:numId w:val="7"/>
+        </w:numPr>
+        <w:rPr>
+          <w:rFonts w:cs="Calibri"/>
+          <w:lang w:val="it-IT"/>
+        </w:rPr>
+      </w:pPr>
+      <w:r>
+        <w:rPr>
+          <w:rFonts w:cs="Calibri"/>
+          <w:lang w:val="it-IT"/>
+        </w:rPr>
+        <w:t>Seguire un corso, che sia gratuito o a pagamento.</w:t>
+      </w:r>
+    </w:p>
+    <w:p>
+      <w:pPr>
+        <w:pStyle w:val="ListParagraph"/>
+        <w:numPr>
+          <w:ilvl w:val="0"/>
+          <w:numId w:val="7"/>
+        </w:numPr>
+        <w:rPr>
+          <w:rFonts w:cs="Calibri"/>
+          <w:lang w:val="it-IT"/>
+        </w:rPr>
+      </w:pPr>
+      <w:r>
+        <w:rPr>
+          <w:rFonts w:cs="Calibri"/>
+          <w:lang w:val="it-IT"/>
+        </w:rPr>
+        <w:t>Dare un feedback ad un corso in cui è iscritt</w:t>
+      </w:r>
+      <w:r>
+        <w:rPr>
+          <w:rFonts w:cs="Calibri"/>
+          <w:lang w:val="it-IT"/>
+        </w:rPr>
+        <w:t>o</w:t>
+      </w:r>
+    </w:p>
+    <w:p>
+      <w:pPr>
+        <w:pStyle w:val="ListParagraph"/>
+        <w:numPr>
+          <w:ilvl w:val="0"/>
+          <w:numId w:val="7"/>
+        </w:numPr>
+        <w:rPr>
+          <w:rFonts w:cs="Calibri"/>
+          <w:lang w:val="it-IT"/>
+        </w:rPr>
+      </w:pPr>
+      <w:r>
+        <w:rPr>
+          <w:rFonts w:cs="Calibri"/>
+          <w:lang w:val="it-IT"/>
+        </w:rPr>
+        <w:t>Segnalare malfunzionamenti e corsi fraudolenti</w:t>
+      </w:r>
+    </w:p>
+    <w:p>
+      <w:pPr>
+        <w:pStyle w:val="ListParagraph"/>
+        <w:numPr>
+          <w:ilvl w:val="0"/>
+          <w:numId w:val="7"/>
+        </w:numPr>
+        <w:rPr>
+          <w:rFonts w:cs="Calibri"/>
+          <w:lang w:val="it-IT"/>
+        </w:rPr>
+      </w:pPr>
+      <w:proofErr w:type="spellStart"/>
+      <w:r>
+        <w:rPr>
+          <w:rFonts w:cs="Calibri"/>
+          <w:lang w:val="it-IT"/>
+        </w:rPr>
+        <w:t>Disiscriversi</w:t>
+      </w:r>
+      <w:proofErr w:type="spellEnd"/>
+      <w:r>
+        <w:rPr>
+          <w:rFonts w:cs="Calibri"/>
+          <w:lang w:val="it-IT"/>
+        </w:rPr>
+        <w:t xml:space="preserve"> ad un corso</w:t>
+      </w:r>
+    </w:p>
+    <w:p>
+      <w:pPr>
+        <w:pStyle w:val="ListParagraph"/>
+        <w:numPr>
+          <w:ilvl w:val="0"/>
+          <w:numId w:val="7"/>
+        </w:numPr>
+        <w:rPr>
+          <w:rFonts w:cs="Calibri"/>
+          <w:lang w:val="it-IT"/>
+        </w:rPr>
+      </w:pPr>
+      <w:r>
+        <w:rPr>
+          <w:rFonts w:cs="Calibri"/>
+          <w:lang w:val="it-IT"/>
+        </w:rPr>
+        <w:t>Inviare un messaggio ad un utente</w:t>
+      </w:r>
+      <w:r>
+        <w:rPr>
+          <w:rFonts w:cs="Calibri"/>
+          <w:lang w:val="it-IT"/>
+        </w:rPr>
+        <w:t xml:space="preserve"> (DV)</w:t>
+      </w:r>
+    </w:p>
+    <w:p>
+      <w:pPr>
+        <w:rPr>
+          <w:rFonts w:cs="Calibri"/>
+          <w:lang w:val="it-IT"/>
+        </w:rPr>
+      </w:pPr>
+      <w:r>
+        <w:rPr>
+          <w:rFonts w:cs="Calibri"/>
           <w:lang w:val="it-IT"/>
         </w:rPr>
         <w:t xml:space="preserve">2. </w:t>
       </w:r>
       <w:r>
         <w:rPr>
-          <w:lang w:val="it-IT"/>
-        </w:rPr>
-        <w:t>Sistema corrente</w:t>
-      </w:r>
-      <w:bookmarkEnd w:id="8"/>
-    </w:p>
-    <w:p>
-      <w:pPr>
-        <w:ind w:left="720"/>
-        <w:rPr>
-          <w:lang w:val="it-IT"/>
-        </w:rPr>
-      </w:pPr>
-      <w:r>
-        <w:rPr>
-          <w:lang w:val="it-IT"/>
-        </w:rPr>
-        <w:t xml:space="preserve">[Spiegazione di come è la realtà attuale, prima dello sviluppo del sistema. </w:t>
-      </w:r>
-      <w:r>
-        <w:rPr>
-          <w:lang w:val="it-IT"/>
-        </w:rPr>
-        <w:br/>
-        <w:t>Presentare degli scenari tipici di utilizzo e mettere in luce i punti critici, le difficoltà principali in modo da valorizzare le motivazioni per cui bisogna sviluppare il sistema proposto.]</w:t>
-      </w:r>
-    </w:p>
-    <w:p>
-      <w:pPr>
-        <w:pStyle w:val="TOCHeading"/>
-        <w:rPr>
-          <w:lang w:val="it-IT"/>
-        </w:rPr>
-      </w:pPr>
-      <w:bookmarkStart w:id="9" w:name="_Toc433975261"/>
-      <w:r>
-        <w:rPr>
+          <w:rFonts w:cs="Calibri"/>
+          <w:b/>
+          <w:i/>
+          <w:lang w:val="it-IT"/>
+        </w:rPr>
+        <w:t>Docente</w:t>
+      </w:r>
+      <w:r>
+        <w:rPr>
+          <w:rFonts w:cs="Calibri"/>
+          <w:b/>
+          <w:lang w:val="it-IT"/>
+        </w:rPr>
+        <w:t>:</w:t>
+      </w:r>
+      <w:r>
+        <w:rPr>
+          <w:rFonts w:cs="Calibri"/>
+          <w:lang w:val="it-IT"/>
+        </w:rPr>
+        <w:t xml:space="preserve"> Un </w:t>
+      </w:r>
+      <w:r>
+        <w:rPr>
+          <w:rFonts w:cs="Calibri"/>
+          <w:i/>
+          <w:lang w:val="it-IT"/>
+        </w:rPr>
+        <w:t xml:space="preserve">docente </w:t>
+      </w:r>
+      <w:r>
+        <w:rPr>
+          <w:rFonts w:cs="Calibri"/>
+          <w:lang w:val="it-IT"/>
+        </w:rPr>
+        <w:t>deve poter</w:t>
+      </w:r>
+      <w:r>
+        <w:rPr>
+          <w:rFonts w:cs="Calibri"/>
+          <w:lang w:val="it-IT"/>
+        </w:rPr>
+        <w:t>:</w:t>
+      </w:r>
+    </w:p>
+    <w:p>
+      <w:pPr>
+        <w:pStyle w:val="ListParagraph"/>
+        <w:numPr>
+          <w:ilvl w:val="0"/>
+          <w:numId w:val="8"/>
+        </w:numPr>
+        <w:rPr>
+          <w:rFonts w:cs="Calibri"/>
+          <w:lang w:val="it-IT"/>
+        </w:rPr>
+      </w:pPr>
+      <w:r>
+        <w:rPr>
+          <w:rFonts w:cs="Calibri"/>
+          <w:lang w:val="it-IT"/>
+        </w:rPr>
+        <w:t>Creare un corso, che sia gratuito o a pagamento</w:t>
+      </w:r>
+    </w:p>
+    <w:p>
+      <w:pPr>
+        <w:pStyle w:val="ListParagraph"/>
+        <w:numPr>
+          <w:ilvl w:val="0"/>
+          <w:numId w:val="8"/>
+        </w:numPr>
+        <w:rPr>
+          <w:rFonts w:cs="Calibri"/>
+          <w:lang w:val="it-IT"/>
+        </w:rPr>
+      </w:pPr>
+      <w:r>
+        <w:rPr>
+          <w:rFonts w:cs="Calibri"/>
+          <w:lang w:val="it-IT"/>
+        </w:rPr>
+        <w:t>Aggiungere lezione ad un corso</w:t>
+      </w:r>
+      <w:r>
+        <w:rPr>
+          <w:rFonts w:cs="Calibri"/>
+          <w:lang w:val="it-IT"/>
+        </w:rPr>
+        <w:t xml:space="preserve"> in maniera diretta o andando a confermare una lezione nella lista delle lezioni in attesa di conferma appartenenti agli</w:t>
+      </w:r>
+    </w:p>
+    <w:p>
+      <w:pPr>
+        <w:pStyle w:val="ListParagraph"/>
+        <w:numPr>
+          <w:ilvl w:val="0"/>
+          <w:numId w:val="8"/>
+        </w:numPr>
+        <w:rPr>
+          <w:rFonts w:cs="Calibri"/>
+          <w:lang w:val="it-IT"/>
+        </w:rPr>
+      </w:pPr>
+      <w:r>
+        <w:rPr>
+          <w:rFonts w:cs="Calibri"/>
+          <w:lang w:val="it-IT"/>
+        </w:rPr>
+        <w:t>Rispondere alle domande degli studenti (DV)</w:t>
+      </w:r>
+    </w:p>
+    <w:p>
+      <w:pPr>
+        <w:pStyle w:val="ListParagraph"/>
+        <w:numPr>
+          <w:ilvl w:val="0"/>
+          <w:numId w:val="8"/>
+        </w:numPr>
+        <w:rPr>
+          <w:rFonts w:cs="Calibri"/>
+          <w:lang w:val="it-IT"/>
+        </w:rPr>
+      </w:pPr>
+      <w:r>
+        <w:rPr>
+          <w:rFonts w:cs="Calibri"/>
+          <w:lang w:val="it-IT"/>
+        </w:rPr>
+        <w:t>Creare notifiche per un corso</w:t>
+      </w:r>
+    </w:p>
+    <w:p>
+      <w:pPr>
+        <w:rPr>
+          <w:rFonts w:cs="Calibri"/>
+          <w:lang w:val="it-IT"/>
+        </w:rPr>
+      </w:pPr>
+      <w:r>
+        <w:rPr>
+          <w:rFonts w:cs="Calibri"/>
           <w:lang w:val="it-IT"/>
         </w:rPr>
         <w:t xml:space="preserve">3. </w:t>
       </w:r>
       <w:r>
         <w:rPr>
-          <w:lang w:val="it-IT"/>
-        </w:rPr>
-        <w:t>Sistema proposto</w:t>
-      </w:r>
-      <w:bookmarkEnd w:id="9"/>
+          <w:rFonts w:cs="Calibri"/>
+          <w:b/>
+          <w:i/>
+          <w:lang w:val="it-IT"/>
+        </w:rPr>
+        <w:t>Docente affiliato:</w:t>
+      </w:r>
+      <w:r>
+        <w:rPr>
+          <w:rFonts w:cs="Calibri"/>
+          <w:i/>
+          <w:lang w:val="it-IT"/>
+        </w:rPr>
+        <w:t xml:space="preserve"> </w:t>
+      </w:r>
+      <w:r>
+        <w:rPr>
+          <w:rFonts w:cs="Calibri"/>
+          <w:lang w:val="it-IT"/>
+        </w:rPr>
+        <w:t xml:space="preserve">Un docente affiliato </w:t>
+      </w:r>
+      <w:r>
+        <w:rPr>
+          <w:rFonts w:cs="Calibri"/>
+          <w:lang w:val="it-IT"/>
+        </w:rPr>
+        <w:t>deve poter:</w:t>
+      </w:r>
+    </w:p>
+    <w:p>
+      <w:pPr>
+        <w:pStyle w:val="ListParagraph"/>
+        <w:numPr>
+          <w:ilvl w:val="0"/>
+          <w:numId w:val="9"/>
+        </w:numPr>
+        <w:rPr>
+          <w:rFonts w:cs="Calibri"/>
+          <w:lang w:val="it-IT"/>
+        </w:rPr>
+      </w:pPr>
+      <w:r>
+        <w:rPr>
+          <w:rFonts w:cs="Calibri"/>
+          <w:lang w:val="it-IT"/>
+        </w:rPr>
+        <w:t xml:space="preserve">Inserire una lezione </w:t>
+      </w:r>
+      <w:r>
+        <w:rPr>
+          <w:rFonts w:cs="Calibri"/>
+          <w:lang w:val="it-IT"/>
+        </w:rPr>
+        <w:t>nella coda delle lezioni in attesa di approvazione</w:t>
+      </w:r>
+    </w:p>
+    <w:p>
+      <w:pPr>
+        <w:rPr>
+          <w:rFonts w:cs="Calibri"/>
+          <w:lang w:val="it-IT"/>
+        </w:rPr>
+      </w:pPr>
+      <w:r>
+        <w:rPr>
+          <w:rFonts w:cs="Calibri"/>
+          <w:lang w:val="it-IT"/>
+        </w:rPr>
+        <w:t xml:space="preserve">4. </w:t>
+      </w:r>
+      <w:r>
+        <w:rPr>
+          <w:rFonts w:cs="Calibri"/>
+          <w:b/>
+          <w:i/>
+          <w:lang w:val="it-IT"/>
+        </w:rPr>
+        <w:t>Amministratore:</w:t>
+      </w:r>
+      <w:r>
+        <w:rPr>
+          <w:rFonts w:cs="Calibri"/>
+          <w:i/>
+          <w:lang w:val="it-IT"/>
+        </w:rPr>
+        <w:t xml:space="preserve"> </w:t>
+      </w:r>
+      <w:r>
+        <w:rPr>
+          <w:rFonts w:cs="Calibri"/>
+          <w:lang w:val="it-IT"/>
+        </w:rPr>
+        <w:t xml:space="preserve">Un </w:t>
+      </w:r>
+      <w:r>
+        <w:rPr>
+          <w:rFonts w:cs="Calibri"/>
+          <w:i/>
+          <w:lang w:val="it-IT"/>
+        </w:rPr>
+        <w:t xml:space="preserve">amministratore </w:t>
+      </w:r>
+      <w:r>
+        <w:rPr>
+          <w:rFonts w:cs="Calibri"/>
+          <w:lang w:val="it-IT"/>
+        </w:rPr>
+        <w:t>deve poter</w:t>
+      </w:r>
+      <w:r>
+        <w:rPr>
+          <w:rFonts w:cs="Calibri"/>
+          <w:lang w:val="it-IT"/>
+        </w:rPr>
+        <w:t>:</w:t>
+      </w:r>
+    </w:p>
+    <w:p>
+      <w:pPr>
+        <w:rPr>
+          <w:rFonts w:cs="Calibri"/>
+          <w:lang w:val="it-IT"/>
+        </w:rPr>
+      </w:pPr>
+      <w:r>
+        <w:rPr>
+          <w:rFonts w:cs="Calibri"/>
+          <w:lang w:val="it-IT"/>
+        </w:rPr>
+        <w:t xml:space="preserve">       1.    </w:t>
+      </w:r>
+      <w:r>
+        <w:rPr>
+          <w:rFonts w:cs="Calibri"/>
+          <w:lang w:val="it-IT"/>
+        </w:rPr>
+        <w:t>Cancellare un corso</w:t>
+      </w:r>
+    </w:p>
+    <w:p>
+      <w:pPr>
+        <w:rPr>
+          <w:rFonts w:cs="Calibri"/>
+          <w:lang w:val="it-IT"/>
+        </w:rPr>
+      </w:pPr>
+      <w:r>
+        <w:rPr>
+          <w:rFonts w:cs="Calibri"/>
+          <w:lang w:val="it-IT"/>
+        </w:rPr>
+        <w:lastRenderedPageBreak/>
+        <w:t xml:space="preserve">       </w:t>
+      </w:r>
+      <w:r>
+        <w:rPr>
+          <w:rFonts w:cs="Calibri"/>
+          <w:lang w:val="it-IT"/>
+        </w:rPr>
+        <w:t>2</w:t>
+      </w:r>
+      <w:r>
+        <w:rPr>
+          <w:rFonts w:cs="Calibri"/>
+          <w:lang w:val="it-IT"/>
+        </w:rPr>
+        <w:t xml:space="preserve">.    </w:t>
+      </w:r>
+      <w:proofErr w:type="spellStart"/>
+      <w:r>
+        <w:rPr>
+          <w:rFonts w:cs="Calibri"/>
+          <w:lang w:val="it-IT"/>
+        </w:rPr>
+        <w:t>Bannare</w:t>
+      </w:r>
+      <w:proofErr w:type="spellEnd"/>
+      <w:r>
+        <w:rPr>
+          <w:rFonts w:cs="Calibri"/>
+          <w:lang w:val="it-IT"/>
+        </w:rPr>
+        <w:t xml:space="preserve"> un utente</w:t>
+      </w:r>
+    </w:p>
+    <w:p>
+      <w:pPr>
+        <w:rPr>
+          <w:rFonts w:cs="Calibri"/>
+          <w:lang w:val="it-IT"/>
+        </w:rPr>
+      </w:pPr>
+      <w:r>
+        <w:rPr>
+          <w:rFonts w:cs="Calibri"/>
+          <w:lang w:val="it-IT"/>
+        </w:rPr>
+        <w:t xml:space="preserve">       3.    Visionare una segnalazione</w:t>
+      </w:r>
+    </w:p>
+    <w:p>
+      <w:pPr>
+        <w:rPr>
+          <w:rFonts w:cs="Calibri"/>
+          <w:lang w:val="it-IT"/>
+        </w:rPr>
+      </w:pPr>
+      <w:r>
+        <w:rPr>
+          <w:rFonts w:cs="Calibri"/>
+          <w:lang w:val="it-IT"/>
+        </w:rPr>
+        <w:t xml:space="preserve"> avviare le procedure di cancellazione dei corsi e prendere provvedimenti sul dominio degli utenti in base alle segnalazioni che riceve.</w:t>
+      </w:r>
     </w:p>
     <w:p>
       <w:pPr>
@@ -2153,18 +3962,43 @@
           <w:lang w:val="it-IT"/>
         </w:rPr>
       </w:pPr>
-      <w:bookmarkStart w:id="10" w:name="_Toc433975262"/>
-      <w:r>
-        <w:rPr>
-          <w:lang w:val="it-IT"/>
-        </w:rPr>
-        <w:t xml:space="preserve">3.1 </w:t>
-      </w:r>
-      <w:r>
-        <w:rPr>
-          <w:lang w:val="it-IT"/>
-        </w:rPr>
-        <w:t>Panoramica</w:t>
+    </w:p>
+    <w:p>
+      <w:pPr>
+        <w:pStyle w:val="Heading2"/>
+        <w:rPr>
+          <w:lang w:val="it-IT"/>
+        </w:rPr>
+      </w:pPr>
+      <w:r>
+        <w:rPr>
+          <w:lang w:val="it-IT"/>
+        </w:rPr>
+        <w:t>3</w:t>
+      </w:r>
+      <w:r>
+        <w:rPr>
+          <w:lang w:val="it-IT"/>
+        </w:rPr>
+        <w:t xml:space="preserve">.3 </w:t>
+      </w:r>
+      <w:r>
+        <w:rPr>
+          <w:lang w:val="it-IT"/>
+        </w:rPr>
+        <w:t>Requisiti no</w:t>
+      </w:r>
+      <w:r>
+        <w:rPr>
+          <w:lang w:val="it-IT"/>
+        </w:rPr>
+        <w:t>n</w:t>
+      </w:r>
+      <w:r>
+        <w:rPr>
+          <w:lang w:val="it-IT"/>
+        </w:rPr>
+        <w:t xml:space="preserve"> funzionali</w:t>
       </w:r>
       <w:bookmarkEnd w:id="10"/>
     </w:p>
@@ -2174,12 +4008,211 @@
           <w:lang w:val="it-IT"/>
         </w:rPr>
       </w:pPr>
-      <w:r>
-        <w:rPr>
-          <w:lang w:val="it-IT"/>
-        </w:rPr>
-        <w:tab/>
-        <w:t>[Descrizione dell’idea di base di come il sistema dovrebbe essere.]</w:t>
+      <w:bookmarkStart w:id="11" w:name="_GoBack"/>
+      <w:bookmarkEnd w:id="11"/>
+    </w:p>
+    <w:p>
+      <w:pPr>
+        <w:pStyle w:val="Heading3"/>
+        <w:rPr>
+          <w:lang w:val="it-IT"/>
+        </w:rPr>
+      </w:pPr>
+      <w:r>
+        <w:rPr>
+          <w:lang w:val="it-IT"/>
+        </w:rPr>
+        <w:t>3</w:t>
+      </w:r>
+      <w:r>
+        <w:rPr>
+          <w:lang w:val="it-IT"/>
+        </w:rPr>
+        <w:t xml:space="preserve">.3.1 </w:t>
+      </w:r>
+      <w:r>
+        <w:rPr>
+          <w:lang w:val="it-IT"/>
+        </w:rPr>
+        <w:t>Usabilità</w:t>
+      </w:r>
+    </w:p>
+    <w:p>
+      <w:pPr>
+        <w:pStyle w:val="Heading3"/>
+        <w:rPr>
+          <w:lang w:val="it-IT"/>
+        </w:rPr>
+      </w:pPr>
+      <w:r>
+        <w:rPr>
+          <w:lang w:val="it-IT"/>
+        </w:rPr>
+        <w:t>3</w:t>
+      </w:r>
+      <w:r>
+        <w:rPr>
+          <w:lang w:val="it-IT"/>
+        </w:rPr>
+        <w:t xml:space="preserve">.3.2 </w:t>
+      </w:r>
+      <w:r>
+        <w:rPr>
+          <w:lang w:val="it-IT"/>
+        </w:rPr>
+        <w:t>Affidabilità</w:t>
+      </w:r>
+    </w:p>
+    <w:p>
+      <w:pPr>
+        <w:pStyle w:val="Heading3"/>
+        <w:rPr>
+          <w:lang w:val="it-IT"/>
+        </w:rPr>
+      </w:pPr>
+      <w:r>
+        <w:rPr>
+          <w:lang w:val="it-IT"/>
+        </w:rPr>
+        <w:t>3</w:t>
+      </w:r>
+      <w:r>
+        <w:rPr>
+          <w:lang w:val="it-IT"/>
+        </w:rPr>
+        <w:t xml:space="preserve">.3.3 </w:t>
+      </w:r>
+      <w:r>
+        <w:rPr>
+          <w:lang w:val="it-IT"/>
+        </w:rPr>
+        <w:t>Prestazioni</w:t>
+      </w:r>
+    </w:p>
+    <w:p>
+      <w:pPr>
+        <w:pStyle w:val="Heading3"/>
+        <w:rPr>
+          <w:lang w:val="it-IT"/>
+        </w:rPr>
+      </w:pPr>
+      <w:r>
+        <w:rPr>
+          <w:lang w:val="it-IT"/>
+        </w:rPr>
+        <w:t>3</w:t>
+      </w:r>
+      <w:r>
+        <w:rPr>
+          <w:lang w:val="it-IT"/>
+        </w:rPr>
+        <w:t xml:space="preserve">.3.4 </w:t>
+      </w:r>
+      <w:proofErr w:type="spellStart"/>
+      <w:r>
+        <w:rPr>
+          <w:lang w:val="it-IT"/>
+        </w:rPr>
+        <w:t>Supportabilità</w:t>
+      </w:r>
+      <w:proofErr w:type="spellEnd"/>
+    </w:p>
+    <w:p>
+      <w:pPr>
+        <w:pStyle w:val="Heading3"/>
+        <w:rPr>
+          <w:lang w:val="it-IT"/>
+        </w:rPr>
+      </w:pPr>
+      <w:r>
+        <w:rPr>
+          <w:lang w:val="it-IT"/>
+        </w:rPr>
+        <w:t>3</w:t>
+      </w:r>
+      <w:r>
+        <w:rPr>
+          <w:lang w:val="it-IT"/>
+        </w:rPr>
+        <w:t xml:space="preserve">.3.5 </w:t>
+      </w:r>
+      <w:r>
+        <w:rPr>
+          <w:lang w:val="it-IT"/>
+        </w:rPr>
+        <w:t>Implementazione</w:t>
+      </w:r>
+    </w:p>
+    <w:p>
+      <w:pPr>
+        <w:pStyle w:val="Heading3"/>
+        <w:rPr>
+          <w:lang w:val="it-IT"/>
+        </w:rPr>
+      </w:pPr>
+      <w:r>
+        <w:rPr>
+          <w:lang w:val="it-IT"/>
+        </w:rPr>
+        <w:t>3</w:t>
+      </w:r>
+      <w:r>
+        <w:rPr>
+          <w:lang w:val="it-IT"/>
+        </w:rPr>
+        <w:t xml:space="preserve">.3.6 </w:t>
+      </w:r>
+      <w:r>
+        <w:rPr>
+          <w:lang w:val="it-IT"/>
+        </w:rPr>
+        <w:t>Interfaccia</w:t>
+      </w:r>
+    </w:p>
+    <w:p>
+      <w:pPr>
+        <w:pStyle w:val="Heading3"/>
+        <w:rPr>
+          <w:lang w:val="it-IT"/>
+        </w:rPr>
+      </w:pPr>
+      <w:r>
+        <w:rPr>
+          <w:lang w:val="it-IT"/>
+        </w:rPr>
+        <w:t>3</w:t>
+      </w:r>
+      <w:r>
+        <w:rPr>
+          <w:lang w:val="it-IT"/>
+        </w:rPr>
+        <w:t>.3.7 Packaging</w:t>
+      </w:r>
+    </w:p>
+    <w:p>
+      <w:pPr>
+        <w:pStyle w:val="Heading3"/>
+        <w:rPr>
+          <w:lang w:val="it-IT"/>
+        </w:rPr>
+      </w:pPr>
+      <w:r>
+        <w:rPr>
+          <w:lang w:val="it-IT"/>
+        </w:rPr>
+        <w:t>3</w:t>
+      </w:r>
+      <w:r>
+        <w:rPr>
+          <w:lang w:val="it-IT"/>
+        </w:rPr>
+        <w:t xml:space="preserve">.3.8 </w:t>
+      </w:r>
+      <w:r>
+        <w:rPr>
+          <w:lang w:val="it-IT"/>
+        </w:rPr>
+        <w:t>Legali</w:t>
       </w:r>
     </w:p>
     <w:p>
@@ -2189,156 +4222,29 @@
           <w:lang w:val="it-IT"/>
         </w:rPr>
       </w:pPr>
-      <w:bookmarkStart w:id="11" w:name="_Toc433975263"/>
-      <w:r>
-        <w:rPr>
-          <w:lang w:val="it-IT"/>
-        </w:rPr>
-        <w:t xml:space="preserve">3.2 </w:t>
-      </w:r>
-      <w:r>
-        <w:rPr>
-          <w:lang w:val="it-IT"/>
-        </w:rPr>
-        <w:t>Requisiti funzionali</w:t>
-      </w:r>
-      <w:bookmarkEnd w:id="11"/>
-    </w:p>
-    <w:p>
-      <w:pPr>
-        <w:ind w:left="720"/>
-        <w:rPr>
-          <w:lang w:val="it-IT"/>
-        </w:rPr>
-      </w:pPr>
-      <w:r>
-        <w:rPr>
-          <w:lang w:val="it-IT"/>
-        </w:rPr>
-        <w:t xml:space="preserve">[Requisiti che identificano le funzionalità che il sistema deve offrire. </w:t>
-      </w:r>
-      <w:r>
-        <w:rPr>
-          <w:lang w:val="it-IT"/>
-        </w:rPr>
-        <w:br/>
-        <w:t xml:space="preserve">CONVENZIONE: Fate precedere il nome del requisito da </w:t>
-      </w:r>
-      <w:proofErr w:type="gramStart"/>
-      <w:r>
-        <w:rPr>
-          <w:lang w:val="it-IT"/>
-        </w:rPr>
-        <w:t>RF[</w:t>
-      </w:r>
-      <w:proofErr w:type="gramEnd"/>
-      <w:r>
-        <w:rPr>
-          <w:lang w:val="it-IT"/>
-        </w:rPr>
-        <w:t>numero].</w:t>
-      </w:r>
-      <w:r>
-        <w:rPr>
-          <w:lang w:val="it-IT"/>
-        </w:rPr>
-        <w:br/>
-        <w:t xml:space="preserve">Passi: </w:t>
-      </w:r>
-      <w:r>
-        <w:rPr>
-          <w:lang w:val="it-IT"/>
-        </w:rPr>
-        <w:br/>
-        <w:t xml:space="preserve"> - individuare i requisiti del sistema e, per ognuno di essi, presentare una descrizione di eventuali input necessari e conseguenza sul sistema/</w:t>
-      </w:r>
-      <w:proofErr w:type="spellStart"/>
-      <w:r>
-        <w:rPr>
-          <w:lang w:val="it-IT"/>
-        </w:rPr>
-        <w:t>ouput</w:t>
-      </w:r>
-      <w:proofErr w:type="spellEnd"/>
-      <w:r>
-        <w:rPr>
-          <w:lang w:val="it-IT"/>
-        </w:rPr>
-        <w:t xml:space="preserve"> prodotto,</w:t>
-      </w:r>
-      <w:r>
-        <w:rPr>
-          <w:lang w:val="it-IT"/>
-        </w:rPr>
-        <w:br/>
-        <w:t xml:space="preserve"> - categorizzare i requisiti. ]</w:t>
-      </w:r>
-    </w:p>
-    <w:p>
-      <w:pPr>
-        <w:pStyle w:val="Heading2"/>
-        <w:rPr>
-          <w:lang w:val="it-IT"/>
-        </w:rPr>
-      </w:pPr>
-      <w:bookmarkStart w:id="12" w:name="_Toc433975264"/>
-      <w:r>
-        <w:rPr>
-          <w:lang w:val="it-IT"/>
-        </w:rPr>
-        <w:lastRenderedPageBreak/>
-        <w:t xml:space="preserve">3.3 </w:t>
-      </w:r>
-      <w:r>
-        <w:rPr>
-          <w:lang w:val="it-IT"/>
-        </w:rPr>
-        <w:t>Requisiti no</w:t>
-      </w:r>
-      <w:r>
-        <w:rPr>
-          <w:lang w:val="it-IT"/>
-        </w:rPr>
-        <w:t>n</w:t>
-      </w:r>
-      <w:r>
-        <w:rPr>
-          <w:lang w:val="it-IT"/>
-        </w:rPr>
-        <w:t xml:space="preserve"> funzionali</w:t>
+      <w:bookmarkStart w:id="12" w:name="_Toc433975265"/>
+      <w:r>
+        <w:rPr>
+          <w:lang w:val="it-IT"/>
+        </w:rPr>
+        <w:t>3</w:t>
+      </w:r>
+      <w:r>
+        <w:rPr>
+          <w:lang w:val="it-IT"/>
+        </w:rPr>
+        <w:t xml:space="preserve">.4 </w:t>
+      </w:r>
+      <w:r>
+        <w:rPr>
+          <w:lang w:val="it-IT"/>
+        </w:rPr>
+        <w:t>Modello di sistema</w:t>
       </w:r>
       <w:bookmarkEnd w:id="12"/>
     </w:p>
     <w:p>
       <w:pPr>
-        <w:ind w:left="720"/>
-        <w:rPr>
-          <w:lang w:val="it-IT"/>
-        </w:rPr>
-      </w:pPr>
-      <w:r>
-        <w:rPr>
-          <w:lang w:val="it-IT"/>
-        </w:rPr>
-        <w:t xml:space="preserve">[CONVENZIONE: Usare il prefisso </w:t>
-      </w:r>
-      <w:proofErr w:type="gramStart"/>
-      <w:r>
-        <w:rPr>
-          <w:lang w:val="it-IT"/>
-        </w:rPr>
-        <w:t>NFR[</w:t>
-      </w:r>
-      <w:proofErr w:type="gramEnd"/>
-      <w:r>
-        <w:rPr>
-          <w:lang w:val="it-IT"/>
-        </w:rPr>
-        <w:t>numero] per elencare i requisiti non funzionali.]</w:t>
-      </w:r>
-    </w:p>
-    <w:p>
-      <w:pPr>
         <w:pStyle w:val="Heading3"/>
         <w:rPr>
           <w:lang w:val="it-IT"/>
@@ -2348,183 +4254,13 @@
         <w:rPr>
           <w:lang w:val="it-IT"/>
         </w:rPr>
-        <w:t xml:space="preserve">3.3.1 </w:t>
-      </w:r>
-      <w:r>
-        <w:rPr>
-          <w:lang w:val="it-IT"/>
-        </w:rPr>
-        <w:t>Usabilità</w:t>
-      </w:r>
-    </w:p>
-    <w:p>
-      <w:pPr>
-        <w:pStyle w:val="Heading3"/>
-        <w:rPr>
-          <w:lang w:val="it-IT"/>
-        </w:rPr>
-      </w:pPr>
-      <w:r>
-        <w:rPr>
-          <w:lang w:val="it-IT"/>
-        </w:rPr>
-        <w:t xml:space="preserve">3.3.2 </w:t>
-      </w:r>
-      <w:r>
-        <w:rPr>
-          <w:lang w:val="it-IT"/>
-        </w:rPr>
-        <w:t>Affidabilità</w:t>
-      </w:r>
-    </w:p>
-    <w:p>
-      <w:pPr>
-        <w:pStyle w:val="Heading3"/>
-        <w:rPr>
-          <w:lang w:val="it-IT"/>
-        </w:rPr>
-      </w:pPr>
-      <w:r>
-        <w:rPr>
-          <w:lang w:val="it-IT"/>
-        </w:rPr>
-        <w:t xml:space="preserve">3.3.3 </w:t>
-      </w:r>
-      <w:r>
-        <w:rPr>
-          <w:lang w:val="it-IT"/>
-        </w:rPr>
-        <w:t>Prestazioni</w:t>
-      </w:r>
-    </w:p>
-    <w:p>
-      <w:pPr>
-        <w:pStyle w:val="Heading3"/>
-        <w:rPr>
-          <w:lang w:val="it-IT"/>
-        </w:rPr>
-      </w:pPr>
-      <w:r>
-        <w:rPr>
-          <w:lang w:val="it-IT"/>
-        </w:rPr>
-        <w:t xml:space="preserve">3.3.4 </w:t>
-      </w:r>
-      <w:r>
-        <w:rPr>
-          <w:lang w:val="it-IT"/>
-        </w:rPr>
-        <w:t>Supportabilità</w:t>
-      </w:r>
-    </w:p>
-    <w:p>
-      <w:pPr>
-        <w:pStyle w:val="Heading3"/>
-        <w:rPr>
-          <w:lang w:val="it-IT"/>
-        </w:rPr>
-      </w:pPr>
-      <w:r>
-        <w:rPr>
-          <w:lang w:val="it-IT"/>
-        </w:rPr>
-        <w:t xml:space="preserve">3.3.5 </w:t>
-      </w:r>
-      <w:r>
-        <w:rPr>
-          <w:lang w:val="it-IT"/>
-        </w:rPr>
-        <w:t>Implementazione</w:t>
-      </w:r>
-    </w:p>
-    <w:p>
-      <w:pPr>
-        <w:pStyle w:val="Heading3"/>
-        <w:rPr>
-          <w:lang w:val="it-IT"/>
-        </w:rPr>
-      </w:pPr>
-      <w:r>
-        <w:rPr>
-          <w:lang w:val="it-IT"/>
-        </w:rPr>
-        <w:t xml:space="preserve">3.3.6 </w:t>
-      </w:r>
-      <w:r>
-        <w:rPr>
-          <w:lang w:val="it-IT"/>
-        </w:rPr>
-        <w:t>Interfaccia</w:t>
-      </w:r>
-    </w:p>
-    <w:p>
-      <w:pPr>
-        <w:pStyle w:val="Heading3"/>
-        <w:rPr>
-          <w:lang w:val="it-IT"/>
-        </w:rPr>
-      </w:pPr>
-      <w:r>
-        <w:rPr>
-          <w:lang w:val="it-IT"/>
-        </w:rPr>
-        <w:t>3.3.7 Packaging</w:t>
-      </w:r>
-    </w:p>
-    <w:p>
-      <w:pPr>
-        <w:pStyle w:val="Heading3"/>
-        <w:rPr>
-          <w:lang w:val="it-IT"/>
-        </w:rPr>
-      </w:pPr>
-      <w:r>
-        <w:rPr>
-          <w:lang w:val="it-IT"/>
-        </w:rPr>
-        <w:t xml:space="preserve">3.3.8 </w:t>
-      </w:r>
-      <w:r>
-        <w:rPr>
-          <w:lang w:val="it-IT"/>
-        </w:rPr>
-        <w:t>Legali</w:t>
-      </w:r>
-    </w:p>
-    <w:p>
-      <w:pPr>
-        <w:pStyle w:val="Heading2"/>
-        <w:rPr>
-          <w:lang w:val="it-IT"/>
-        </w:rPr>
-      </w:pPr>
-      <w:bookmarkStart w:id="13" w:name="_Toc433975265"/>
-      <w:r>
-        <w:rPr>
-          <w:lang w:val="it-IT"/>
-        </w:rPr>
-        <w:t xml:space="preserve">3.4 </w:t>
-      </w:r>
-      <w:r>
-        <w:rPr>
-          <w:lang w:val="it-IT"/>
-        </w:rPr>
-        <w:t>Modello di sistema</w:t>
-      </w:r>
-      <w:bookmarkEnd w:id="13"/>
-    </w:p>
-    <w:p>
-      <w:pPr>
-        <w:pStyle w:val="Heading3"/>
-        <w:rPr>
-          <w:lang w:val="it-IT"/>
-        </w:rPr>
-      </w:pPr>
-      <w:r>
-        <w:rPr>
-          <w:lang w:val="it-IT"/>
-        </w:rPr>
-        <w:t xml:space="preserve">3.4.1 </w:t>
+        <w:t>3</w:t>
+      </w:r>
+      <w:r>
+        <w:rPr>
+          <w:lang w:val="it-IT"/>
+        </w:rPr>
+        <w:t xml:space="preserve">.4.1 </w:t>
       </w:r>
       <w:r>
         <w:rPr>
@@ -2572,7 +4308,13 @@
         <w:rPr>
           <w:lang w:val="it-IT"/>
         </w:rPr>
-        <w:t xml:space="preserve">3.4.2 </w:t>
+        <w:t>3</w:t>
+      </w:r>
+      <w:r>
+        <w:rPr>
+          <w:lang w:val="it-IT"/>
+        </w:rPr>
+        <w:t xml:space="preserve">.4.2 </w:t>
       </w:r>
       <w:r>
         <w:rPr>
@@ -2960,7 +4702,13 @@
         <w:rPr>
           <w:lang w:val="it-IT"/>
         </w:rPr>
-        <w:t xml:space="preserve">3.4.3 </w:t>
+        <w:t>3</w:t>
+      </w:r>
+      <w:r>
+        <w:rPr>
+          <w:lang w:val="it-IT"/>
+        </w:rPr>
+        <w:t xml:space="preserve">.4.3 </w:t>
       </w:r>
       <w:r>
         <w:rPr>
@@ -3063,7 +4811,15 @@
           <w:sz w:val="24"/>
           <w:lang w:val="it-IT"/>
         </w:rPr>
-        <w:t xml:space="preserve"> (di solito dovremmo avere un oggetto control in funzione di ogni attore coinvolto in ogni use case. Dato che l’attore è sempre il presidente di area didattica noi avremo un solo oggetto control per use case)</w:t>
+        <w:t xml:space="preserve"> (di solito dovremmo avere un oggetto control in </w:t>
+      </w:r>
+      <w:r>
+        <w:rPr>
+          <w:sz w:val="24"/>
+          <w:lang w:val="it-IT"/>
+        </w:rPr>
+        <w:lastRenderedPageBreak/>
+        <w:t>funzione di ogni attore coinvolto in ogni use case. Dato che l’attore è sempre il presidente di area didattica noi avremo un solo oggetto control per use case)</w:t>
       </w:r>
       <w:r>
         <w:rPr>
@@ -3379,7 +5135,13 @@
         <w:rPr>
           <w:lang w:val="it-IT"/>
         </w:rPr>
-        <w:t xml:space="preserve">3.4.4 </w:t>
+        <w:t>3</w:t>
+      </w:r>
+      <w:r>
+        <w:rPr>
+          <w:lang w:val="it-IT"/>
+        </w:rPr>
+        <w:t xml:space="preserve">.4.4 </w:t>
       </w:r>
       <w:r>
         <w:rPr>
@@ -3472,7 +5234,13 @@
         <w:rPr>
           <w:lang w:val="it-IT"/>
         </w:rPr>
-        <w:t xml:space="preserve">3.4.5 </w:t>
+        <w:t>3</w:t>
+      </w:r>
+      <w:r>
+        <w:rPr>
+          <w:lang w:val="it-IT"/>
+        </w:rPr>
+        <w:t xml:space="preserve">.4.5 </w:t>
       </w:r>
       <w:r>
         <w:rPr>
@@ -3498,7 +5266,6 @@
     <w:p>
       <w:pPr>
         <w:pStyle w:val="Heading3"/>
-        <w:ind w:left="720"/>
         <w:rPr>
           <w:b w:val="0"/>
           <w:i w:val="0"/>
@@ -3638,12 +5405,18 @@
           <w:lang w:val="it-IT"/>
         </w:rPr>
       </w:pPr>
-      <w:bookmarkStart w:id="14" w:name="_Toc433975266"/>
-      <w:r>
-        <w:rPr>
-          <w:lang w:val="it-IT"/>
-        </w:rPr>
-        <w:t>4. Glossar</w:t>
+      <w:bookmarkStart w:id="13" w:name="_Toc433975266"/>
+      <w:r>
+        <w:rPr>
+          <w:lang w:val="it-IT"/>
+        </w:rPr>
+        <w:t>4</w:t>
+      </w:r>
+      <w:r>
+        <w:rPr>
+          <w:lang w:val="it-IT"/>
+        </w:rPr>
+        <w:t>. Glossar</w:t>
       </w:r>
       <w:r>
         <w:rPr>
@@ -3651,7 +5424,7 @@
         </w:rPr>
         <w:t>io</w:t>
       </w:r>
-      <w:bookmarkEnd w:id="14"/>
+      <w:bookmarkEnd w:id="13"/>
     </w:p>
     <w:p>
       <w:pPr>
@@ -3764,6 +5537,178 @@
 <file path=word/numbering.xml><?xml version="1.0" encoding="utf-8"?>
 <w:numbering xmlns:wpc="http://schemas.microsoft.com/office/word/2010/wordprocessingCanvas" xmlns:cx="http://schemas.microsoft.com/office/drawing/2014/chartex" xmlns:cx1="http://schemas.microsoft.com/office/drawing/2015/9/8/chartex" xmlns:cx2="http://schemas.microsoft.com/office/drawing/2015/10/21/chartex" xmlns:cx3="http://schemas.microsoft.com/office/drawing/2016/5/9/chartex" xmlns:cx4="http://schemas.microsoft.com/office/drawing/2016/5/10/chartex" xmlns:cx5="http://schemas.microsoft.com/office/drawing/2016/5/11/chartex" xmlns:cx6="http://schemas.microsoft.com/office/drawing/2016/5/12/chartex" xmlns:cx7="http://schemas.microsoft.com/office/drawing/2016/5/13/chartex" xmlns:cx8="http://schemas.microsoft.com/office/drawing/2016/5/14/chartex" xmlns:mc="http://schemas.openxmlformats.org/markup-compatibility/2006" xmlns:aink="http://schemas.microsoft.com/office/drawing/2016/ink" xmlns:am3d="http://schemas.microsoft.com/office/drawing/2017/model3d" xmlns:o="urn:schemas-microsoft-com:office:office" xmlns:r="http://schemas.openxmlformats.org/officeDocument/2006/relationships" xmlns:m="http://schemas.openxmlformats.org/officeDocument/2006/math" xmlns:v="urn:schemas-microsoft-com:vml" xmlns:wp14="http://schemas.microsoft.com/office/word/2010/wordprocessingDrawing" xmlns:wp="http://schemas.openxmlformats.org/drawingml/2006/wordprocessingDrawing" xmlns:w10="urn:schemas-microsoft-com:office:word" xmlns:w="http://schemas.openxmlformats.org/wordprocessingml/2006/main" xmlns:w14="http://schemas.microsoft.com/office/word/2010/wordml" xmlns:w15="http://schemas.microsoft.com/office/word/2012/wordml" xmlns:w16cid="http://schemas.microsoft.com/office/word/2016/wordml/cid" xmlns:w16se="http://schemas.microsoft.com/office/word/2015/wordml/symex" xmlns:wpg="http://schemas.microsoft.com/office/word/2010/wordprocessingGroup" xmlns:wpi="http://schemas.microsoft.com/office/word/2010/wordprocessingInk" xmlns:wne="http://schemas.microsoft.com/office/word/2006/wordml" xmlns:wps="http://schemas.microsoft.com/office/word/2010/wordprocessingShape" mc:Ignorable="w14 w15 w16se w16cid wp14">
   <w:abstractNum w:abstractNumId="0" w15:restartNumberingAfterBreak="0">
+    <w:nsid w:val="04223AFA"/>
+    <w:multiLevelType w:val="hybridMultilevel"/>
+    <w:tmpl w:val="7A50E606"/>
+    <w:lvl w:ilvl="0" w:tplc="0409000F">
+      <w:start w:val="1"/>
+      <w:numFmt w:val="decimal"/>
+      <w:lvlText w:val="%1."/>
+      <w:lvlJc w:val="left"/>
+      <w:pPr>
+        <w:ind w:left="720" w:hanging="360"/>
+      </w:pPr>
+    </w:lvl>
+    <w:lvl w:ilvl="1" w:tplc="04090019" w:tentative="1">
+      <w:start w:val="1"/>
+      <w:numFmt w:val="lowerLetter"/>
+      <w:lvlText w:val="%2."/>
+      <w:lvlJc w:val="left"/>
+      <w:pPr>
+        <w:ind w:left="1440" w:hanging="360"/>
+      </w:pPr>
+    </w:lvl>
+    <w:lvl w:ilvl="2" w:tplc="0409001B" w:tentative="1">
+      <w:start w:val="1"/>
+      <w:numFmt w:val="lowerRoman"/>
+      <w:lvlText w:val="%3."/>
+      <w:lvlJc w:val="right"/>
+      <w:pPr>
+        <w:ind w:left="2160" w:hanging="180"/>
+      </w:pPr>
+    </w:lvl>
+    <w:lvl w:ilvl="3" w:tplc="0409000F" w:tentative="1">
+      <w:start w:val="1"/>
+      <w:numFmt w:val="decimal"/>
+      <w:lvlText w:val="%4."/>
+      <w:lvlJc w:val="left"/>
+      <w:pPr>
+        <w:ind w:left="2880" w:hanging="360"/>
+      </w:pPr>
+    </w:lvl>
+    <w:lvl w:ilvl="4" w:tplc="04090019" w:tentative="1">
+      <w:start w:val="1"/>
+      <w:numFmt w:val="lowerLetter"/>
+      <w:lvlText w:val="%5."/>
+      <w:lvlJc w:val="left"/>
+      <w:pPr>
+        <w:ind w:left="3600" w:hanging="360"/>
+      </w:pPr>
+    </w:lvl>
+    <w:lvl w:ilvl="5" w:tplc="0409001B" w:tentative="1">
+      <w:start w:val="1"/>
+      <w:numFmt w:val="lowerRoman"/>
+      <w:lvlText w:val="%6."/>
+      <w:lvlJc w:val="right"/>
+      <w:pPr>
+        <w:ind w:left="4320" w:hanging="180"/>
+      </w:pPr>
+    </w:lvl>
+    <w:lvl w:ilvl="6" w:tplc="0409000F" w:tentative="1">
+      <w:start w:val="1"/>
+      <w:numFmt w:val="decimal"/>
+      <w:lvlText w:val="%7."/>
+      <w:lvlJc w:val="left"/>
+      <w:pPr>
+        <w:ind w:left="5040" w:hanging="360"/>
+      </w:pPr>
+    </w:lvl>
+    <w:lvl w:ilvl="7" w:tplc="04090019" w:tentative="1">
+      <w:start w:val="1"/>
+      <w:numFmt w:val="lowerLetter"/>
+      <w:lvlText w:val="%8."/>
+      <w:lvlJc w:val="left"/>
+      <w:pPr>
+        <w:ind w:left="5760" w:hanging="360"/>
+      </w:pPr>
+    </w:lvl>
+    <w:lvl w:ilvl="8" w:tplc="0409001B" w:tentative="1">
+      <w:start w:val="1"/>
+      <w:numFmt w:val="lowerRoman"/>
+      <w:lvlText w:val="%9."/>
+      <w:lvlJc w:val="right"/>
+      <w:pPr>
+        <w:ind w:left="6480" w:hanging="180"/>
+      </w:pPr>
+    </w:lvl>
+  </w:abstractNum>
+  <w:abstractNum w:abstractNumId="1" w15:restartNumberingAfterBreak="0">
+    <w:nsid w:val="1B3A3AE4"/>
+    <w:multiLevelType w:val="hybridMultilevel"/>
+    <w:tmpl w:val="FC4ED204"/>
+    <w:lvl w:ilvl="0" w:tplc="0409000F">
+      <w:start w:val="1"/>
+      <w:numFmt w:val="decimal"/>
+      <w:lvlText w:val="%1."/>
+      <w:lvlJc w:val="left"/>
+      <w:pPr>
+        <w:ind w:left="720" w:hanging="360"/>
+      </w:pPr>
+    </w:lvl>
+    <w:lvl w:ilvl="1" w:tplc="04090019" w:tentative="1">
+      <w:start w:val="1"/>
+      <w:numFmt w:val="lowerLetter"/>
+      <w:lvlText w:val="%2."/>
+      <w:lvlJc w:val="left"/>
+      <w:pPr>
+        <w:ind w:left="1440" w:hanging="360"/>
+      </w:pPr>
+    </w:lvl>
+    <w:lvl w:ilvl="2" w:tplc="0409001B" w:tentative="1">
+      <w:start w:val="1"/>
+      <w:numFmt w:val="lowerRoman"/>
+      <w:lvlText w:val="%3."/>
+      <w:lvlJc w:val="right"/>
+      <w:pPr>
+        <w:ind w:left="2160" w:hanging="180"/>
+      </w:pPr>
+    </w:lvl>
+    <w:lvl w:ilvl="3" w:tplc="0409000F" w:tentative="1">
+      <w:start w:val="1"/>
+      <w:numFmt w:val="decimal"/>
+      <w:lvlText w:val="%4."/>
+      <w:lvlJc w:val="left"/>
+      <w:pPr>
+        <w:ind w:left="2880" w:hanging="360"/>
+      </w:pPr>
+    </w:lvl>
+    <w:lvl w:ilvl="4" w:tplc="04090019" w:tentative="1">
+      <w:start w:val="1"/>
+      <w:numFmt w:val="lowerLetter"/>
+      <w:lvlText w:val="%5."/>
+      <w:lvlJc w:val="left"/>
+      <w:pPr>
+        <w:ind w:left="3600" w:hanging="360"/>
+      </w:pPr>
+    </w:lvl>
+    <w:lvl w:ilvl="5" w:tplc="0409001B" w:tentative="1">
+      <w:start w:val="1"/>
+      <w:numFmt w:val="lowerRoman"/>
+      <w:lvlText w:val="%6."/>
+      <w:lvlJc w:val="right"/>
+      <w:pPr>
+        <w:ind w:left="4320" w:hanging="180"/>
+      </w:pPr>
+    </w:lvl>
+    <w:lvl w:ilvl="6" w:tplc="0409000F" w:tentative="1">
+      <w:start w:val="1"/>
+      <w:numFmt w:val="decimal"/>
+      <w:lvlText w:val="%7."/>
+      <w:lvlJc w:val="left"/>
+      <w:pPr>
+        <w:ind w:left="5040" w:hanging="360"/>
+      </w:pPr>
+    </w:lvl>
+    <w:lvl w:ilvl="7" w:tplc="04090019" w:tentative="1">
+      <w:start w:val="1"/>
+      <w:numFmt w:val="lowerLetter"/>
+      <w:lvlText w:val="%8."/>
+      <w:lvlJc w:val="left"/>
+      <w:pPr>
+        <w:ind w:left="5760" w:hanging="360"/>
+      </w:pPr>
+    </w:lvl>
+    <w:lvl w:ilvl="8" w:tplc="0409001B" w:tentative="1">
+      <w:start w:val="1"/>
+      <w:numFmt w:val="lowerRoman"/>
+      <w:lvlText w:val="%9."/>
+      <w:lvlJc w:val="right"/>
+      <w:pPr>
+        <w:ind w:left="6480" w:hanging="180"/>
+      </w:pPr>
+    </w:lvl>
+  </w:abstractNum>
+  <w:abstractNum w:abstractNumId="2" w15:restartNumberingAfterBreak="0">
     <w:nsid w:val="1D835B5A"/>
     <w:multiLevelType w:val="hybridMultilevel"/>
     <w:tmpl w:val="1C0C43EA"/>
@@ -3876,7 +5821,120 @@
       </w:rPr>
     </w:lvl>
   </w:abstractNum>
-  <w:abstractNum w:abstractNumId="1" w15:restartNumberingAfterBreak="0">
+  <w:abstractNum w:abstractNumId="3" w15:restartNumberingAfterBreak="0">
+    <w:nsid w:val="278E36FC"/>
+    <w:multiLevelType w:val="hybridMultilevel"/>
+    <w:tmpl w:val="2446FAFC"/>
+    <w:lvl w:ilvl="0" w:tplc="04090001">
+      <w:start w:val="1"/>
+      <w:numFmt w:val="bullet"/>
+      <w:lvlText w:val=""/>
+      <w:lvlJc w:val="left"/>
+      <w:pPr>
+        <w:ind w:left="720" w:hanging="360"/>
+      </w:pPr>
+      <w:rPr>
+        <w:rFonts w:ascii="Symbol" w:hAnsi="Symbol" w:hint="default"/>
+      </w:rPr>
+    </w:lvl>
+    <w:lvl w:ilvl="1" w:tplc="04090003" w:tentative="1">
+      <w:start w:val="1"/>
+      <w:numFmt w:val="bullet"/>
+      <w:lvlText w:val="o"/>
+      <w:lvlJc w:val="left"/>
+      <w:pPr>
+        <w:ind w:left="1440" w:hanging="360"/>
+      </w:pPr>
+      <w:rPr>
+        <w:rFonts w:ascii="Courier New" w:hAnsi="Courier New" w:cs="Courier New" w:hint="default"/>
+      </w:rPr>
+    </w:lvl>
+    <w:lvl w:ilvl="2" w:tplc="04090005" w:tentative="1">
+      <w:start w:val="1"/>
+      <w:numFmt w:val="bullet"/>
+      <w:lvlText w:val=""/>
+      <w:lvlJc w:val="left"/>
+      <w:pPr>
+        <w:ind w:left="2160" w:hanging="360"/>
+      </w:pPr>
+      <w:rPr>
+        <w:rFonts w:ascii="Wingdings" w:hAnsi="Wingdings" w:hint="default"/>
+      </w:rPr>
+    </w:lvl>
+    <w:lvl w:ilvl="3" w:tplc="04090001" w:tentative="1">
+      <w:start w:val="1"/>
+      <w:numFmt w:val="bullet"/>
+      <w:lvlText w:val=""/>
+      <w:lvlJc w:val="left"/>
+      <w:pPr>
+        <w:ind w:left="2880" w:hanging="360"/>
+      </w:pPr>
+      <w:rPr>
+        <w:rFonts w:ascii="Symbol" w:hAnsi="Symbol" w:hint="default"/>
+      </w:rPr>
+    </w:lvl>
+    <w:lvl w:ilvl="4" w:tplc="04090003" w:tentative="1">
+      <w:start w:val="1"/>
+      <w:numFmt w:val="bullet"/>
+      <w:lvlText w:val="o"/>
+      <w:lvlJc w:val="left"/>
+      <w:pPr>
+        <w:ind w:left="3600" w:hanging="360"/>
+      </w:pPr>
+      <w:rPr>
+        <w:rFonts w:ascii="Courier New" w:hAnsi="Courier New" w:cs="Courier New" w:hint="default"/>
+      </w:rPr>
+    </w:lvl>
+    <w:lvl w:ilvl="5" w:tplc="04090005" w:tentative="1">
+      <w:start w:val="1"/>
+      <w:numFmt w:val="bullet"/>
+      <w:lvlText w:val=""/>
+      <w:lvlJc w:val="left"/>
+      <w:pPr>
+        <w:ind w:left="4320" w:hanging="360"/>
+      </w:pPr>
+      <w:rPr>
+        <w:rFonts w:ascii="Wingdings" w:hAnsi="Wingdings" w:hint="default"/>
+      </w:rPr>
+    </w:lvl>
+    <w:lvl w:ilvl="6" w:tplc="04090001" w:tentative="1">
+      <w:start w:val="1"/>
+      <w:numFmt w:val="bullet"/>
+      <w:lvlText w:val=""/>
+      <w:lvlJc w:val="left"/>
+      <w:pPr>
+        <w:ind w:left="5040" w:hanging="360"/>
+      </w:pPr>
+      <w:rPr>
+        <w:rFonts w:ascii="Symbol" w:hAnsi="Symbol" w:hint="default"/>
+      </w:rPr>
+    </w:lvl>
+    <w:lvl w:ilvl="7" w:tplc="04090003" w:tentative="1">
+      <w:start w:val="1"/>
+      <w:numFmt w:val="bullet"/>
+      <w:lvlText w:val="o"/>
+      <w:lvlJc w:val="left"/>
+      <w:pPr>
+        <w:ind w:left="5760" w:hanging="360"/>
+      </w:pPr>
+      <w:rPr>
+        <w:rFonts w:ascii="Courier New" w:hAnsi="Courier New" w:cs="Courier New" w:hint="default"/>
+      </w:rPr>
+    </w:lvl>
+    <w:lvl w:ilvl="8" w:tplc="04090005" w:tentative="1">
+      <w:start w:val="1"/>
+      <w:numFmt w:val="bullet"/>
+      <w:lvlText w:val=""/>
+      <w:lvlJc w:val="left"/>
+      <w:pPr>
+        <w:ind w:left="6480" w:hanging="360"/>
+      </w:pPr>
+      <w:rPr>
+        <w:rFonts w:ascii="Wingdings" w:hAnsi="Wingdings" w:hint="default"/>
+      </w:rPr>
+    </w:lvl>
+  </w:abstractNum>
+  <w:abstractNum w:abstractNumId="4" w15:restartNumberingAfterBreak="0">
     <w:nsid w:val="2D98689B"/>
     <w:multiLevelType w:val="hybridMultilevel"/>
     <w:tmpl w:val="3076A67E"/>
@@ -3965,7 +6023,7 @@
       </w:pPr>
     </w:lvl>
   </w:abstractNum>
-  <w:abstractNum w:abstractNumId="2" w15:restartNumberingAfterBreak="0">
+  <w:abstractNum w:abstractNumId="5" w15:restartNumberingAfterBreak="0">
     <w:nsid w:val="4AE56C24"/>
     <w:multiLevelType w:val="hybridMultilevel"/>
     <w:tmpl w:val="C8B68AA6"/>
@@ -4055,14 +6113,290 @@
       </w:pPr>
     </w:lvl>
   </w:abstractNum>
+  <w:abstractNum w:abstractNumId="6" w15:restartNumberingAfterBreak="0">
+    <w:nsid w:val="4E0A216D"/>
+    <w:multiLevelType w:val="hybridMultilevel"/>
+    <w:tmpl w:val="0F0C90A0"/>
+    <w:lvl w:ilvl="0" w:tplc="0409000F">
+      <w:start w:val="1"/>
+      <w:numFmt w:val="decimal"/>
+      <w:lvlText w:val="%1."/>
+      <w:lvlJc w:val="left"/>
+      <w:pPr>
+        <w:ind w:left="720" w:hanging="360"/>
+      </w:pPr>
+    </w:lvl>
+    <w:lvl w:ilvl="1" w:tplc="04090019" w:tentative="1">
+      <w:start w:val="1"/>
+      <w:numFmt w:val="lowerLetter"/>
+      <w:lvlText w:val="%2."/>
+      <w:lvlJc w:val="left"/>
+      <w:pPr>
+        <w:ind w:left="1440" w:hanging="360"/>
+      </w:pPr>
+    </w:lvl>
+    <w:lvl w:ilvl="2" w:tplc="0409001B" w:tentative="1">
+      <w:start w:val="1"/>
+      <w:numFmt w:val="lowerRoman"/>
+      <w:lvlText w:val="%3."/>
+      <w:lvlJc w:val="right"/>
+      <w:pPr>
+        <w:ind w:left="2160" w:hanging="180"/>
+      </w:pPr>
+    </w:lvl>
+    <w:lvl w:ilvl="3" w:tplc="0409000F" w:tentative="1">
+      <w:start w:val="1"/>
+      <w:numFmt w:val="decimal"/>
+      <w:lvlText w:val="%4."/>
+      <w:lvlJc w:val="left"/>
+      <w:pPr>
+        <w:ind w:left="2880" w:hanging="360"/>
+      </w:pPr>
+    </w:lvl>
+    <w:lvl w:ilvl="4" w:tplc="04090019" w:tentative="1">
+      <w:start w:val="1"/>
+      <w:numFmt w:val="lowerLetter"/>
+      <w:lvlText w:val="%5."/>
+      <w:lvlJc w:val="left"/>
+      <w:pPr>
+        <w:ind w:left="3600" w:hanging="360"/>
+      </w:pPr>
+    </w:lvl>
+    <w:lvl w:ilvl="5" w:tplc="0409001B" w:tentative="1">
+      <w:start w:val="1"/>
+      <w:numFmt w:val="lowerRoman"/>
+      <w:lvlText w:val="%6."/>
+      <w:lvlJc w:val="right"/>
+      <w:pPr>
+        <w:ind w:left="4320" w:hanging="180"/>
+      </w:pPr>
+    </w:lvl>
+    <w:lvl w:ilvl="6" w:tplc="0409000F" w:tentative="1">
+      <w:start w:val="1"/>
+      <w:numFmt w:val="decimal"/>
+      <w:lvlText w:val="%7."/>
+      <w:lvlJc w:val="left"/>
+      <w:pPr>
+        <w:ind w:left="5040" w:hanging="360"/>
+      </w:pPr>
+    </w:lvl>
+    <w:lvl w:ilvl="7" w:tplc="04090019" w:tentative="1">
+      <w:start w:val="1"/>
+      <w:numFmt w:val="lowerLetter"/>
+      <w:lvlText w:val="%8."/>
+      <w:lvlJc w:val="left"/>
+      <w:pPr>
+        <w:ind w:left="5760" w:hanging="360"/>
+      </w:pPr>
+    </w:lvl>
+    <w:lvl w:ilvl="8" w:tplc="0409001B" w:tentative="1">
+      <w:start w:val="1"/>
+      <w:numFmt w:val="lowerRoman"/>
+      <w:lvlText w:val="%9."/>
+      <w:lvlJc w:val="right"/>
+      <w:pPr>
+        <w:ind w:left="6480" w:hanging="180"/>
+      </w:pPr>
+    </w:lvl>
+  </w:abstractNum>
+  <w:abstractNum w:abstractNumId="7" w15:restartNumberingAfterBreak="0">
+    <w:nsid w:val="6C4A1B81"/>
+    <w:multiLevelType w:val="hybridMultilevel"/>
+    <w:tmpl w:val="176045A4"/>
+    <w:lvl w:ilvl="0" w:tplc="0409000F">
+      <w:start w:val="1"/>
+      <w:numFmt w:val="decimal"/>
+      <w:lvlText w:val="%1."/>
+      <w:lvlJc w:val="left"/>
+      <w:pPr>
+        <w:ind w:left="720" w:hanging="360"/>
+      </w:pPr>
+    </w:lvl>
+    <w:lvl w:ilvl="1" w:tplc="04090019" w:tentative="1">
+      <w:start w:val="1"/>
+      <w:numFmt w:val="lowerLetter"/>
+      <w:lvlText w:val="%2."/>
+      <w:lvlJc w:val="left"/>
+      <w:pPr>
+        <w:ind w:left="1440" w:hanging="360"/>
+      </w:pPr>
+    </w:lvl>
+    <w:lvl w:ilvl="2" w:tplc="0409001B" w:tentative="1">
+      <w:start w:val="1"/>
+      <w:numFmt w:val="lowerRoman"/>
+      <w:lvlText w:val="%3."/>
+      <w:lvlJc w:val="right"/>
+      <w:pPr>
+        <w:ind w:left="2160" w:hanging="180"/>
+      </w:pPr>
+    </w:lvl>
+    <w:lvl w:ilvl="3" w:tplc="0409000F" w:tentative="1">
+      <w:start w:val="1"/>
+      <w:numFmt w:val="decimal"/>
+      <w:lvlText w:val="%4."/>
+      <w:lvlJc w:val="left"/>
+      <w:pPr>
+        <w:ind w:left="2880" w:hanging="360"/>
+      </w:pPr>
+    </w:lvl>
+    <w:lvl w:ilvl="4" w:tplc="04090019" w:tentative="1">
+      <w:start w:val="1"/>
+      <w:numFmt w:val="lowerLetter"/>
+      <w:lvlText w:val="%5."/>
+      <w:lvlJc w:val="left"/>
+      <w:pPr>
+        <w:ind w:left="3600" w:hanging="360"/>
+      </w:pPr>
+    </w:lvl>
+    <w:lvl w:ilvl="5" w:tplc="0409001B" w:tentative="1">
+      <w:start w:val="1"/>
+      <w:numFmt w:val="lowerRoman"/>
+      <w:lvlText w:val="%6."/>
+      <w:lvlJc w:val="right"/>
+      <w:pPr>
+        <w:ind w:left="4320" w:hanging="180"/>
+      </w:pPr>
+    </w:lvl>
+    <w:lvl w:ilvl="6" w:tplc="0409000F" w:tentative="1">
+      <w:start w:val="1"/>
+      <w:numFmt w:val="decimal"/>
+      <w:lvlText w:val="%7."/>
+      <w:lvlJc w:val="left"/>
+      <w:pPr>
+        <w:ind w:left="5040" w:hanging="360"/>
+      </w:pPr>
+    </w:lvl>
+    <w:lvl w:ilvl="7" w:tplc="04090019" w:tentative="1">
+      <w:start w:val="1"/>
+      <w:numFmt w:val="lowerLetter"/>
+      <w:lvlText w:val="%8."/>
+      <w:lvlJc w:val="left"/>
+      <w:pPr>
+        <w:ind w:left="5760" w:hanging="360"/>
+      </w:pPr>
+    </w:lvl>
+    <w:lvl w:ilvl="8" w:tplc="0409001B" w:tentative="1">
+      <w:start w:val="1"/>
+      <w:numFmt w:val="lowerRoman"/>
+      <w:lvlText w:val="%9."/>
+      <w:lvlJc w:val="right"/>
+      <w:pPr>
+        <w:ind w:left="6480" w:hanging="180"/>
+      </w:pPr>
+    </w:lvl>
+  </w:abstractNum>
+  <w:abstractNum w:abstractNumId="8" w15:restartNumberingAfterBreak="0">
+    <w:nsid w:val="6F2A7223"/>
+    <w:multiLevelType w:val="hybridMultilevel"/>
+    <w:tmpl w:val="FCE0CBC8"/>
+    <w:lvl w:ilvl="0" w:tplc="0409000F">
+      <w:start w:val="1"/>
+      <w:numFmt w:val="decimal"/>
+      <w:lvlText w:val="%1."/>
+      <w:lvlJc w:val="left"/>
+      <w:pPr>
+        <w:ind w:left="720" w:hanging="360"/>
+      </w:pPr>
+    </w:lvl>
+    <w:lvl w:ilvl="1" w:tplc="04090019" w:tentative="1">
+      <w:start w:val="1"/>
+      <w:numFmt w:val="lowerLetter"/>
+      <w:lvlText w:val="%2."/>
+      <w:lvlJc w:val="left"/>
+      <w:pPr>
+        <w:ind w:left="1440" w:hanging="360"/>
+      </w:pPr>
+    </w:lvl>
+    <w:lvl w:ilvl="2" w:tplc="0409001B" w:tentative="1">
+      <w:start w:val="1"/>
+      <w:numFmt w:val="lowerRoman"/>
+      <w:lvlText w:val="%3."/>
+      <w:lvlJc w:val="right"/>
+      <w:pPr>
+        <w:ind w:left="2160" w:hanging="180"/>
+      </w:pPr>
+    </w:lvl>
+    <w:lvl w:ilvl="3" w:tplc="0409000F" w:tentative="1">
+      <w:start w:val="1"/>
+      <w:numFmt w:val="decimal"/>
+      <w:lvlText w:val="%4."/>
+      <w:lvlJc w:val="left"/>
+      <w:pPr>
+        <w:ind w:left="2880" w:hanging="360"/>
+      </w:pPr>
+    </w:lvl>
+    <w:lvl w:ilvl="4" w:tplc="04090019" w:tentative="1">
+      <w:start w:val="1"/>
+      <w:numFmt w:val="lowerLetter"/>
+      <w:lvlText w:val="%5."/>
+      <w:lvlJc w:val="left"/>
+      <w:pPr>
+        <w:ind w:left="3600" w:hanging="360"/>
+      </w:pPr>
+    </w:lvl>
+    <w:lvl w:ilvl="5" w:tplc="0409001B" w:tentative="1">
+      <w:start w:val="1"/>
+      <w:numFmt w:val="lowerRoman"/>
+      <w:lvlText w:val="%6."/>
+      <w:lvlJc w:val="right"/>
+      <w:pPr>
+        <w:ind w:left="4320" w:hanging="180"/>
+      </w:pPr>
+    </w:lvl>
+    <w:lvl w:ilvl="6" w:tplc="0409000F" w:tentative="1">
+      <w:start w:val="1"/>
+      <w:numFmt w:val="decimal"/>
+      <w:lvlText w:val="%7."/>
+      <w:lvlJc w:val="left"/>
+      <w:pPr>
+        <w:ind w:left="5040" w:hanging="360"/>
+      </w:pPr>
+    </w:lvl>
+    <w:lvl w:ilvl="7" w:tplc="04090019" w:tentative="1">
+      <w:start w:val="1"/>
+      <w:numFmt w:val="lowerLetter"/>
+      <w:lvlText w:val="%8."/>
+      <w:lvlJc w:val="left"/>
+      <w:pPr>
+        <w:ind w:left="5760" w:hanging="360"/>
+      </w:pPr>
+    </w:lvl>
+    <w:lvl w:ilvl="8" w:tplc="0409001B" w:tentative="1">
+      <w:start w:val="1"/>
+      <w:numFmt w:val="lowerRoman"/>
+      <w:lvlText w:val="%9."/>
+      <w:lvlJc w:val="right"/>
+      <w:pPr>
+        <w:ind w:left="6480" w:hanging="180"/>
+      </w:pPr>
+    </w:lvl>
+  </w:abstractNum>
   <w:num w:numId="1">
+    <w:abstractNumId w:val="5"/>
+  </w:num>
+  <w:num w:numId="2">
     <w:abstractNumId w:val="2"/>
   </w:num>
-  <w:num w:numId="2">
+  <w:num w:numId="3">
+    <w:abstractNumId w:val="4"/>
+  </w:num>
+  <w:num w:numId="4">
+    <w:abstractNumId w:val="8"/>
+  </w:num>
+  <w:num w:numId="5">
     <w:abstractNumId w:val="0"/>
   </w:num>
-  <w:num w:numId="3">
+  <w:num w:numId="6">
+    <w:abstractNumId w:val="3"/>
+  </w:num>
+  <w:num w:numId="7">
+    <w:abstractNumId w:val="6"/>
+  </w:num>
+  <w:num w:numId="8">
     <w:abstractNumId w:val="1"/>
+  </w:num>
+  <w:num w:numId="9">
+    <w:abstractNumId w:val="7"/>
   </w:num>
 </w:numbering>
 </file>
@@ -5121,6 +7455,28 @@
       <w:color w:val="DF1010" w:themeColor="accent1" w:themeShade="BF"/>
     </w:rPr>
   </w:style>
+  <w:style w:type="paragraph" w:styleId="ListParagraph">
+    <w:name w:val="List Paragraph"/>
+    <w:basedOn w:val="Normal"/>
+    <w:uiPriority w:val="34"/>
+    <w:qFormat/>
+    <w:rsid w:val="00DB40B5"/>
+    <w:pPr>
+      <w:ind w:left="720"/>
+      <w:contextualSpacing/>
+    </w:pPr>
+  </w:style>
+  <w:style w:type="character" w:styleId="Strong">
+    <w:name w:val="Strong"/>
+    <w:basedOn w:val="DefaultParagraphFont"/>
+    <w:uiPriority w:val="22"/>
+    <w:qFormat/>
+    <w:rsid w:val="00694A7D"/>
+    <w:rPr>
+      <w:b/>
+      <w:bCs/>
+    </w:rPr>
+  </w:style>
 </w:styles>
 </file>
 
@@ -5366,7 +7722,7 @@
 </file>
 
 <file path=customXml/itemProps3.xml><?xml version="1.0" encoding="utf-8"?>
-<ds:datastoreItem xmlns:ds="http://schemas.openxmlformats.org/officeDocument/2006/customXml" ds:itemID="{A2076FE8-B7DC-AC4C-AF82-90AF7BF9EB73}">
+<ds:datastoreItem xmlns:ds="http://schemas.openxmlformats.org/officeDocument/2006/customXml" ds:itemID="{44AA2A3D-51AF-2B4C-9832-3EEE282CB2C3}">
   <ds:schemaRefs>
     <ds:schemaRef ds:uri="http://schemas.openxmlformats.org/officeDocument/2006/bibliography"/>
   </ds:schemaRefs>

</xml_diff>

<commit_message>
Rifinitura Scenari e casi d'uso\UseCase Diagram Amministratore
</commit_message>
<xml_diff>
--- a/Internal Work Product/Documenti Ufficiali/RAD_YouLearn.docx
+++ b/Internal Work Product/Documenti Ufficiali/RAD_YouLearn.docx
@@ -65,7 +65,7 @@
                             <w:txbxContent>
                               <w:p>
                                 <w:pPr>
-                                  <w:pStyle w:val="Title"/>
+                                  <w:pStyle w:val="Titolo"/>
                                   <w:rPr>
                                     <w:color w:val="0070C0"/>
                                   </w:rPr>
@@ -94,7 +94,7 @@
                               </w:p>
                               <w:p>
                                 <w:pPr>
-                                  <w:pStyle w:val="Subtitle"/>
+                                  <w:pStyle w:val="Sottotitolo"/>
                                 </w:pPr>
                                 <w:sdt>
                                   <w:sdtPr>
@@ -143,12 +143,12 @@
                     <v:stroke joinstyle="miter"/>
                     <v:path gradientshapeok="t" o:connecttype="rect"/>
                   </v:shapetype>
-                  <v:shape id="Casella di testo 2" o:spid="_x0000_s1026" type="#_x0000_t202" alt="Casella di testo in cui sono visualizzati titolo e sottotitolo del documento" style="position:absolute;margin-left:169.4pt;margin-top:198pt;width:308.35pt;height:231.35pt;z-index:251659264;visibility:visible;mso-wrap-style:square;mso-width-percent:0;mso-height-percent:0;mso-wrap-distance-left:9pt;mso-wrap-distance-top:0;mso-wrap-distance-right:9pt;mso-wrap-distance-bottom:0;mso-position-horizontal:absolute;mso-position-horizontal-relative:margin;mso-position-vertical:absolute;mso-position-vertical-relative:margin;mso-width-percent:0;mso-height-percent:0;mso-width-relative:margin;mso-height-relative:margin;v-text-anchor:top" o:gfxdata="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" filled="f" stroked="f" strokeweight=".5pt">
+                  <v:shape id="Casella di testo 2" o:spid="_x0000_s1026" type="#_x0000_t202" alt="Casella di testo in cui sono visualizzati titolo e sottotitolo del documento" style="position:absolute;margin-left:169.4pt;margin-top:198pt;width:308.35pt;height:231.35pt;z-index:251659264;visibility:visible;mso-wrap-style:square;mso-width-percent:0;mso-height-percent:0;mso-wrap-distance-left:9pt;mso-wrap-distance-top:0;mso-wrap-distance-right:9pt;mso-wrap-distance-bottom:0;mso-position-horizontal:absolute;mso-position-horizontal-relative:margin;mso-position-vertical:absolute;mso-position-vertical-relative:margin;mso-width-percent:0;mso-height-percent:0;mso-width-relative:margin;mso-height-relative:margin;v-text-anchor:top" o:gfxdata="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" filled="f" stroked="f" strokeweight=".5pt">
                     <v:textbox inset="0,0,0,0">
                       <w:txbxContent>
                         <w:p>
                           <w:pPr>
-                            <w:pStyle w:val="Title"/>
+                            <w:pStyle w:val="Titolo"/>
                             <w:rPr>
                               <w:color w:val="0070C0"/>
                             </w:rPr>
@@ -177,7 +177,7 @@
                         </w:p>
                         <w:p>
                           <w:pPr>
-                            <w:pStyle w:val="Subtitle"/>
+                            <w:pStyle w:val="Sottotitolo"/>
                           </w:pPr>
                           <w:sdt>
                             <w:sdtPr>
@@ -287,7 +287,7 @@
                               </w:p>
                               <w:p>
                                 <w:pPr>
-                                  <w:pStyle w:val="Title"/>
+                                  <w:pStyle w:val="Titolo"/>
                                 </w:pPr>
                                 <w:sdt>
                                   <w:sdtPr>
@@ -332,7 +332,7 @@
               </mc:Choice>
               <mc:Fallback>
                 <w:pict>
-                  <v:shape w14:anchorId="31DCDDF1" id="_x0000_s1027" type="#_x0000_t202" alt="Casella di testo in cui sono visualizzati titolo e sottotitolo del documento" style="position:absolute;margin-left:527.1pt;margin-top:197.95pt;width:308.35pt;height:231.35pt;z-index:251663360;visibility:visible;mso-wrap-style:square;mso-width-percent:0;mso-height-percent:0;mso-wrap-distance-left:9pt;mso-wrap-distance-top:0;mso-wrap-distance-right:9pt;mso-wrap-distance-bottom:0;mso-position-horizontal:absolute;mso-position-horizontal-relative:margin;mso-position-vertical:absolute;mso-position-vertical-relative:margin;mso-width-percent:0;mso-height-percent:0;mso-width-relative:margin;mso-height-relative:margin;v-text-anchor:top" o:gfxdata="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" filled="f" stroked="f" strokeweight=".5pt">
+                  <v:shape w14:anchorId="31DCDDF1" id="_x0000_s1027" type="#_x0000_t202" alt="Casella di testo in cui sono visualizzati titolo e sottotitolo del documento" style="position:absolute;margin-left:527.1pt;margin-top:197.95pt;width:308.35pt;height:231.35pt;z-index:251663360;visibility:visible;mso-wrap-style:square;mso-width-percent:0;mso-height-percent:0;mso-wrap-distance-left:9pt;mso-wrap-distance-top:0;mso-wrap-distance-right:9pt;mso-wrap-distance-bottom:0;mso-position-horizontal:absolute;mso-position-horizontal-relative:margin;mso-position-vertical:absolute;mso-position-vertical-relative:margin;mso-width-percent:0;mso-height-percent:0;mso-width-relative:margin;mso-height-relative:margin;v-text-anchor:top" o:gfxdata="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" filled="f" stroked="f" strokeweight=".5pt">
                     <v:textbox inset="0,0,0,0">
                       <w:txbxContent>
                         <w:p>
@@ -366,7 +366,7 @@
                         </w:p>
                         <w:p>
                           <w:pPr>
-                            <w:pStyle w:val="Title"/>
+                            <w:pStyle w:val="Titolo"/>
                           </w:pPr>
                           <w:sdt>
                             <w:sdtPr>
@@ -603,7 +603,7 @@
               </mc:Choice>
               <mc:Fallback>
                 <w:pict>
-                  <v:shape w14:anchorId="089F89EC" id="Casella di testo 1" o:spid="_x0000_s1028" type="#_x0000_t202" alt="Casella di testo in cui sono visualizzate le informazioni sul contatto della società" style="position:absolute;margin-left:416.8pt;margin-top:0;width:468pt;height:48.95pt;z-index:251661312;visibility:visible;mso-wrap-style:square;mso-width-percent:1000;mso-height-percent:0;mso-wrap-distance-left:9pt;mso-wrap-distance-top:0;mso-wrap-distance-right:9pt;mso-wrap-distance-bottom:0;mso-position-horizontal:right;mso-position-horizontal-relative:margin;mso-position-vertical:bottom;mso-position-vertical-relative:margin;mso-width-percent:1000;mso-height-percent:0;mso-width-relative:margin;mso-height-relative:margin;v-text-anchor:middle" o:gfxdata="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" fillcolor="#0070c0" stroked="f" strokeweight=".5pt">
+                  <v:shape w14:anchorId="089F89EC" id="Casella di testo 1" o:spid="_x0000_s1028" type="#_x0000_t202" alt="Casella di testo in cui sono visualizzate le informazioni sul contatto della società" style="position:absolute;margin-left:416.8pt;margin-top:0;width:468pt;height:48.95pt;z-index:251661312;visibility:visible;mso-wrap-style:square;mso-width-percent:1000;mso-height-percent:0;mso-wrap-distance-left:9pt;mso-wrap-distance-top:0;mso-wrap-distance-right:9pt;mso-wrap-distance-bottom:0;mso-position-horizontal:right;mso-position-horizontal-relative:margin;mso-position-vertical:bottom;mso-position-vertical-relative:margin;mso-width-percent:1000;mso-height-percent:0;mso-width-relative:margin;mso-height-relative:margin;v-text-anchor:middle" o:gfxdata="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" fillcolor="#0070c0" stroked="f" strokeweight=".5pt">
                     <v:textbox inset="12.96pt,0,12.96pt,0">
                       <w:txbxContent>
                         <w:tbl>
@@ -1110,6 +1110,8 @@
                   </w:rPr>
                   <w:t>Inserimento dei requisiti non funzionali secondo il modello FURPS+.</w:t>
                 </w:r>
+                <w:bookmarkStart w:id="0" w:name="_GoBack"/>
+                <w:bookmarkEnd w:id="0"/>
               </w:p>
             </w:tc>
             <w:tc>
@@ -1597,7 +1599,7 @@
       <w:sdtContent>
         <w:p>
           <w:pPr>
-            <w:pStyle w:val="TOCHeading"/>
+            <w:pStyle w:val="Titolosommario"/>
             <w:spacing w:after="0"/>
             <w:rPr>
               <w:lang w:val="it-IT"/>
@@ -1613,7 +1615,7 @@
         </w:p>
         <w:p>
           <w:pPr>
-            <w:pStyle w:val="TOC1"/>
+            <w:pStyle w:val="Sommario1"/>
             <w:tabs>
               <w:tab w:val="right" w:leader="dot" w:pos="9061"/>
             </w:tabs>
@@ -1654,7 +1656,7 @@
           <w:hyperlink w:anchor="_Toc433975253" w:history="1">
             <w:r>
               <w:rPr>
-                <w:rStyle w:val="Hyperlink"/>
+                <w:rStyle w:val="Collegamentoipertestuale"/>
                 <w:noProof/>
                 <w:lang w:val="it-IT"/>
               </w:rPr>
@@ -1712,7 +1714,7 @@
         </w:p>
         <w:p>
           <w:pPr>
-            <w:pStyle w:val="TOC2"/>
+            <w:pStyle w:val="Sommario2"/>
             <w:rPr>
               <w:noProof/>
               <w:color w:val="auto"/>
@@ -1722,7 +1724,7 @@
           <w:hyperlink w:anchor="_Toc433975254" w:history="1">
             <w:r>
               <w:rPr>
-                <w:rStyle w:val="Hyperlink"/>
+                <w:rStyle w:val="Collegamentoipertestuale"/>
                 <w:noProof/>
                 <w:lang w:val="it-IT"/>
               </w:rPr>
@@ -1732,7 +1734,7 @@
         </w:p>
         <w:p>
           <w:pPr>
-            <w:pStyle w:val="TOC2"/>
+            <w:pStyle w:val="Sommario2"/>
             <w:rPr>
               <w:noProof/>
               <w:color w:val="auto"/>
@@ -1742,7 +1744,7 @@
           <w:hyperlink w:anchor="_Toc433975255" w:history="1">
             <w:r>
               <w:rPr>
-                <w:rStyle w:val="Hyperlink"/>
+                <w:rStyle w:val="Collegamentoipertestuale"/>
                 <w:noProof/>
                 <w:lang w:val="it-IT"/>
               </w:rPr>
@@ -1752,7 +1754,7 @@
         </w:p>
         <w:p>
           <w:pPr>
-            <w:pStyle w:val="TOC2"/>
+            <w:pStyle w:val="Sommario2"/>
             <w:rPr>
               <w:noProof/>
               <w:color w:val="auto"/>
@@ -1762,7 +1764,7 @@
           <w:hyperlink w:anchor="_Toc433975256" w:history="1">
             <w:r>
               <w:rPr>
-                <w:rStyle w:val="Hyperlink"/>
+                <w:rStyle w:val="Collegamentoipertestuale"/>
                 <w:noProof/>
                 <w:lang w:val="it-IT"/>
               </w:rPr>
@@ -1772,7 +1774,7 @@
         </w:p>
         <w:p>
           <w:pPr>
-            <w:pStyle w:val="TOC2"/>
+            <w:pStyle w:val="Sommario2"/>
             <w:rPr>
               <w:noProof/>
               <w:color w:val="auto"/>
@@ -1782,7 +1784,7 @@
           <w:hyperlink w:anchor="_Toc433975257" w:history="1">
             <w:r>
               <w:rPr>
-                <w:rStyle w:val="Hyperlink"/>
+                <w:rStyle w:val="Collegamentoipertestuale"/>
                 <w:noProof/>
                 <w:lang w:val="it-IT"/>
               </w:rPr>
@@ -1792,7 +1794,7 @@
         </w:p>
         <w:p>
           <w:pPr>
-            <w:pStyle w:val="TOC2"/>
+            <w:pStyle w:val="Sommario2"/>
             <w:rPr>
               <w:noProof/>
               <w:color w:val="auto"/>
@@ -1802,7 +1804,7 @@
           <w:hyperlink w:anchor="_Toc433975258" w:history="1">
             <w:r>
               <w:rPr>
-                <w:rStyle w:val="Hyperlink"/>
+                <w:rStyle w:val="Collegamentoipertestuale"/>
                 <w:noProof/>
                 <w:lang w:val="it-IT"/>
               </w:rPr>
@@ -1812,7 +1814,7 @@
         </w:p>
         <w:p>
           <w:pPr>
-            <w:pStyle w:val="TOC2"/>
+            <w:pStyle w:val="Sommario2"/>
             <w:rPr>
               <w:noProof/>
               <w:color w:val="auto"/>
@@ -1822,7 +1824,7 @@
           <w:hyperlink w:anchor="_Toc433975259" w:history="1">
             <w:r>
               <w:rPr>
-                <w:rStyle w:val="Hyperlink"/>
+                <w:rStyle w:val="Collegamentoipertestuale"/>
                 <w:noProof/>
                 <w:lang w:val="it-IT"/>
               </w:rPr>
@@ -1832,7 +1834,7 @@
         </w:p>
         <w:p>
           <w:pPr>
-            <w:pStyle w:val="TOC1"/>
+            <w:pStyle w:val="Sommario1"/>
             <w:tabs>
               <w:tab w:val="right" w:leader="dot" w:pos="9061"/>
             </w:tabs>
@@ -1849,7 +1851,7 @@
           <w:hyperlink w:anchor="_Toc433975260" w:history="1">
             <w:r>
               <w:rPr>
-                <w:rStyle w:val="Hyperlink"/>
+                <w:rStyle w:val="Collegamentoipertestuale"/>
                 <w:noProof/>
                 <w:lang w:val="it-IT"/>
               </w:rPr>
@@ -1907,7 +1909,7 @@
         </w:p>
         <w:p>
           <w:pPr>
-            <w:pStyle w:val="TOC1"/>
+            <w:pStyle w:val="Sommario1"/>
             <w:tabs>
               <w:tab w:val="right" w:leader="dot" w:pos="9061"/>
             </w:tabs>
@@ -1924,7 +1926,7 @@
           <w:hyperlink w:anchor="_Toc433975261" w:history="1">
             <w:r>
               <w:rPr>
-                <w:rStyle w:val="Hyperlink"/>
+                <w:rStyle w:val="Collegamentoipertestuale"/>
                 <w:noProof/>
                 <w:lang w:val="it-IT"/>
               </w:rPr>
@@ -1982,7 +1984,7 @@
         </w:p>
         <w:p>
           <w:pPr>
-            <w:pStyle w:val="TOC2"/>
+            <w:pStyle w:val="Sommario2"/>
             <w:rPr>
               <w:noProof/>
               <w:color w:val="auto"/>
@@ -1992,7 +1994,7 @@
           <w:hyperlink w:anchor="_Toc433975262" w:history="1">
             <w:r>
               <w:rPr>
-                <w:rStyle w:val="Hyperlink"/>
+                <w:rStyle w:val="Collegamentoipertestuale"/>
                 <w:noProof/>
                 <w:lang w:val="it-IT"/>
               </w:rPr>
@@ -2002,7 +2004,7 @@
         </w:p>
         <w:p>
           <w:pPr>
-            <w:pStyle w:val="TOC2"/>
+            <w:pStyle w:val="Sommario2"/>
             <w:rPr>
               <w:noProof/>
               <w:color w:val="auto"/>
@@ -2012,7 +2014,7 @@
           <w:hyperlink w:anchor="_Toc433975263" w:history="1">
             <w:r>
               <w:rPr>
-                <w:rStyle w:val="Hyperlink"/>
+                <w:rStyle w:val="Collegamentoipertestuale"/>
                 <w:noProof/>
                 <w:lang w:val="it-IT"/>
               </w:rPr>
@@ -2022,7 +2024,7 @@
         </w:p>
         <w:p>
           <w:pPr>
-            <w:pStyle w:val="TOC2"/>
+            <w:pStyle w:val="Sommario2"/>
             <w:rPr>
               <w:noProof/>
               <w:color w:val="auto"/>
@@ -2032,7 +2034,7 @@
           <w:hyperlink w:anchor="_Toc433975264" w:history="1">
             <w:r>
               <w:rPr>
-                <w:rStyle w:val="Hyperlink"/>
+                <w:rStyle w:val="Collegamentoipertestuale"/>
                 <w:noProof/>
                 <w:lang w:val="it-IT"/>
               </w:rPr>
@@ -2040,7 +2042,7 @@
             </w:r>
             <w:r>
               <w:rPr>
-                <w:rStyle w:val="Hyperlink"/>
+                <w:rStyle w:val="Collegamentoipertestuale"/>
                 <w:noProof/>
                 <w:lang w:val="it-IT"/>
               </w:rPr>
@@ -2048,7 +2050,7 @@
             </w:r>
             <w:r>
               <w:rPr>
-                <w:rStyle w:val="Hyperlink"/>
+                <w:rStyle w:val="Collegamentoipertestuale"/>
                 <w:noProof/>
                 <w:lang w:val="it-IT"/>
               </w:rPr>
@@ -2058,7 +2060,7 @@
         </w:p>
         <w:p>
           <w:pPr>
-            <w:pStyle w:val="TOC2"/>
+            <w:pStyle w:val="Sommario2"/>
             <w:rPr>
               <w:noProof/>
               <w:color w:val="auto"/>
@@ -2068,7 +2070,7 @@
           <w:hyperlink w:anchor="_Toc433975265" w:history="1">
             <w:r>
               <w:rPr>
-                <w:rStyle w:val="Hyperlink"/>
+                <w:rStyle w:val="Collegamentoipertestuale"/>
                 <w:noProof/>
                 <w:lang w:val="it-IT"/>
               </w:rPr>
@@ -2078,7 +2080,7 @@
         </w:p>
         <w:p>
           <w:pPr>
-            <w:pStyle w:val="TOC1"/>
+            <w:pStyle w:val="Sommario1"/>
             <w:tabs>
               <w:tab w:val="right" w:leader="dot" w:pos="9061"/>
             </w:tabs>
@@ -2095,7 +2097,7 @@
           <w:hyperlink w:anchor="_Toc433975266" w:history="1">
             <w:r>
               <w:rPr>
-                <w:rStyle w:val="Hyperlink"/>
+                <w:rStyle w:val="Collegamentoipertestuale"/>
                 <w:noProof/>
                 <w:lang w:val="it-IT"/>
               </w:rPr>
@@ -2153,7 +2155,7 @@
         </w:p>
         <w:p>
           <w:pPr>
-            <w:pStyle w:val="TOC2"/>
+            <w:pStyle w:val="Sommario2"/>
             <w:ind w:left="0"/>
             <w:rPr>
               <w:lang w:val="it-IT"/>
@@ -2182,12 +2184,12 @@
     </w:sdt>
     <w:p>
       <w:pPr>
-        <w:pStyle w:val="TOCHeading"/>
-        <w:rPr>
-          <w:lang w:val="it-IT"/>
-        </w:rPr>
-      </w:pPr>
-      <w:bookmarkStart w:id="0" w:name="_Toc433975253"/>
+        <w:pStyle w:val="Titolosommario"/>
+        <w:rPr>
+          <w:lang w:val="it-IT"/>
+        </w:rPr>
+      </w:pPr>
+      <w:bookmarkStart w:id="1" w:name="_Toc433975253"/>
       <w:r>
         <w:rPr>
           <w:lang w:val="it-IT"/>
@@ -2201,16 +2203,16 @@
         </w:rPr>
         <w:t>roduzione</w:t>
       </w:r>
-      <w:bookmarkEnd w:id="0"/>
-    </w:p>
-    <w:p>
-      <w:pPr>
-        <w:pStyle w:val="Heading2"/>
-        <w:rPr>
-          <w:lang w:val="it-IT"/>
-        </w:rPr>
-      </w:pPr>
-      <w:bookmarkStart w:id="1" w:name="_Toc433975254"/>
+      <w:bookmarkEnd w:id="1"/>
+    </w:p>
+    <w:p>
+      <w:pPr>
+        <w:pStyle w:val="Titolo2"/>
+        <w:rPr>
+          <w:lang w:val="it-IT"/>
+        </w:rPr>
+      </w:pPr>
+      <w:bookmarkStart w:id="2" w:name="_Toc433975254"/>
       <w:r>
         <w:rPr>
           <w:lang w:val="it-IT"/>
@@ -2223,15 +2225,15 @@
         </w:rPr>
         <w:t>Scopo del sistema</w:t>
       </w:r>
-      <w:bookmarkEnd w:id="1"/>
-    </w:p>
-    <w:p>
-      <w:pPr>
-        <w:rPr>
-          <w:lang w:val="it-IT"/>
-        </w:rPr>
-      </w:pPr>
-      <w:bookmarkStart w:id="2" w:name="_Toc433975255"/>
+      <w:bookmarkEnd w:id="2"/>
+    </w:p>
+    <w:p>
+      <w:pPr>
+        <w:rPr>
+          <w:lang w:val="it-IT"/>
+        </w:rPr>
+      </w:pPr>
+      <w:bookmarkStart w:id="3" w:name="_Toc433975255"/>
       <w:r>
         <w:rPr>
           <w:lang w:val="it-IT"/>
@@ -2241,7 +2243,7 @@
     </w:p>
     <w:p>
       <w:pPr>
-        <w:pStyle w:val="Heading2"/>
+        <w:pStyle w:val="Titolo2"/>
         <w:rPr>
           <w:lang w:val="it-IT"/>
         </w:rPr>
@@ -2258,7 +2260,7 @@
         </w:rPr>
         <w:t>Ambito del sistema</w:t>
       </w:r>
-      <w:bookmarkEnd w:id="2"/>
+      <w:bookmarkEnd w:id="3"/>
     </w:p>
     <w:p>
       <w:pPr>
@@ -2353,12 +2355,12 @@
     </w:p>
     <w:p>
       <w:pPr>
-        <w:pStyle w:val="Heading2"/>
-        <w:rPr>
-          <w:lang w:val="it-IT"/>
-        </w:rPr>
-      </w:pPr>
-      <w:bookmarkStart w:id="3" w:name="_Toc433975256"/>
+        <w:pStyle w:val="Titolo2"/>
+        <w:rPr>
+          <w:lang w:val="it-IT"/>
+        </w:rPr>
+      </w:pPr>
+      <w:bookmarkStart w:id="4" w:name="_Toc433975256"/>
       <w:r>
         <w:rPr>
           <w:lang w:val="it-IT"/>
@@ -2371,7 +2373,7 @@
         </w:rPr>
         <w:t>Obiettivi e criteri di successo del sistema</w:t>
       </w:r>
-      <w:bookmarkEnd w:id="3"/>
+      <w:bookmarkEnd w:id="4"/>
     </w:p>
     <w:p>
       <w:pPr>
@@ -2388,7 +2390,7 @@
     </w:p>
     <w:p>
       <w:pPr>
-        <w:pStyle w:val="ListParagraph"/>
+        <w:pStyle w:val="Paragrafoelenco"/>
         <w:numPr>
           <w:ilvl w:val="0"/>
           <w:numId w:val="4"/>
@@ -2406,7 +2408,7 @@
     </w:p>
     <w:p>
       <w:pPr>
-        <w:pStyle w:val="ListParagraph"/>
+        <w:pStyle w:val="Paragrafoelenco"/>
         <w:numPr>
           <w:ilvl w:val="0"/>
           <w:numId w:val="4"/>
@@ -2424,7 +2426,7 @@
     </w:p>
     <w:p>
       <w:pPr>
-        <w:pStyle w:val="ListParagraph"/>
+        <w:pStyle w:val="Paragrafoelenco"/>
         <w:numPr>
           <w:ilvl w:val="0"/>
           <w:numId w:val="4"/>
@@ -2442,7 +2444,7 @@
     </w:p>
     <w:p>
       <w:pPr>
-        <w:pStyle w:val="ListParagraph"/>
+        <w:pStyle w:val="Paragrafoelenco"/>
         <w:numPr>
           <w:ilvl w:val="0"/>
           <w:numId w:val="4"/>
@@ -2455,26 +2457,12 @@
         <w:rPr>
           <w:lang w:val="it-IT"/>
         </w:rPr>
-        <w:t xml:space="preserve">Poter effettuare una ricerca e trovare ciò che si stava ricercando tramite l’inserimento di poche </w:t>
-      </w:r>
-      <w:proofErr w:type="spellStart"/>
-      <w:r>
-        <w:rPr>
-          <w:lang w:val="it-IT"/>
-        </w:rPr>
-        <w:t>keywords</w:t>
-      </w:r>
-      <w:proofErr w:type="spellEnd"/>
-      <w:r>
-        <w:rPr>
-          <w:lang w:val="it-IT"/>
-        </w:rPr>
-        <w:t>.</w:t>
-      </w:r>
-    </w:p>
-    <w:p>
-      <w:pPr>
-        <w:pStyle w:val="ListParagraph"/>
+        <w:t>Poter effettuare una ricerca e trovare ciò che si stava ricercando tramite l’inserimento di poche keywords.</w:t>
+      </w:r>
+    </w:p>
+    <w:p>
+      <w:pPr>
+        <w:pStyle w:val="Paragrafoelenco"/>
         <w:numPr>
           <w:ilvl w:val="0"/>
           <w:numId w:val="4"/>
@@ -2516,12 +2504,12 @@
     </w:p>
     <w:p>
       <w:pPr>
-        <w:pStyle w:val="Heading2"/>
-        <w:rPr>
-          <w:lang w:val="it-IT"/>
-        </w:rPr>
-      </w:pPr>
-      <w:bookmarkStart w:id="4" w:name="_Toc433975257"/>
+        <w:pStyle w:val="Titolo2"/>
+        <w:rPr>
+          <w:lang w:val="it-IT"/>
+        </w:rPr>
+      </w:pPr>
+      <w:bookmarkStart w:id="5" w:name="_Toc433975257"/>
       <w:r>
         <w:rPr>
           <w:lang w:val="it-IT"/>
@@ -2534,11 +2522,11 @@
         </w:rPr>
         <w:t>Definizioni, acronimi e abbreviazioni</w:t>
       </w:r>
-      <w:bookmarkEnd w:id="4"/>
-    </w:p>
-    <w:p>
-      <w:pPr>
-        <w:pStyle w:val="Heading2"/>
+      <w:bookmarkEnd w:id="5"/>
+    </w:p>
+    <w:p>
+      <w:pPr>
+        <w:pStyle w:val="Titolo2"/>
         <w:numPr>
           <w:ilvl w:val="0"/>
           <w:numId w:val="6"/>
@@ -2550,7 +2538,7 @@
           <w:lang w:val="it-IT"/>
         </w:rPr>
       </w:pPr>
-      <w:bookmarkStart w:id="5" w:name="_Toc433975258"/>
+      <w:bookmarkStart w:id="6" w:name="_Toc433975258"/>
       <w:r>
         <w:rPr>
           <w:sz w:val="20"/>
@@ -2589,7 +2577,7 @@
     </w:p>
     <w:p>
       <w:pPr>
-        <w:pStyle w:val="ListParagraph"/>
+        <w:pStyle w:val="Paragrafoelenco"/>
         <w:numPr>
           <w:ilvl w:val="0"/>
           <w:numId w:val="6"/>
@@ -2627,7 +2615,7 @@
     </w:p>
     <w:p>
       <w:pPr>
-        <w:pStyle w:val="ListParagraph"/>
+        <w:pStyle w:val="Paragrafoelenco"/>
         <w:numPr>
           <w:ilvl w:val="0"/>
           <w:numId w:val="6"/>
@@ -2665,7 +2653,7 @@
     </w:p>
     <w:p>
       <w:pPr>
-        <w:pStyle w:val="ListParagraph"/>
+        <w:pStyle w:val="Paragrafoelenco"/>
         <w:numPr>
           <w:ilvl w:val="0"/>
           <w:numId w:val="6"/>
@@ -2685,21 +2673,7 @@
         <w:rPr>
           <w:lang w:val="it-IT"/>
         </w:rPr>
-        <w:t>abbreviazione in “</w:t>
-      </w:r>
-      <w:proofErr w:type="spellStart"/>
-      <w:r>
-        <w:rPr>
-          <w:lang w:val="it-IT"/>
-        </w:rPr>
-        <w:t>admin</w:t>
-      </w:r>
-      <w:proofErr w:type="spellEnd"/>
-      <w:r>
-        <w:rPr>
-          <w:lang w:val="it-IT"/>
-        </w:rPr>
-        <w:t>.”, raffigura un utente che</w:t>
+        <w:t>abbreviazione in “admin.”, raffigura un utente che</w:t>
       </w:r>
       <w:r>
         <w:rPr>
@@ -2710,7 +2684,7 @@
     </w:p>
     <w:p>
       <w:pPr>
-        <w:pStyle w:val="ListParagraph"/>
+        <w:pStyle w:val="Paragrafoelenco"/>
         <w:numPr>
           <w:ilvl w:val="0"/>
           <w:numId w:val="6"/>
@@ -2735,7 +2709,7 @@
     </w:p>
     <w:p>
       <w:pPr>
-        <w:pStyle w:val="ListParagraph"/>
+        <w:pStyle w:val="Paragrafoelenco"/>
         <w:numPr>
           <w:ilvl w:val="0"/>
           <w:numId w:val="6"/>
@@ -2766,7 +2740,7 @@
     </w:p>
     <w:p>
       <w:pPr>
-        <w:pStyle w:val="ListParagraph"/>
+        <w:pStyle w:val="Paragrafoelenco"/>
         <w:numPr>
           <w:ilvl w:val="0"/>
           <w:numId w:val="6"/>
@@ -2791,7 +2765,7 @@
     </w:p>
     <w:p>
       <w:pPr>
-        <w:pStyle w:val="ListParagraph"/>
+        <w:pStyle w:val="Paragrafoelenco"/>
         <w:numPr>
           <w:ilvl w:val="0"/>
           <w:numId w:val="6"/>
@@ -2816,7 +2790,7 @@
     </w:p>
     <w:p>
       <w:pPr>
-        <w:pStyle w:val="Heading2"/>
+        <w:pStyle w:val="Titolo2"/>
         <w:rPr>
           <w:lang w:val="it-IT"/>
         </w:rPr>
@@ -2833,7 +2807,7 @@
         </w:rPr>
         <w:t>Riferimenti</w:t>
       </w:r>
-      <w:bookmarkEnd w:id="5"/>
+      <w:bookmarkEnd w:id="6"/>
     </w:p>
     <w:p>
       <w:pPr>
@@ -2938,12 +2912,12 @@
     </w:p>
     <w:p>
       <w:pPr>
-        <w:pStyle w:val="Heading2"/>
-        <w:rPr>
-          <w:lang w:val="it-IT"/>
-        </w:rPr>
-      </w:pPr>
-      <w:bookmarkStart w:id="6" w:name="_Toc433975259"/>
+        <w:pStyle w:val="Titolo2"/>
+        <w:rPr>
+          <w:lang w:val="it-IT"/>
+        </w:rPr>
+      </w:pPr>
+      <w:bookmarkStart w:id="7" w:name="_Toc433975259"/>
       <w:r>
         <w:rPr>
           <w:lang w:val="it-IT"/>
@@ -2956,7 +2930,7 @@
         </w:rPr>
         <w:t>Panoramica</w:t>
       </w:r>
-      <w:bookmarkEnd w:id="6"/>
+      <w:bookmarkEnd w:id="7"/>
       <w:r>
         <w:rPr>
           <w:lang w:val="it-IT"/>
@@ -3006,7 +2980,7 @@
     </w:p>
     <w:p>
       <w:pPr>
-        <w:pStyle w:val="ListParagraph"/>
+        <w:pStyle w:val="Paragrafoelenco"/>
         <w:numPr>
           <w:ilvl w:val="0"/>
           <w:numId w:val="5"/>
@@ -3044,7 +3018,7 @@
     </w:p>
     <w:p>
       <w:pPr>
-        <w:pStyle w:val="ListParagraph"/>
+        <w:pStyle w:val="Paragrafoelenco"/>
         <w:numPr>
           <w:ilvl w:val="0"/>
           <w:numId w:val="5"/>
@@ -3069,7 +3043,7 @@
     </w:p>
     <w:p>
       <w:pPr>
-        <w:pStyle w:val="ListParagraph"/>
+        <w:pStyle w:val="Paragrafoelenco"/>
         <w:numPr>
           <w:ilvl w:val="0"/>
           <w:numId w:val="5"/>
@@ -3094,12 +3068,12 @@
     </w:p>
     <w:p>
       <w:pPr>
-        <w:pStyle w:val="TOCHeading"/>
-        <w:rPr>
-          <w:lang w:val="it-IT"/>
-        </w:rPr>
-      </w:pPr>
-      <w:bookmarkStart w:id="7" w:name="_Toc433975261"/>
+        <w:pStyle w:val="Titolosommario"/>
+        <w:rPr>
+          <w:lang w:val="it-IT"/>
+        </w:rPr>
+      </w:pPr>
+      <w:bookmarkStart w:id="8" w:name="_Toc433975261"/>
       <w:r>
         <w:rPr>
           <w:lang w:val="it-IT"/>
@@ -3232,7 +3206,7 @@
     </w:p>
     <w:p>
       <w:pPr>
-        <w:pStyle w:val="TOCHeading"/>
+        <w:pStyle w:val="Titolosommario"/>
         <w:rPr>
           <w:lang w:val="it-IT"/>
         </w:rPr>
@@ -3256,16 +3230,16 @@
         </w:rPr>
         <w:t>Sistema proposto</w:t>
       </w:r>
-      <w:bookmarkEnd w:id="7"/>
-    </w:p>
-    <w:p>
-      <w:pPr>
-        <w:pStyle w:val="Heading2"/>
-        <w:rPr>
-          <w:lang w:val="it-IT"/>
-        </w:rPr>
-      </w:pPr>
-      <w:bookmarkStart w:id="8" w:name="_Toc433975262"/>
+      <w:bookmarkEnd w:id="8"/>
+    </w:p>
+    <w:p>
+      <w:pPr>
+        <w:pStyle w:val="Titolo2"/>
+        <w:rPr>
+          <w:lang w:val="it-IT"/>
+        </w:rPr>
+      </w:pPr>
+      <w:bookmarkStart w:id="9" w:name="_Toc433975262"/>
       <w:r>
         <w:rPr>
           <w:lang w:val="it-IT"/>
@@ -3284,7 +3258,7 @@
         </w:rPr>
         <w:t>Panoramica</w:t>
       </w:r>
-      <w:bookmarkEnd w:id="8"/>
+      <w:bookmarkEnd w:id="9"/>
     </w:p>
     <w:p>
       <w:pPr>
@@ -3471,12 +3445,12 @@
     </w:p>
     <w:p>
       <w:pPr>
-        <w:pStyle w:val="Heading2"/>
-        <w:rPr>
-          <w:lang w:val="it-IT"/>
-        </w:rPr>
-      </w:pPr>
-      <w:bookmarkStart w:id="9" w:name="_Toc433975263"/>
+        <w:pStyle w:val="Titolo2"/>
+        <w:rPr>
+          <w:lang w:val="it-IT"/>
+        </w:rPr>
+      </w:pPr>
+      <w:bookmarkStart w:id="10" w:name="_Toc433975263"/>
       <w:r>
         <w:rPr>
           <w:lang w:val="it-IT"/>
@@ -3507,8 +3481,8 @@
         </w:rPr>
         <w:t>i</w:t>
       </w:r>
-      <w:bookmarkStart w:id="10" w:name="_Toc433975264"/>
-      <w:bookmarkEnd w:id="9"/>
+      <w:bookmarkStart w:id="11" w:name="_Toc433975264"/>
+      <w:bookmarkEnd w:id="10"/>
     </w:p>
     <w:p>
       <w:pPr>
@@ -3592,7 +3566,7 @@
     </w:p>
     <w:p>
       <w:pPr>
-        <w:pStyle w:val="ListParagraph"/>
+        <w:pStyle w:val="Paragrafoelenco"/>
         <w:numPr>
           <w:ilvl w:val="0"/>
           <w:numId w:val="7"/>
@@ -3612,7 +3586,7 @@
     </w:p>
     <w:p>
       <w:pPr>
-        <w:pStyle w:val="ListParagraph"/>
+        <w:pStyle w:val="Paragrafoelenco"/>
         <w:numPr>
           <w:ilvl w:val="0"/>
           <w:numId w:val="7"/>
@@ -3639,7 +3613,7 @@
     </w:p>
     <w:p>
       <w:pPr>
-        <w:pStyle w:val="ListParagraph"/>
+        <w:pStyle w:val="Paragrafoelenco"/>
         <w:numPr>
           <w:ilvl w:val="0"/>
           <w:numId w:val="7"/>
@@ -3666,7 +3640,7 @@
     </w:p>
     <w:p>
       <w:pPr>
-        <w:pStyle w:val="ListParagraph"/>
+        <w:pStyle w:val="Paragrafoelenco"/>
         <w:numPr>
           <w:ilvl w:val="0"/>
           <w:numId w:val="7"/>
@@ -3695,7 +3669,7 @@
     </w:p>
     <w:p>
       <w:pPr>
-        <w:pStyle w:val="ListParagraph"/>
+        <w:pStyle w:val="Paragrafoelenco"/>
         <w:numPr>
           <w:ilvl w:val="0"/>
           <w:numId w:val="7"/>
@@ -3783,7 +3757,7 @@
     </w:p>
     <w:p>
       <w:pPr>
-        <w:pStyle w:val="ListParagraph"/>
+        <w:pStyle w:val="Paragrafoelenco"/>
         <w:numPr>
           <w:ilvl w:val="0"/>
           <w:numId w:val="8"/>
@@ -3803,7 +3777,7 @@
     </w:p>
     <w:p>
       <w:pPr>
-        <w:pStyle w:val="ListParagraph"/>
+        <w:pStyle w:val="Paragrafoelenco"/>
         <w:numPr>
           <w:ilvl w:val="0"/>
           <w:numId w:val="8"/>
@@ -3837,7 +3811,7 @@
     </w:p>
     <w:p>
       <w:pPr>
-        <w:pStyle w:val="ListParagraph"/>
+        <w:pStyle w:val="Paragrafoelenco"/>
         <w:numPr>
           <w:ilvl w:val="0"/>
           <w:numId w:val="8"/>
@@ -3857,7 +3831,7 @@
     </w:p>
     <w:p>
       <w:pPr>
-        <w:pStyle w:val="ListParagraph"/>
+        <w:pStyle w:val="Paragrafoelenco"/>
         <w:numPr>
           <w:ilvl w:val="0"/>
           <w:numId w:val="8"/>
@@ -3877,7 +3851,7 @@
     </w:p>
     <w:p>
       <w:pPr>
-        <w:pStyle w:val="ListParagraph"/>
+        <w:pStyle w:val="Paragrafoelenco"/>
         <w:numPr>
           <w:ilvl w:val="0"/>
           <w:numId w:val="8"/>
@@ -3943,7 +3917,7 @@
     </w:p>
     <w:p>
       <w:pPr>
-        <w:pStyle w:val="ListParagraph"/>
+        <w:pStyle w:val="Paragrafoelenco"/>
         <w:numPr>
           <w:ilvl w:val="0"/>
           <w:numId w:val="9"/>
@@ -4031,6 +4005,11 @@
     </w:p>
     <w:p>
       <w:pPr>
+        <w:pStyle w:val="Paragrafoelenco"/>
+        <w:numPr>
+          <w:ilvl w:val="0"/>
+          <w:numId w:val="23"/>
+        </w:numPr>
         <w:rPr>
           <w:rFonts w:cs="Calibri"/>
           <w:lang w:val="it-IT"/>
@@ -4042,61 +4021,76 @@
           <w:lang w:val="it-IT"/>
         </w:rPr>
         <w:lastRenderedPageBreak/>
-        <w:t xml:space="preserve">       1.    </w:t>
-      </w:r>
-      <w:r>
+        <w:t>Cancellare un corso</w:t>
+      </w:r>
+    </w:p>
+    <w:p>
+      <w:pPr>
+        <w:pStyle w:val="Paragrafoelenco"/>
+        <w:numPr>
+          <w:ilvl w:val="0"/>
+          <w:numId w:val="23"/>
+        </w:numPr>
         <w:rPr>
           <w:rFonts w:cs="Calibri"/>
           <w:lang w:val="it-IT"/>
         </w:rPr>
-        <w:t>Cancellare un corso</w:t>
-      </w:r>
-    </w:p>
-    <w:p>
-      <w:pPr>
+      </w:pPr>
+      <w:r>
         <w:rPr>
           <w:rFonts w:cs="Calibri"/>
           <w:lang w:val="it-IT"/>
         </w:rPr>
-      </w:pPr>
-      <w:r>
+        <w:t>Bannare un utente</w:t>
+      </w:r>
+    </w:p>
+    <w:p>
+      <w:pPr>
+        <w:pStyle w:val="Paragrafoelenco"/>
+        <w:numPr>
+          <w:ilvl w:val="0"/>
+          <w:numId w:val="23"/>
+        </w:numPr>
         <w:rPr>
           <w:rFonts w:cs="Calibri"/>
           <w:lang w:val="it-IT"/>
         </w:rPr>
-        <w:t xml:space="preserve">       2.    </w:t>
-      </w:r>
-      <w:proofErr w:type="spellStart"/>
+      </w:pPr>
       <w:r>
         <w:rPr>
           <w:rFonts w:cs="Calibri"/>
           <w:lang w:val="it-IT"/>
         </w:rPr>
-        <w:t>Bannare</w:t>
-      </w:r>
-      <w:proofErr w:type="spellEnd"/>
-      <w:r>
+        <w:t>Visionare una segnalazione</w:t>
+      </w:r>
+    </w:p>
+    <w:p>
+      <w:pPr>
+        <w:pStyle w:val="Paragrafoelenco"/>
+        <w:numPr>
+          <w:ilvl w:val="0"/>
+          <w:numId w:val="23"/>
+        </w:numPr>
         <w:rPr>
           <w:rFonts w:cs="Calibri"/>
           <w:lang w:val="it-IT"/>
         </w:rPr>
-        <w:t xml:space="preserve"> un utente</w:t>
-      </w:r>
-    </w:p>
-    <w:p>
-      <w:pPr>
+      </w:pPr>
+      <w:r>
         <w:rPr>
           <w:rFonts w:cs="Calibri"/>
           <w:lang w:val="it-IT"/>
         </w:rPr>
-      </w:pPr>
-      <w:r>
+        <w:t>Approvare una certificazione</w:t>
+      </w:r>
+    </w:p>
+    <w:p>
+      <w:pPr>
         <w:rPr>
           <w:rFonts w:cs="Calibri"/>
           <w:lang w:val="it-IT"/>
         </w:rPr>
-        <w:t xml:space="preserve">       3.    Visionare una segnalazione</w:t>
-      </w:r>
+      </w:pPr>
     </w:p>
     <w:p>
       <w:pPr>
@@ -4115,15 +4109,15 @@
     </w:p>
     <w:p>
       <w:pPr>
-        <w:pStyle w:val="Heading2"/>
-        <w:rPr>
-          <w:lang w:val="it-IT"/>
-        </w:rPr>
-      </w:pPr>
-    </w:p>
-    <w:p>
-      <w:pPr>
-        <w:pStyle w:val="Heading2"/>
+        <w:pStyle w:val="Titolo2"/>
+        <w:rPr>
+          <w:lang w:val="it-IT"/>
+        </w:rPr>
+      </w:pPr>
+    </w:p>
+    <w:p>
+      <w:pPr>
+        <w:pStyle w:val="Titolo2"/>
         <w:rPr>
           <w:lang w:val="it-IT"/>
         </w:rPr>
@@ -4158,11 +4152,11 @@
         </w:rPr>
         <w:t xml:space="preserve"> funzionali</w:t>
       </w:r>
-      <w:bookmarkEnd w:id="10"/>
-    </w:p>
-    <w:p>
-      <w:pPr>
-        <w:pStyle w:val="Heading3"/>
+      <w:bookmarkEnd w:id="11"/>
+    </w:p>
+    <w:p>
+      <w:pPr>
+        <w:pStyle w:val="Titolo3"/>
         <w:numPr>
           <w:ilvl w:val="2"/>
           <w:numId w:val="5"/>
@@ -4186,7 +4180,7 @@
     </w:p>
     <w:p>
       <w:pPr>
-        <w:pStyle w:val="ListParagraph"/>
+        <w:pStyle w:val="Paragrafoelenco"/>
         <w:numPr>
           <w:ilvl w:val="0"/>
           <w:numId w:val="10"/>
@@ -4204,7 +4198,7 @@
     </w:p>
     <w:p>
       <w:pPr>
-        <w:pStyle w:val="ListParagraph"/>
+        <w:pStyle w:val="Paragrafoelenco"/>
         <w:numPr>
           <w:ilvl w:val="0"/>
           <w:numId w:val="10"/>
@@ -4223,26 +4217,12 @@
         <w:rPr>
           <w:lang w:val="it-IT"/>
         </w:rPr>
-        <w:t xml:space="preserve">all’inserimento di un massimo di 5 </w:t>
-      </w:r>
-      <w:proofErr w:type="spellStart"/>
-      <w:r>
-        <w:rPr>
-          <w:lang w:val="it-IT"/>
-        </w:rPr>
-        <w:t>keywords</w:t>
-      </w:r>
-      <w:proofErr w:type="spellEnd"/>
-      <w:r>
-        <w:rPr>
-          <w:lang w:val="it-IT"/>
-        </w:rPr>
-        <w:t>.</w:t>
-      </w:r>
-    </w:p>
-    <w:p>
-      <w:pPr>
-        <w:pStyle w:val="ListParagraph"/>
+        <w:t>all’inserimento di un massimo di 5 keywords.</w:t>
+      </w:r>
+    </w:p>
+    <w:p>
+      <w:pPr>
+        <w:pStyle w:val="Paragrafoelenco"/>
         <w:numPr>
           <w:ilvl w:val="0"/>
           <w:numId w:val="10"/>
@@ -4266,7 +4246,7 @@
     </w:p>
     <w:p>
       <w:pPr>
-        <w:pStyle w:val="ListParagraph"/>
+        <w:pStyle w:val="Paragrafoelenco"/>
         <w:numPr>
           <w:ilvl w:val="0"/>
           <w:numId w:val="10"/>
@@ -4284,7 +4264,7 @@
     </w:p>
     <w:p>
       <w:pPr>
-        <w:pStyle w:val="Heading3"/>
+        <w:pStyle w:val="Titolo3"/>
         <w:numPr>
           <w:ilvl w:val="2"/>
           <w:numId w:val="5"/>
@@ -4302,7 +4282,7 @@
     </w:p>
     <w:p>
       <w:pPr>
-        <w:pStyle w:val="ListParagraph"/>
+        <w:pStyle w:val="Paragrafoelenco"/>
         <w:numPr>
           <w:ilvl w:val="0"/>
           <w:numId w:val="12"/>
@@ -4328,7 +4308,7 @@
     </w:p>
     <w:p>
       <w:pPr>
-        <w:pStyle w:val="ListParagraph"/>
+        <w:pStyle w:val="Paragrafoelenco"/>
         <w:numPr>
           <w:ilvl w:val="0"/>
           <w:numId w:val="12"/>
@@ -4347,7 +4327,7 @@
     </w:p>
     <w:p>
       <w:pPr>
-        <w:pStyle w:val="Heading3"/>
+        <w:pStyle w:val="Titolo3"/>
         <w:numPr>
           <w:ilvl w:val="2"/>
           <w:numId w:val="5"/>
@@ -4365,7 +4345,7 @@
     </w:p>
     <w:p>
       <w:pPr>
-        <w:pStyle w:val="ListParagraph"/>
+        <w:pStyle w:val="Paragrafoelenco"/>
         <w:numPr>
           <w:ilvl w:val="0"/>
           <w:numId w:val="13"/>
@@ -4389,7 +4369,7 @@
     </w:p>
     <w:p>
       <w:pPr>
-        <w:pStyle w:val="ListParagraph"/>
+        <w:pStyle w:val="Paragrafoelenco"/>
         <w:numPr>
           <w:ilvl w:val="0"/>
           <w:numId w:val="13"/>
@@ -4415,7 +4395,7 @@
     </w:p>
     <w:p>
       <w:pPr>
-        <w:pStyle w:val="ListParagraph"/>
+        <w:pStyle w:val="Paragrafoelenco"/>
         <w:numPr>
           <w:ilvl w:val="0"/>
           <w:numId w:val="13"/>
@@ -4433,7 +4413,7 @@
     </w:p>
     <w:p>
       <w:pPr>
-        <w:pStyle w:val="Heading3"/>
+        <w:pStyle w:val="Titolo3"/>
         <w:numPr>
           <w:ilvl w:val="2"/>
           <w:numId w:val="5"/>
@@ -4453,7 +4433,7 @@
     </w:p>
     <w:p>
       <w:pPr>
-        <w:pStyle w:val="ListParagraph"/>
+        <w:pStyle w:val="Paragrafoelenco"/>
         <w:numPr>
           <w:ilvl w:val="0"/>
           <w:numId w:val="15"/>
@@ -4468,38 +4448,16 @@
         </w:rPr>
         <w:t xml:space="preserve">La piattaforma è supportata dai principali web browser quali </w:t>
       </w:r>
-      <w:proofErr w:type="spellStart"/>
-      <w:r>
-        <w:rPr>
-          <w:lang w:val="it-IT"/>
-        </w:rPr>
-        <w:t>Firefox</w:t>
-      </w:r>
-      <w:proofErr w:type="spellEnd"/>
-      <w:r>
-        <w:rPr>
-          <w:lang w:val="it-IT"/>
-        </w:rPr>
-        <w:t xml:space="preserve">, Google </w:t>
-      </w:r>
-      <w:proofErr w:type="spellStart"/>
-      <w:r>
-        <w:rPr>
-          <w:lang w:val="it-IT"/>
-        </w:rPr>
-        <w:t>Chrome</w:t>
-      </w:r>
-      <w:proofErr w:type="spellEnd"/>
-      <w:r>
-        <w:rPr>
-          <w:lang w:val="it-IT"/>
-        </w:rPr>
-        <w:t>, Internet Explorer, Safari.</w:t>
-      </w:r>
-    </w:p>
-    <w:p>
-      <w:pPr>
-        <w:pStyle w:val="Heading3"/>
+      <w:r>
+        <w:rPr>
+          <w:lang w:val="it-IT"/>
+        </w:rPr>
+        <w:t>Firefox, Google Chrome, Internet Explorer, Safari.</w:t>
+      </w:r>
+    </w:p>
+    <w:p>
+      <w:pPr>
+        <w:pStyle w:val="Titolo3"/>
         <w:numPr>
           <w:ilvl w:val="2"/>
           <w:numId w:val="5"/>
@@ -4517,7 +4475,7 @@
     </w:p>
     <w:p>
       <w:pPr>
-        <w:pStyle w:val="ListParagraph"/>
+        <w:pStyle w:val="Paragrafoelenco"/>
         <w:numPr>
           <w:ilvl w:val="0"/>
           <w:numId w:val="15"/>
@@ -4597,7 +4555,7 @@
     </w:p>
     <w:p>
       <w:pPr>
-        <w:pStyle w:val="ListParagraph"/>
+        <w:pStyle w:val="Paragrafoelenco"/>
         <w:numPr>
           <w:ilvl w:val="0"/>
           <w:numId w:val="15"/>
@@ -4643,7 +4601,7 @@
     </w:p>
     <w:p>
       <w:pPr>
-        <w:pStyle w:val="ListParagraph"/>
+        <w:pStyle w:val="Paragrafoelenco"/>
         <w:numPr>
           <w:ilvl w:val="0"/>
           <w:numId w:val="15"/>
@@ -4670,26 +4628,12 @@
         <w:rPr>
           <w:lang w:val="it-IT"/>
         </w:rPr>
-        <w:t xml:space="preserve"> </w:t>
-      </w:r>
-      <w:proofErr w:type="spellStart"/>
-      <w:r>
-        <w:rPr>
-          <w:lang w:val="it-IT"/>
-        </w:rPr>
-        <w:t>Eclipse</w:t>
-      </w:r>
-      <w:proofErr w:type="spellEnd"/>
-      <w:r>
-        <w:rPr>
-          <w:lang w:val="it-IT"/>
-        </w:rPr>
-        <w:t xml:space="preserve"> per la fase di codifica.</w:t>
-      </w:r>
-    </w:p>
-    <w:p>
-      <w:pPr>
-        <w:pStyle w:val="Heading3"/>
+        <w:t xml:space="preserve"> Eclipse per la fase di codifica.</w:t>
+      </w:r>
+    </w:p>
+    <w:p>
+      <w:pPr>
+        <w:pStyle w:val="Titolo3"/>
         <w:numPr>
           <w:ilvl w:val="2"/>
           <w:numId w:val="5"/>
@@ -4702,6 +4646,7 @@
         <w:rPr>
           <w:lang w:val="it-IT"/>
         </w:rPr>
+        <w:lastRenderedPageBreak/>
         <w:t>Interfacc</w:t>
       </w:r>
       <w:r>
@@ -4713,7 +4658,7 @@
     </w:p>
     <w:p>
       <w:pPr>
-        <w:pStyle w:val="ListParagraph"/>
+        <w:pStyle w:val="Paragrafoelenco"/>
         <w:numPr>
           <w:ilvl w:val="0"/>
           <w:numId w:val="19"/>
@@ -4752,40 +4697,26 @@
         <w:rPr>
           <w:lang w:val="it-IT"/>
         </w:rPr>
-        <w:t xml:space="preserve">, </w:t>
+        <w:t xml:space="preserve">, Postepay e </w:t>
       </w:r>
       <w:proofErr w:type="spellStart"/>
       <w:r>
         <w:rPr>
           <w:lang w:val="it-IT"/>
         </w:rPr>
-        <w:t>Postepay</w:t>
+        <w:t>Mastercard</w:t>
       </w:r>
       <w:proofErr w:type="spellEnd"/>
       <w:r>
         <w:rPr>
           <w:lang w:val="it-IT"/>
         </w:rPr>
-        <w:t xml:space="preserve"> e </w:t>
-      </w:r>
-      <w:proofErr w:type="spellStart"/>
-      <w:r>
-        <w:rPr>
-          <w:lang w:val="it-IT"/>
-        </w:rPr>
-        <w:t>Mastercard</w:t>
-      </w:r>
-      <w:proofErr w:type="spellEnd"/>
-      <w:r>
-        <w:rPr>
-          <w:lang w:val="it-IT"/>
-        </w:rPr>
         <w:t>.</w:t>
       </w:r>
     </w:p>
     <w:p>
       <w:pPr>
-        <w:pStyle w:val="ListParagraph"/>
+        <w:pStyle w:val="Paragrafoelenco"/>
         <w:numPr>
           <w:ilvl w:val="0"/>
           <w:numId w:val="19"/>
@@ -4798,7 +4729,6 @@
         <w:rPr>
           <w:lang w:val="it-IT"/>
         </w:rPr>
-        <w:lastRenderedPageBreak/>
         <w:t>Si utilizza un AP</w:t>
       </w:r>
       <w:r>
@@ -4810,7 +4740,7 @@
     </w:p>
     <w:p>
       <w:pPr>
-        <w:pStyle w:val="Heading3"/>
+        <w:pStyle w:val="Titolo3"/>
         <w:numPr>
           <w:ilvl w:val="2"/>
           <w:numId w:val="5"/>
@@ -4828,7 +4758,7 @@
     </w:p>
     <w:p>
       <w:pPr>
-        <w:pStyle w:val="ListParagraph"/>
+        <w:pStyle w:val="Paragrafoelenco"/>
         <w:numPr>
           <w:ilvl w:val="0"/>
           <w:numId w:val="20"/>
@@ -4852,7 +4782,7 @@
     </w:p>
     <w:p>
       <w:pPr>
-        <w:pStyle w:val="Heading3"/>
+        <w:pStyle w:val="Titolo3"/>
         <w:numPr>
           <w:ilvl w:val="2"/>
           <w:numId w:val="5"/>
@@ -4870,7 +4800,7 @@
     </w:p>
     <w:p>
       <w:pPr>
-        <w:pStyle w:val="ListParagraph"/>
+        <w:pStyle w:val="Paragrafoelenco"/>
         <w:numPr>
           <w:ilvl w:val="0"/>
           <w:numId w:val="20"/>
@@ -4888,7 +4818,7 @@
     </w:p>
     <w:p>
       <w:pPr>
-        <w:pStyle w:val="ListParagraph"/>
+        <w:pStyle w:val="Paragrafoelenco"/>
         <w:numPr>
           <w:ilvl w:val="1"/>
           <w:numId w:val="20"/>
@@ -4906,7 +4836,7 @@
     </w:p>
     <w:p>
       <w:pPr>
-        <w:pStyle w:val="ListParagraph"/>
+        <w:pStyle w:val="Paragrafoelenco"/>
         <w:numPr>
           <w:ilvl w:val="1"/>
           <w:numId w:val="20"/>
@@ -4936,7 +4866,7 @@
     </w:p>
     <w:p>
       <w:pPr>
-        <w:pStyle w:val="ListParagraph"/>
+        <w:pStyle w:val="Paragrafoelenco"/>
         <w:numPr>
           <w:ilvl w:val="1"/>
           <w:numId w:val="20"/>
@@ -4957,8 +4887,6 @@
         </w:rPr>
         <w:t>sono</w:t>
       </w:r>
-      <w:bookmarkStart w:id="11" w:name="_GoBack"/>
-      <w:bookmarkEnd w:id="11"/>
       <w:r>
         <w:rPr>
           <w:lang w:val="it-IT"/>
@@ -4968,7 +4896,7 @@
     </w:p>
     <w:p>
       <w:pPr>
-        <w:pStyle w:val="Heading2"/>
+        <w:pStyle w:val="Titolo2"/>
         <w:rPr>
           <w:lang w:val="it-IT"/>
         </w:rPr>
@@ -4996,7 +4924,7 @@
     </w:p>
     <w:p>
       <w:pPr>
-        <w:pStyle w:val="Heading3"/>
+        <w:pStyle w:val="Titolo3"/>
         <w:rPr>
           <w:lang w:val="it-IT"/>
         </w:rPr>
@@ -5050,7 +4978,7 @@
     </w:p>
     <w:p>
       <w:pPr>
-        <w:pStyle w:val="Heading3"/>
+        <w:pStyle w:val="Titolo3"/>
         <w:rPr>
           <w:lang w:val="it-IT"/>
         </w:rPr>
@@ -5444,7 +5372,7 @@
     </w:p>
     <w:p>
       <w:pPr>
-        <w:pStyle w:val="Heading3"/>
+        <w:pStyle w:val="Titolo3"/>
         <w:rPr>
           <w:lang w:val="it-IT"/>
         </w:rPr>
@@ -5576,6 +5504,7 @@
           <w:sz w:val="24"/>
           <w:lang w:val="it-IT"/>
         </w:rPr>
+        <w:lastRenderedPageBreak/>
         <w:tab/>
       </w:r>
       <w:proofErr w:type="spellStart"/>
@@ -5607,7 +5536,6 @@
           <w:sz w:val="24"/>
           <w:lang w:val="it-IT"/>
         </w:rPr>
-        <w:lastRenderedPageBreak/>
         <w:t>TABELLA RIASSUNTIVA DI TUTTI GLI OGGETTI:&gt;</w:t>
       </w:r>
     </w:p>
@@ -5870,7 +5798,7 @@
     </w:p>
     <w:p>
       <w:pPr>
-        <w:pStyle w:val="Heading3"/>
+        <w:pStyle w:val="Titolo3"/>
         <w:rPr>
           <w:lang w:val="it-IT"/>
         </w:rPr>
@@ -5969,7 +5897,7 @@
     </w:p>
     <w:p>
       <w:pPr>
-        <w:pStyle w:val="Heading3"/>
+        <w:pStyle w:val="Titolo3"/>
         <w:rPr>
           <w:lang w:val="it-IT"/>
         </w:rPr>
@@ -6009,7 +5937,7 @@
     </w:p>
     <w:p>
       <w:pPr>
-        <w:pStyle w:val="Heading3"/>
+        <w:pStyle w:val="Titolo3"/>
         <w:rPr>
           <w:b w:val="0"/>
           <w:i w:val="0"/>
@@ -6144,7 +6072,7 @@
     </w:p>
     <w:p>
       <w:pPr>
-        <w:pStyle w:val="TOCHeading"/>
+        <w:pStyle w:val="Titolosommario"/>
         <w:rPr>
           <w:lang w:val="it-IT"/>
         </w:rPr>
@@ -6236,7 +6164,7 @@
 <w:ftr xmlns:wpc="http://schemas.microsoft.com/office/word/2010/wordprocessingCanvas" xmlns:cx="http://schemas.microsoft.com/office/drawing/2014/chartex" xmlns:cx1="http://schemas.microsoft.com/office/drawing/2015/9/8/chartex" xmlns:cx2="http://schemas.microsoft.com/office/drawing/2015/10/21/chartex" xmlns:cx3="http://schemas.microsoft.com/office/drawing/2016/5/9/chartex" xmlns:cx4="http://schemas.microsoft.com/office/drawing/2016/5/10/chartex" xmlns:cx5="http://schemas.microsoft.com/office/drawing/2016/5/11/chartex" xmlns:cx6="http://schemas.microsoft.com/office/drawing/2016/5/12/chartex" xmlns:cx7="http://schemas.microsoft.com/office/drawing/2016/5/13/chartex" xmlns:cx8="http://schemas.microsoft.com/office/drawing/2016/5/14/chartex" xmlns:mc="http://schemas.openxmlformats.org/markup-compatibility/2006" xmlns:aink="http://schemas.microsoft.com/office/drawing/2016/ink" xmlns:am3d="http://schemas.microsoft.com/office/drawing/2017/model3d" xmlns:o="urn:schemas-microsoft-com:office:office" xmlns:r="http://schemas.openxmlformats.org/officeDocument/2006/relationships" xmlns:m="http://schemas.openxmlformats.org/officeDocument/2006/math" xmlns:v="urn:schemas-microsoft-com:vml" xmlns:wp14="http://schemas.microsoft.com/office/word/2010/wordprocessingDrawing" xmlns:wp="http://schemas.openxmlformats.org/drawingml/2006/wordprocessingDrawing" xmlns:w10="urn:schemas-microsoft-com:office:word" xmlns:w="http://schemas.openxmlformats.org/wordprocessingml/2006/main" xmlns:w14="http://schemas.microsoft.com/office/word/2010/wordml" xmlns:w15="http://schemas.microsoft.com/office/word/2012/wordml" xmlns:w16cid="http://schemas.microsoft.com/office/word/2016/wordml/cid" xmlns:w16se="http://schemas.microsoft.com/office/word/2015/wordml/symex" xmlns:wpg="http://schemas.microsoft.com/office/word/2010/wordprocessingGroup" xmlns:wpi="http://schemas.microsoft.com/office/word/2010/wordprocessingInk" xmlns:wne="http://schemas.microsoft.com/office/word/2006/wordml" xmlns:wps="http://schemas.microsoft.com/office/word/2010/wordprocessingShape" mc:Ignorable="w14 w15 w16se w16cid wp14">
   <w:p>
     <w:pPr>
-      <w:pStyle w:val="Footer"/>
+      <w:pStyle w:val="Pidipagina"/>
       <w:rPr>
         <w:color w:val="0070C0"/>
         <w:lang w:val="it-IT"/>
@@ -7139,6 +7067,95 @@
     </w:lvl>
   </w:abstractNum>
   <w:abstractNum w:abstractNumId="8" w15:restartNumberingAfterBreak="0">
+    <w:nsid w:val="35B521BA"/>
+    <w:multiLevelType w:val="hybridMultilevel"/>
+    <w:tmpl w:val="3DE4CD84"/>
+    <w:lvl w:ilvl="0" w:tplc="A9BAB9A4">
+      <w:start w:val="1"/>
+      <w:numFmt w:val="decimal"/>
+      <w:lvlText w:val="%1."/>
+      <w:lvlJc w:val="left"/>
+      <w:pPr>
+        <w:ind w:left="1050" w:hanging="360"/>
+      </w:pPr>
+      <w:rPr>
+        <w:rFonts w:hint="default"/>
+      </w:rPr>
+    </w:lvl>
+    <w:lvl w:ilvl="1" w:tplc="04100019" w:tentative="1">
+      <w:start w:val="1"/>
+      <w:numFmt w:val="lowerLetter"/>
+      <w:lvlText w:val="%2."/>
+      <w:lvlJc w:val="left"/>
+      <w:pPr>
+        <w:ind w:left="1785" w:hanging="360"/>
+      </w:pPr>
+    </w:lvl>
+    <w:lvl w:ilvl="2" w:tplc="0410001B" w:tentative="1">
+      <w:start w:val="1"/>
+      <w:numFmt w:val="lowerRoman"/>
+      <w:lvlText w:val="%3."/>
+      <w:lvlJc w:val="right"/>
+      <w:pPr>
+        <w:ind w:left="2505" w:hanging="180"/>
+      </w:pPr>
+    </w:lvl>
+    <w:lvl w:ilvl="3" w:tplc="0410000F" w:tentative="1">
+      <w:start w:val="1"/>
+      <w:numFmt w:val="decimal"/>
+      <w:lvlText w:val="%4."/>
+      <w:lvlJc w:val="left"/>
+      <w:pPr>
+        <w:ind w:left="3225" w:hanging="360"/>
+      </w:pPr>
+    </w:lvl>
+    <w:lvl w:ilvl="4" w:tplc="04100019" w:tentative="1">
+      <w:start w:val="1"/>
+      <w:numFmt w:val="lowerLetter"/>
+      <w:lvlText w:val="%5."/>
+      <w:lvlJc w:val="left"/>
+      <w:pPr>
+        <w:ind w:left="3945" w:hanging="360"/>
+      </w:pPr>
+    </w:lvl>
+    <w:lvl w:ilvl="5" w:tplc="0410001B" w:tentative="1">
+      <w:start w:val="1"/>
+      <w:numFmt w:val="lowerRoman"/>
+      <w:lvlText w:val="%6."/>
+      <w:lvlJc w:val="right"/>
+      <w:pPr>
+        <w:ind w:left="4665" w:hanging="180"/>
+      </w:pPr>
+    </w:lvl>
+    <w:lvl w:ilvl="6" w:tplc="0410000F" w:tentative="1">
+      <w:start w:val="1"/>
+      <w:numFmt w:val="decimal"/>
+      <w:lvlText w:val="%7."/>
+      <w:lvlJc w:val="left"/>
+      <w:pPr>
+        <w:ind w:left="5385" w:hanging="360"/>
+      </w:pPr>
+    </w:lvl>
+    <w:lvl w:ilvl="7" w:tplc="04100019" w:tentative="1">
+      <w:start w:val="1"/>
+      <w:numFmt w:val="lowerLetter"/>
+      <w:lvlText w:val="%8."/>
+      <w:lvlJc w:val="left"/>
+      <w:pPr>
+        <w:ind w:left="6105" w:hanging="360"/>
+      </w:pPr>
+    </w:lvl>
+    <w:lvl w:ilvl="8" w:tplc="0410001B" w:tentative="1">
+      <w:start w:val="1"/>
+      <w:numFmt w:val="lowerRoman"/>
+      <w:lvlText w:val="%9."/>
+      <w:lvlJc w:val="right"/>
+      <w:pPr>
+        <w:ind w:left="6825" w:hanging="180"/>
+      </w:pPr>
+    </w:lvl>
+  </w:abstractNum>
+  <w:abstractNum w:abstractNumId="9" w15:restartNumberingAfterBreak="0">
     <w:nsid w:val="365C2C18"/>
     <w:multiLevelType w:val="hybridMultilevel"/>
     <w:tmpl w:val="AB6A750C"/>
@@ -7251,7 +7268,7 @@
       </w:rPr>
     </w:lvl>
   </w:abstractNum>
-  <w:abstractNum w:abstractNumId="9" w15:restartNumberingAfterBreak="0">
+  <w:abstractNum w:abstractNumId="10" w15:restartNumberingAfterBreak="0">
     <w:nsid w:val="4935444E"/>
     <w:multiLevelType w:val="hybridMultilevel"/>
     <w:tmpl w:val="40DA36E4"/>
@@ -7364,7 +7381,7 @@
       </w:rPr>
     </w:lvl>
   </w:abstractNum>
-  <w:abstractNum w:abstractNumId="10" w15:restartNumberingAfterBreak="0">
+  <w:abstractNum w:abstractNumId="11" w15:restartNumberingAfterBreak="0">
     <w:nsid w:val="49C4231E"/>
     <w:multiLevelType w:val="hybridMultilevel"/>
     <w:tmpl w:val="DD0A4EDA"/>
@@ -7477,14 +7494,14 @@
       </w:rPr>
     </w:lvl>
   </w:abstractNum>
-  <w:abstractNum w:abstractNumId="11" w15:restartNumberingAfterBreak="0">
+  <w:abstractNum w:abstractNumId="12" w15:restartNumberingAfterBreak="0">
     <w:nsid w:val="4AE56C24"/>
     <w:multiLevelType w:val="hybridMultilevel"/>
     <w:tmpl w:val="C8B68AA6"/>
     <w:lvl w:ilvl="0" w:tplc="7FFA4152">
       <w:start w:val="1"/>
       <w:numFmt w:val="upperRoman"/>
-      <w:pStyle w:val="TOC1"/>
+      <w:pStyle w:val="Sommario1"/>
       <w:lvlText w:val="%1."/>
       <w:lvlJc w:val="left"/>
       <w:pPr>
@@ -7567,7 +7584,7 @@
       </w:pPr>
     </w:lvl>
   </w:abstractNum>
-  <w:abstractNum w:abstractNumId="12" w15:restartNumberingAfterBreak="0">
+  <w:abstractNum w:abstractNumId="13" w15:restartNumberingAfterBreak="0">
     <w:nsid w:val="4E0A216D"/>
     <w:multiLevelType w:val="hybridMultilevel"/>
     <w:tmpl w:val="0F0C90A0"/>
@@ -7653,7 +7670,93 @@
       </w:pPr>
     </w:lvl>
   </w:abstractNum>
-  <w:abstractNum w:abstractNumId="13" w15:restartNumberingAfterBreak="0">
+  <w:abstractNum w:abstractNumId="14" w15:restartNumberingAfterBreak="0">
+    <w:nsid w:val="6545522B"/>
+    <w:multiLevelType w:val="hybridMultilevel"/>
+    <w:tmpl w:val="E4ECEE00"/>
+    <w:lvl w:ilvl="0" w:tplc="0410000F">
+      <w:start w:val="1"/>
+      <w:numFmt w:val="decimal"/>
+      <w:lvlText w:val="%1."/>
+      <w:lvlJc w:val="left"/>
+      <w:pPr>
+        <w:ind w:left="720" w:hanging="360"/>
+      </w:pPr>
+    </w:lvl>
+    <w:lvl w:ilvl="1" w:tplc="04100019" w:tentative="1">
+      <w:start w:val="1"/>
+      <w:numFmt w:val="lowerLetter"/>
+      <w:lvlText w:val="%2."/>
+      <w:lvlJc w:val="left"/>
+      <w:pPr>
+        <w:ind w:left="1440" w:hanging="360"/>
+      </w:pPr>
+    </w:lvl>
+    <w:lvl w:ilvl="2" w:tplc="0410001B" w:tentative="1">
+      <w:start w:val="1"/>
+      <w:numFmt w:val="lowerRoman"/>
+      <w:lvlText w:val="%3."/>
+      <w:lvlJc w:val="right"/>
+      <w:pPr>
+        <w:ind w:left="2160" w:hanging="180"/>
+      </w:pPr>
+    </w:lvl>
+    <w:lvl w:ilvl="3" w:tplc="0410000F" w:tentative="1">
+      <w:start w:val="1"/>
+      <w:numFmt w:val="decimal"/>
+      <w:lvlText w:val="%4."/>
+      <w:lvlJc w:val="left"/>
+      <w:pPr>
+        <w:ind w:left="2880" w:hanging="360"/>
+      </w:pPr>
+    </w:lvl>
+    <w:lvl w:ilvl="4" w:tplc="04100019" w:tentative="1">
+      <w:start w:val="1"/>
+      <w:numFmt w:val="lowerLetter"/>
+      <w:lvlText w:val="%5."/>
+      <w:lvlJc w:val="left"/>
+      <w:pPr>
+        <w:ind w:left="3600" w:hanging="360"/>
+      </w:pPr>
+    </w:lvl>
+    <w:lvl w:ilvl="5" w:tplc="0410001B" w:tentative="1">
+      <w:start w:val="1"/>
+      <w:numFmt w:val="lowerRoman"/>
+      <w:lvlText w:val="%6."/>
+      <w:lvlJc w:val="right"/>
+      <w:pPr>
+        <w:ind w:left="4320" w:hanging="180"/>
+      </w:pPr>
+    </w:lvl>
+    <w:lvl w:ilvl="6" w:tplc="0410000F" w:tentative="1">
+      <w:start w:val="1"/>
+      <w:numFmt w:val="decimal"/>
+      <w:lvlText w:val="%7."/>
+      <w:lvlJc w:val="left"/>
+      <w:pPr>
+        <w:ind w:left="5040" w:hanging="360"/>
+      </w:pPr>
+    </w:lvl>
+    <w:lvl w:ilvl="7" w:tplc="04100019" w:tentative="1">
+      <w:start w:val="1"/>
+      <w:numFmt w:val="lowerLetter"/>
+      <w:lvlText w:val="%8."/>
+      <w:lvlJc w:val="left"/>
+      <w:pPr>
+        <w:ind w:left="5760" w:hanging="360"/>
+      </w:pPr>
+    </w:lvl>
+    <w:lvl w:ilvl="8" w:tplc="0410001B" w:tentative="1">
+      <w:start w:val="1"/>
+      <w:numFmt w:val="lowerRoman"/>
+      <w:lvlText w:val="%9."/>
+      <w:lvlJc w:val="right"/>
+      <w:pPr>
+        <w:ind w:left="6480" w:hanging="180"/>
+      </w:pPr>
+    </w:lvl>
+  </w:abstractNum>
+  <w:abstractNum w:abstractNumId="15" w15:restartNumberingAfterBreak="0">
     <w:nsid w:val="655D7CC7"/>
     <w:multiLevelType w:val="hybridMultilevel"/>
     <w:tmpl w:val="674093EA"/>
@@ -7766,7 +7869,7 @@
       </w:rPr>
     </w:lvl>
   </w:abstractNum>
-  <w:abstractNum w:abstractNumId="14" w15:restartNumberingAfterBreak="0">
+  <w:abstractNum w:abstractNumId="16" w15:restartNumberingAfterBreak="0">
     <w:nsid w:val="6B5746A3"/>
     <w:multiLevelType w:val="hybridMultilevel"/>
     <w:tmpl w:val="61E03874"/>
@@ -7879,7 +7982,7 @@
       </w:rPr>
     </w:lvl>
   </w:abstractNum>
-  <w:abstractNum w:abstractNumId="15" w15:restartNumberingAfterBreak="0">
+  <w:abstractNum w:abstractNumId="17" w15:restartNumberingAfterBreak="0">
     <w:nsid w:val="6C4A1B81"/>
     <w:multiLevelType w:val="hybridMultilevel"/>
     <w:tmpl w:val="176045A4"/>
@@ -7965,7 +8068,7 @@
       </w:pPr>
     </w:lvl>
   </w:abstractNum>
-  <w:abstractNum w:abstractNumId="16" w15:restartNumberingAfterBreak="0">
+  <w:abstractNum w:abstractNumId="18" w15:restartNumberingAfterBreak="0">
     <w:nsid w:val="6F2A7223"/>
     <w:multiLevelType w:val="hybridMultilevel"/>
     <w:tmpl w:val="FCE0CBC8"/>
@@ -8051,7 +8154,7 @@
       </w:pPr>
     </w:lvl>
   </w:abstractNum>
-  <w:abstractNum w:abstractNumId="17" w15:restartNumberingAfterBreak="0">
+  <w:abstractNum w:abstractNumId="19" w15:restartNumberingAfterBreak="0">
     <w:nsid w:val="6F4741F3"/>
     <w:multiLevelType w:val="hybridMultilevel"/>
     <w:tmpl w:val="6EF88862"/>
@@ -8164,7 +8267,7 @@
       </w:rPr>
     </w:lvl>
   </w:abstractNum>
-  <w:abstractNum w:abstractNumId="18" w15:restartNumberingAfterBreak="0">
+  <w:abstractNum w:abstractNumId="20" w15:restartNumberingAfterBreak="0">
     <w:nsid w:val="743035E2"/>
     <w:multiLevelType w:val="hybridMultilevel"/>
     <w:tmpl w:val="B3E27196"/>
@@ -8277,7 +8380,96 @@
       </w:rPr>
     </w:lvl>
   </w:abstractNum>
-  <w:abstractNum w:abstractNumId="19" w15:restartNumberingAfterBreak="0">
+  <w:abstractNum w:abstractNumId="21" w15:restartNumberingAfterBreak="0">
+    <w:nsid w:val="76311788"/>
+    <w:multiLevelType w:val="hybridMultilevel"/>
+    <w:tmpl w:val="5E7C20EC"/>
+    <w:lvl w:ilvl="0" w:tplc="A9BAB9A4">
+      <w:start w:val="1"/>
+      <w:numFmt w:val="decimal"/>
+      <w:lvlText w:val="%1."/>
+      <w:lvlJc w:val="left"/>
+      <w:pPr>
+        <w:ind w:left="705" w:hanging="360"/>
+      </w:pPr>
+      <w:rPr>
+        <w:rFonts w:hint="default"/>
+      </w:rPr>
+    </w:lvl>
+    <w:lvl w:ilvl="1" w:tplc="04100019" w:tentative="1">
+      <w:start w:val="1"/>
+      <w:numFmt w:val="lowerLetter"/>
+      <w:lvlText w:val="%2."/>
+      <w:lvlJc w:val="left"/>
+      <w:pPr>
+        <w:ind w:left="1425" w:hanging="360"/>
+      </w:pPr>
+    </w:lvl>
+    <w:lvl w:ilvl="2" w:tplc="0410001B" w:tentative="1">
+      <w:start w:val="1"/>
+      <w:numFmt w:val="lowerRoman"/>
+      <w:lvlText w:val="%3."/>
+      <w:lvlJc w:val="right"/>
+      <w:pPr>
+        <w:ind w:left="2145" w:hanging="180"/>
+      </w:pPr>
+    </w:lvl>
+    <w:lvl w:ilvl="3" w:tplc="0410000F" w:tentative="1">
+      <w:start w:val="1"/>
+      <w:numFmt w:val="decimal"/>
+      <w:lvlText w:val="%4."/>
+      <w:lvlJc w:val="left"/>
+      <w:pPr>
+        <w:ind w:left="2865" w:hanging="360"/>
+      </w:pPr>
+    </w:lvl>
+    <w:lvl w:ilvl="4" w:tplc="04100019" w:tentative="1">
+      <w:start w:val="1"/>
+      <w:numFmt w:val="lowerLetter"/>
+      <w:lvlText w:val="%5."/>
+      <w:lvlJc w:val="left"/>
+      <w:pPr>
+        <w:ind w:left="3585" w:hanging="360"/>
+      </w:pPr>
+    </w:lvl>
+    <w:lvl w:ilvl="5" w:tplc="0410001B" w:tentative="1">
+      <w:start w:val="1"/>
+      <w:numFmt w:val="lowerRoman"/>
+      <w:lvlText w:val="%6."/>
+      <w:lvlJc w:val="right"/>
+      <w:pPr>
+        <w:ind w:left="4305" w:hanging="180"/>
+      </w:pPr>
+    </w:lvl>
+    <w:lvl w:ilvl="6" w:tplc="0410000F" w:tentative="1">
+      <w:start w:val="1"/>
+      <w:numFmt w:val="decimal"/>
+      <w:lvlText w:val="%7."/>
+      <w:lvlJc w:val="left"/>
+      <w:pPr>
+        <w:ind w:left="5025" w:hanging="360"/>
+      </w:pPr>
+    </w:lvl>
+    <w:lvl w:ilvl="7" w:tplc="04100019" w:tentative="1">
+      <w:start w:val="1"/>
+      <w:numFmt w:val="lowerLetter"/>
+      <w:lvlText w:val="%8."/>
+      <w:lvlJc w:val="left"/>
+      <w:pPr>
+        <w:ind w:left="5745" w:hanging="360"/>
+      </w:pPr>
+    </w:lvl>
+    <w:lvl w:ilvl="8" w:tplc="0410001B" w:tentative="1">
+      <w:start w:val="1"/>
+      <w:numFmt w:val="lowerRoman"/>
+      <w:lvlText w:val="%9."/>
+      <w:lvlJc w:val="right"/>
+      <w:pPr>
+        <w:ind w:left="6465" w:hanging="180"/>
+      </w:pPr>
+    </w:lvl>
+  </w:abstractNum>
+  <w:abstractNum w:abstractNumId="22" w15:restartNumberingAfterBreak="0">
     <w:nsid w:val="7961550F"/>
     <w:multiLevelType w:val="hybridMultilevel"/>
     <w:tmpl w:val="B2C49A84"/>
@@ -8391,7 +8583,7 @@
     </w:lvl>
   </w:abstractNum>
   <w:num w:numId="1">
-    <w:abstractNumId w:val="11"/>
+    <w:abstractNumId w:val="12"/>
   </w:num>
   <w:num w:numId="2">
     <w:abstractNumId w:val="3"/>
@@ -8400,7 +8592,7 @@
     <w:abstractNumId w:val="6"/>
   </w:num>
   <w:num w:numId="4">
-    <w:abstractNumId w:val="16"/>
+    <w:abstractNumId w:val="18"/>
   </w:num>
   <w:num w:numId="5">
     <w:abstractNumId w:val="0"/>
@@ -8409,25 +8601,25 @@
     <w:abstractNumId w:val="4"/>
   </w:num>
   <w:num w:numId="7">
-    <w:abstractNumId w:val="12"/>
+    <w:abstractNumId w:val="13"/>
   </w:num>
   <w:num w:numId="8">
     <w:abstractNumId w:val="2"/>
   </w:num>
   <w:num w:numId="9">
+    <w:abstractNumId w:val="17"/>
+  </w:num>
+  <w:num w:numId="10">
     <w:abstractNumId w:val="15"/>
   </w:num>
-  <w:num w:numId="10">
-    <w:abstractNumId w:val="13"/>
-  </w:num>
   <w:num w:numId="11">
-    <w:abstractNumId w:val="9"/>
+    <w:abstractNumId w:val="10"/>
   </w:num>
   <w:num w:numId="12">
-    <w:abstractNumId w:val="17"/>
+    <w:abstractNumId w:val="19"/>
   </w:num>
   <w:num w:numId="13">
-    <w:abstractNumId w:val="10"/>
+    <w:abstractNumId w:val="11"/>
   </w:num>
   <w:num w:numId="14">
     <w:abstractNumId w:val="1"/>
@@ -8439,16 +8631,25 @@
     <w:abstractNumId w:val="7"/>
   </w:num>
   <w:num w:numId="17">
-    <w:abstractNumId w:val="18"/>
+    <w:abstractNumId w:val="20"/>
   </w:num>
   <w:num w:numId="18">
-    <w:abstractNumId w:val="19"/>
+    <w:abstractNumId w:val="22"/>
   </w:num>
   <w:num w:numId="19">
-    <w:abstractNumId w:val="8"/>
+    <w:abstractNumId w:val="9"/>
   </w:num>
   <w:num w:numId="20">
+    <w:abstractNumId w:val="16"/>
+  </w:num>
+  <w:num w:numId="21">
     <w:abstractNumId w:val="14"/>
+  </w:num>
+  <w:num w:numId="22">
+    <w:abstractNumId w:val="21"/>
+  </w:num>
+  <w:num w:numId="23">
+    <w:abstractNumId w:val="8"/>
   </w:num>
 </w:numbering>
 </file>
@@ -8846,15 +9047,15 @@
     <w:lsdException w:name="Hashtag" w:semiHidden="1" w:unhideWhenUsed="1"/>
     <w:lsdException w:name="Unresolved Mention" w:semiHidden="1" w:unhideWhenUsed="1"/>
   </w:latentStyles>
-  <w:style w:type="paragraph" w:default="1" w:styleId="Normal">
+  <w:style w:type="paragraph" w:default="1" w:styleId="Normale">
     <w:name w:val="Normal"/>
     <w:qFormat/>
   </w:style>
-  <w:style w:type="paragraph" w:styleId="Heading1">
+  <w:style w:type="paragraph" w:styleId="Titolo1">
     <w:name w:val="heading 1"/>
-    <w:basedOn w:val="Normal"/>
-    <w:next w:val="Normal"/>
-    <w:link w:val="Heading1Char"/>
+    <w:basedOn w:val="Normale"/>
+    <w:next w:val="Normale"/>
+    <w:link w:val="Titolo1Carattere"/>
     <w:uiPriority w:val="9"/>
     <w:qFormat/>
     <w:pPr>
@@ -8873,11 +9074,11 @@
       <w:szCs w:val="36"/>
     </w:rPr>
   </w:style>
-  <w:style w:type="paragraph" w:styleId="Heading2">
+  <w:style w:type="paragraph" w:styleId="Titolo2">
     <w:name w:val="heading 2"/>
-    <w:basedOn w:val="Normal"/>
-    <w:next w:val="Normal"/>
-    <w:link w:val="Heading2Char"/>
+    <w:basedOn w:val="Normale"/>
+    <w:next w:val="Normale"/>
+    <w:link w:val="Titolo2Carattere"/>
     <w:uiPriority w:val="9"/>
     <w:unhideWhenUsed/>
     <w:qFormat/>
@@ -8894,11 +9095,11 @@
       <w:szCs w:val="26"/>
     </w:rPr>
   </w:style>
-  <w:style w:type="paragraph" w:styleId="Heading3">
+  <w:style w:type="paragraph" w:styleId="Titolo3">
     <w:name w:val="heading 3"/>
-    <w:basedOn w:val="Normal"/>
-    <w:next w:val="Normal"/>
-    <w:link w:val="Heading3Char"/>
+    <w:basedOn w:val="Normale"/>
+    <w:next w:val="Normale"/>
+    <w:link w:val="Titolo3Carattere"/>
     <w:uiPriority w:val="9"/>
     <w:unhideWhenUsed/>
     <w:qFormat/>
@@ -8917,11 +9118,11 @@
       <w:szCs w:val="24"/>
     </w:rPr>
   </w:style>
-  <w:style w:type="paragraph" w:styleId="Heading4">
+  <w:style w:type="paragraph" w:styleId="Titolo4">
     <w:name w:val="heading 4"/>
-    <w:basedOn w:val="Normal"/>
-    <w:next w:val="Normal"/>
-    <w:link w:val="Heading4Char"/>
+    <w:basedOn w:val="Normale"/>
+    <w:next w:val="Normale"/>
+    <w:link w:val="Titolo4Carattere"/>
     <w:uiPriority w:val="9"/>
     <w:unhideWhenUsed/>
     <w:qFormat/>
@@ -8938,11 +9139,11 @@
       <w:color w:val="DF1010" w:themeColor="accent1" w:themeShade="BF"/>
     </w:rPr>
   </w:style>
-  <w:style w:type="paragraph" w:styleId="Heading5">
+  <w:style w:type="paragraph" w:styleId="Titolo5">
     <w:name w:val="heading 5"/>
-    <w:basedOn w:val="Normal"/>
-    <w:next w:val="Normal"/>
-    <w:link w:val="Heading5Char"/>
+    <w:basedOn w:val="Normale"/>
+    <w:next w:val="Normale"/>
+    <w:link w:val="Titolo5Carattere"/>
     <w:uiPriority w:val="9"/>
     <w:unhideWhenUsed/>
     <w:qFormat/>
@@ -8958,13 +9159,13 @@
       <w:color w:val="DF1010" w:themeColor="accent1" w:themeShade="BF"/>
     </w:rPr>
   </w:style>
-  <w:style w:type="character" w:default="1" w:styleId="DefaultParagraphFont">
+  <w:style w:type="character" w:default="1" w:styleId="Carpredefinitoparagrafo">
     <w:name w:val="Default Paragraph Font"/>
     <w:uiPriority w:val="1"/>
     <w:semiHidden/>
     <w:unhideWhenUsed/>
   </w:style>
-  <w:style w:type="table" w:default="1" w:styleId="TableNormal">
+  <w:style w:type="table" w:default="1" w:styleId="Tabellanormale">
     <w:name w:val="Normal Table"/>
     <w:uiPriority w:val="99"/>
     <w:semiHidden/>
@@ -8979,7 +9180,7 @@
       </w:tblCellMar>
     </w:tblPr>
   </w:style>
-  <w:style w:type="numbering" w:default="1" w:styleId="NoList">
+  <w:style w:type="numbering" w:default="1" w:styleId="Nessunelenco">
     <w:name w:val="No List"/>
     <w:uiPriority w:val="99"/>
     <w:semiHidden/>
@@ -8987,27 +9188,27 @@
   </w:style>
   <w:style w:type="paragraph" w:customStyle="1" w:styleId="Logo">
     <w:name w:val="Logo"/>
-    <w:basedOn w:val="Normal"/>
+    <w:basedOn w:val="Normale"/>
     <w:uiPriority w:val="99"/>
     <w:unhideWhenUsed/>
     <w:pPr>
       <w:spacing w:before="600"/>
     </w:pPr>
   </w:style>
-  <w:style w:type="character" w:styleId="PlaceholderText">
+  <w:style w:type="character" w:styleId="Testosegnaposto">
     <w:name w:val="Placeholder Text"/>
-    <w:basedOn w:val="DefaultParagraphFont"/>
+    <w:basedOn w:val="Carpredefinitoparagrafo"/>
     <w:uiPriority w:val="99"/>
     <w:semiHidden/>
     <w:rPr>
       <w:color w:val="808080"/>
     </w:rPr>
   </w:style>
-  <w:style w:type="paragraph" w:styleId="Title">
+  <w:style w:type="paragraph" w:styleId="Titolo">
     <w:name w:val="Title"/>
-    <w:basedOn w:val="Normal"/>
-    <w:next w:val="Normal"/>
-    <w:link w:val="TitleChar"/>
+    <w:basedOn w:val="Normale"/>
+    <w:next w:val="Normale"/>
+    <w:link w:val="TitoloCarattere"/>
     <w:uiPriority w:val="10"/>
     <w:qFormat/>
     <w:pPr>
@@ -9022,10 +9223,10 @@
       <w:szCs w:val="96"/>
     </w:rPr>
   </w:style>
-  <w:style w:type="character" w:customStyle="1" w:styleId="TitleChar">
-    <w:name w:val="Title Char"/>
-    <w:basedOn w:val="DefaultParagraphFont"/>
-    <w:link w:val="Title"/>
+  <w:style w:type="character" w:customStyle="1" w:styleId="TitoloCarattere">
+    <w:name w:val="Titolo Carattere"/>
+    <w:basedOn w:val="Carpredefinitoparagrafo"/>
+    <w:link w:val="Titolo"/>
     <w:uiPriority w:val="10"/>
     <w:rPr>
       <w:rFonts w:asciiTheme="majorHAnsi" w:eastAsiaTheme="majorEastAsia" w:hAnsiTheme="majorHAnsi" w:cstheme="majorBidi"/>
@@ -9035,11 +9236,11 @@
       <w:szCs w:val="96"/>
     </w:rPr>
   </w:style>
-  <w:style w:type="paragraph" w:styleId="Subtitle">
+  <w:style w:type="paragraph" w:styleId="Sottotitolo">
     <w:name w:val="Subtitle"/>
-    <w:basedOn w:val="Normal"/>
-    <w:next w:val="Normal"/>
-    <w:link w:val="SubtitleChar"/>
+    <w:basedOn w:val="Normale"/>
+    <w:next w:val="Normale"/>
+    <w:link w:val="SottotitoloCarattere"/>
     <w:uiPriority w:val="11"/>
     <w:qFormat/>
     <w:pPr>
@@ -9053,17 +9254,17 @@
       <w:szCs w:val="32"/>
     </w:rPr>
   </w:style>
-  <w:style w:type="character" w:customStyle="1" w:styleId="SubtitleChar">
-    <w:name w:val="Subtitle Char"/>
-    <w:basedOn w:val="DefaultParagraphFont"/>
-    <w:link w:val="Subtitle"/>
+  <w:style w:type="character" w:customStyle="1" w:styleId="SottotitoloCarattere">
+    <w:name w:val="Sottotitolo Carattere"/>
+    <w:basedOn w:val="Carpredefinitoparagrafo"/>
+    <w:link w:val="Sottotitolo"/>
     <w:uiPriority w:val="11"/>
     <w:rPr>
       <w:sz w:val="32"/>
       <w:szCs w:val="32"/>
     </w:rPr>
   </w:style>
-  <w:style w:type="paragraph" w:styleId="NoSpacing">
+  <w:style w:type="paragraph" w:styleId="Nessunaspaziatura">
     <w:name w:val="No Spacing"/>
     <w:uiPriority w:val="1"/>
     <w:qFormat/>
@@ -9071,9 +9272,9 @@
       <w:spacing w:after="0" w:line="240" w:lineRule="auto"/>
     </w:pPr>
   </w:style>
-  <w:style w:type="table" w:styleId="TableGrid">
+  <w:style w:type="table" w:styleId="Grigliatabella">
     <w:name w:val="Table Grid"/>
-    <w:basedOn w:val="TableNormal"/>
+    <w:basedOn w:val="Tabellanormale"/>
     <w:uiPriority w:val="39"/>
     <w:pPr>
       <w:spacing w:after="0" w:line="240" w:lineRule="auto"/>
@@ -9091,7 +9292,7 @@
   </w:style>
   <w:style w:type="paragraph" w:customStyle="1" w:styleId="Recapiti">
     <w:name w:val="Recapiti"/>
-    <w:basedOn w:val="NoSpacing"/>
+    <w:basedOn w:val="Nessunaspaziatura"/>
     <w:uiPriority w:val="99"/>
     <w:qFormat/>
     <w:rPr>
@@ -9102,16 +9303,16 @@
   </w:style>
   <w:style w:type="paragraph" w:customStyle="1" w:styleId="Spaziotabella">
     <w:name w:val="Spazio tabella"/>
-    <w:basedOn w:val="NoSpacing"/>
+    <w:basedOn w:val="Nessunaspaziatura"/>
     <w:uiPriority w:val="99"/>
     <w:pPr>
       <w:spacing w:line="14" w:lineRule="exact"/>
     </w:pPr>
   </w:style>
-  <w:style w:type="paragraph" w:styleId="Header">
+  <w:style w:type="paragraph" w:styleId="Intestazione">
     <w:name w:val="header"/>
-    <w:basedOn w:val="Normal"/>
-    <w:link w:val="HeaderChar"/>
+    <w:basedOn w:val="Normale"/>
+    <w:link w:val="IntestazioneCarattere"/>
     <w:uiPriority w:val="99"/>
     <w:unhideWhenUsed/>
     <w:pPr>
@@ -9122,16 +9323,16 @@
       <w:spacing w:after="0" w:line="240" w:lineRule="auto"/>
     </w:pPr>
   </w:style>
-  <w:style w:type="character" w:customStyle="1" w:styleId="HeaderChar">
-    <w:name w:val="Header Char"/>
-    <w:basedOn w:val="DefaultParagraphFont"/>
-    <w:link w:val="Header"/>
+  <w:style w:type="character" w:customStyle="1" w:styleId="IntestazioneCarattere">
+    <w:name w:val="Intestazione Carattere"/>
+    <w:basedOn w:val="Carpredefinitoparagrafo"/>
+    <w:link w:val="Intestazione"/>
     <w:uiPriority w:val="99"/>
   </w:style>
-  <w:style w:type="paragraph" w:styleId="Footer">
+  <w:style w:type="paragraph" w:styleId="Pidipagina">
     <w:name w:val="footer"/>
-    <w:basedOn w:val="Normal"/>
-    <w:link w:val="FooterChar"/>
+    <w:basedOn w:val="Normale"/>
+    <w:link w:val="PidipaginaCarattere"/>
     <w:uiPriority w:val="99"/>
     <w:unhideWhenUsed/>
     <w:qFormat/>
@@ -9146,10 +9347,10 @@
       <w:szCs w:val="16"/>
     </w:rPr>
   </w:style>
-  <w:style w:type="character" w:customStyle="1" w:styleId="FooterChar">
-    <w:name w:val="Footer Char"/>
-    <w:basedOn w:val="DefaultParagraphFont"/>
-    <w:link w:val="Footer"/>
+  <w:style w:type="character" w:customStyle="1" w:styleId="PidipaginaCarattere">
+    <w:name w:val="Piè di pagina Carattere"/>
+    <w:basedOn w:val="Carpredefinitoparagrafo"/>
+    <w:link w:val="Pidipagina"/>
     <w:uiPriority w:val="99"/>
     <w:rPr>
       <w:rFonts w:asciiTheme="majorHAnsi" w:eastAsiaTheme="majorEastAsia" w:hAnsiTheme="majorHAnsi" w:cstheme="majorBidi"/>
@@ -9159,10 +9360,10 @@
       <w:szCs w:val="16"/>
     </w:rPr>
   </w:style>
-  <w:style w:type="character" w:customStyle="1" w:styleId="Heading1Char">
-    <w:name w:val="Heading 1 Char"/>
-    <w:basedOn w:val="DefaultParagraphFont"/>
-    <w:link w:val="Heading1"/>
+  <w:style w:type="character" w:customStyle="1" w:styleId="Titolo1Carattere">
+    <w:name w:val="Titolo 1 Carattere"/>
+    <w:basedOn w:val="Carpredefinitoparagrafo"/>
+    <w:link w:val="Titolo1"/>
     <w:uiPriority w:val="9"/>
     <w:rPr>
       <w:rFonts w:asciiTheme="majorHAnsi" w:eastAsiaTheme="majorEastAsia" w:hAnsiTheme="majorHAnsi" w:cstheme="majorBidi"/>
@@ -9171,10 +9372,10 @@
       <w:szCs w:val="36"/>
     </w:rPr>
   </w:style>
-  <w:style w:type="character" w:customStyle="1" w:styleId="Heading2Char">
-    <w:name w:val="Heading 2 Char"/>
-    <w:basedOn w:val="DefaultParagraphFont"/>
-    <w:link w:val="Heading2"/>
+  <w:style w:type="character" w:customStyle="1" w:styleId="Titolo2Carattere">
+    <w:name w:val="Titolo 2 Carattere"/>
+    <w:basedOn w:val="Carpredefinitoparagrafo"/>
+    <w:link w:val="Titolo2"/>
     <w:uiPriority w:val="9"/>
     <w:rPr>
       <w:b/>
@@ -9183,10 +9384,10 @@
       <w:szCs w:val="26"/>
     </w:rPr>
   </w:style>
-  <w:style w:type="paragraph" w:styleId="TOCHeading">
+  <w:style w:type="paragraph" w:styleId="Titolosommario">
     <w:name w:val="TOC Heading"/>
-    <w:basedOn w:val="Heading1"/>
-    <w:next w:val="Normal"/>
+    <w:basedOn w:val="Titolo1"/>
+    <w:next w:val="Normale"/>
     <w:uiPriority w:val="39"/>
     <w:unhideWhenUsed/>
     <w:qFormat/>
@@ -9204,10 +9405,10 @@
       <w:szCs w:val="72"/>
     </w:rPr>
   </w:style>
-  <w:style w:type="paragraph" w:styleId="TOC1">
+  <w:style w:type="paragraph" w:styleId="Sommario1">
     <w:name w:val="toc 1"/>
-    <w:basedOn w:val="Normal"/>
-    <w:next w:val="Normal"/>
+    <w:basedOn w:val="Normale"/>
+    <w:next w:val="Normale"/>
     <w:autoRedefine/>
     <w:uiPriority w:val="39"/>
     <w:unhideWhenUsed/>
@@ -9225,10 +9426,10 @@
       <w:szCs w:val="26"/>
     </w:rPr>
   </w:style>
-  <w:style w:type="paragraph" w:styleId="TOC2">
+  <w:style w:type="paragraph" w:styleId="Sommario2">
     <w:name w:val="toc 2"/>
-    <w:basedOn w:val="Normal"/>
-    <w:next w:val="Normal"/>
+    <w:basedOn w:val="Normale"/>
+    <w:next w:val="Normale"/>
     <w:autoRedefine/>
     <w:uiPriority w:val="39"/>
     <w:unhideWhenUsed/>
@@ -9244,9 +9445,9 @@
       <w:szCs w:val="22"/>
     </w:rPr>
   </w:style>
-  <w:style w:type="character" w:styleId="Hyperlink">
+  <w:style w:type="character" w:styleId="Collegamentoipertestuale">
     <w:name w:val="Hyperlink"/>
-    <w:basedOn w:val="DefaultParagraphFont"/>
+    <w:basedOn w:val="Carpredefinitoparagrafo"/>
     <w:uiPriority w:val="99"/>
     <w:unhideWhenUsed/>
     <w:rPr>
@@ -9254,10 +9455,10 @@
       <w:u w:val="single"/>
     </w:rPr>
   </w:style>
-  <w:style w:type="character" w:customStyle="1" w:styleId="Heading3Char">
-    <w:name w:val="Heading 3 Char"/>
-    <w:basedOn w:val="DefaultParagraphFont"/>
-    <w:link w:val="Heading3"/>
+  <w:style w:type="character" w:customStyle="1" w:styleId="Titolo3Carattere">
+    <w:name w:val="Titolo 3 Carattere"/>
+    <w:basedOn w:val="Carpredefinitoparagrafo"/>
+    <w:link w:val="Titolo3"/>
     <w:uiPriority w:val="9"/>
     <w:rPr>
       <w:b/>
@@ -9270,7 +9471,7 @@
   </w:style>
   <w:style w:type="paragraph" w:customStyle="1" w:styleId="Logoalt">
     <w:name w:val="Logo alt."/>
-    <w:basedOn w:val="Normal"/>
+    <w:basedOn w:val="Normale"/>
     <w:uiPriority w:val="99"/>
     <w:unhideWhenUsed/>
     <w:pPr>
@@ -9280,7 +9481,7 @@
   </w:style>
   <w:style w:type="paragraph" w:customStyle="1" w:styleId="Pidipaginaalt">
     <w:name w:val="Piè di pagina alt."/>
-    <w:basedOn w:val="Normal"/>
+    <w:basedOn w:val="Normale"/>
     <w:uiPriority w:val="99"/>
     <w:unhideWhenUsed/>
     <w:qFormat/>
@@ -9296,7 +9497,7 @@
   </w:style>
   <w:style w:type="table" w:customStyle="1" w:styleId="Tabellasuggerimento">
     <w:name w:val="Tabella suggerimento"/>
-    <w:basedOn w:val="TableNormal"/>
+    <w:basedOn w:val="Tabellanormale"/>
     <w:uiPriority w:val="99"/>
     <w:pPr>
       <w:spacing w:after="0" w:line="240" w:lineRule="auto"/>
@@ -9325,7 +9526,7 @@
   </w:style>
   <w:style w:type="paragraph" w:customStyle="1" w:styleId="Testosuggerimento">
     <w:name w:val="Testo suggerimento"/>
-    <w:basedOn w:val="Normal"/>
+    <w:basedOn w:val="Normale"/>
     <w:uiPriority w:val="99"/>
     <w:pPr>
       <w:spacing w:before="160" w:after="160" w:line="264" w:lineRule="auto"/>
@@ -9341,7 +9542,7 @@
   </w:style>
   <w:style w:type="paragraph" w:customStyle="1" w:styleId="Icona">
     <w:name w:val="Icona"/>
-    <w:basedOn w:val="Normal"/>
+    <w:basedOn w:val="Normale"/>
     <w:uiPriority w:val="99"/>
     <w:unhideWhenUsed/>
     <w:qFormat/>
@@ -9350,10 +9551,10 @@
       <w:jc w:val="center"/>
     </w:pPr>
   </w:style>
-  <w:style w:type="character" w:customStyle="1" w:styleId="Heading4Char">
-    <w:name w:val="Heading 4 Char"/>
-    <w:basedOn w:val="DefaultParagraphFont"/>
-    <w:link w:val="Heading4"/>
+  <w:style w:type="character" w:customStyle="1" w:styleId="Titolo4Carattere">
+    <w:name w:val="Titolo 4 Carattere"/>
+    <w:basedOn w:val="Carpredefinitoparagrafo"/>
+    <w:link w:val="Titolo4"/>
     <w:uiPriority w:val="9"/>
     <w:rPr>
       <w:rFonts w:asciiTheme="majorHAnsi" w:eastAsiaTheme="majorEastAsia" w:hAnsiTheme="majorHAnsi" w:cstheme="majorBidi"/>
@@ -9364,7 +9565,7 @@
   </w:style>
   <w:style w:type="table" w:customStyle="1" w:styleId="Tabellafinanziaria">
     <w:name w:val="Tabella finanziaria"/>
-    <w:basedOn w:val="TableNormal"/>
+    <w:basedOn w:val="Tabellanormale"/>
     <w:uiPriority w:val="99"/>
     <w:pPr>
       <w:spacing w:before="60" w:after="60" w:line="240" w:lineRule="auto"/>
@@ -9419,10 +9620,10 @@
       </w:tcPr>
     </w:tblStylePr>
   </w:style>
-  <w:style w:type="paragraph" w:styleId="TOC3">
+  <w:style w:type="paragraph" w:styleId="Sommario3">
     <w:name w:val="toc 3"/>
-    <w:basedOn w:val="Normal"/>
-    <w:next w:val="Normal"/>
+    <w:basedOn w:val="Normale"/>
+    <w:next w:val="Normale"/>
     <w:autoRedefine/>
     <w:uiPriority w:val="39"/>
     <w:semiHidden/>
@@ -9432,10 +9633,10 @@
       <w:ind w:left="720" w:right="3240"/>
     </w:pPr>
   </w:style>
-  <w:style w:type="paragraph" w:styleId="TOC4">
+  <w:style w:type="paragraph" w:styleId="Sommario4">
     <w:name w:val="toc 4"/>
-    <w:basedOn w:val="Normal"/>
-    <w:next w:val="Normal"/>
+    <w:basedOn w:val="Normale"/>
+    <w:next w:val="Normale"/>
     <w:autoRedefine/>
     <w:uiPriority w:val="39"/>
     <w:semiHidden/>
@@ -9447,7 +9648,7 @@
   </w:style>
   <w:style w:type="paragraph" w:customStyle="1" w:styleId="Kontaktopplysninger">
     <w:name w:val="Kontaktopplysninger"/>
-    <w:basedOn w:val="NoSpacing"/>
+    <w:basedOn w:val="Nessunaspaziatura"/>
     <w:uiPriority w:val="99"/>
     <w:qFormat/>
     <w:rsid w:val="007D5C6E"/>
@@ -9459,17 +9660,17 @@
   </w:style>
   <w:style w:type="paragraph" w:customStyle="1" w:styleId="Tabellomrde">
     <w:name w:val="Tabellområde"/>
-    <w:basedOn w:val="NoSpacing"/>
+    <w:basedOn w:val="Nessunaspaziatura"/>
     <w:uiPriority w:val="99"/>
     <w:rsid w:val="007D5C6E"/>
     <w:pPr>
       <w:spacing w:line="14" w:lineRule="exact"/>
     </w:pPr>
   </w:style>
-  <w:style w:type="paragraph" w:styleId="BalloonText">
+  <w:style w:type="paragraph" w:styleId="Testofumetto">
     <w:name w:val="Balloon Text"/>
-    <w:basedOn w:val="Normal"/>
-    <w:link w:val="BalloonTextChar"/>
+    <w:basedOn w:val="Normale"/>
+    <w:link w:val="TestofumettoCarattere"/>
     <w:uiPriority w:val="99"/>
     <w:semiHidden/>
     <w:unhideWhenUsed/>
@@ -9483,10 +9684,10 @@
       <w:szCs w:val="16"/>
     </w:rPr>
   </w:style>
-  <w:style w:type="character" w:customStyle="1" w:styleId="BalloonTextChar">
-    <w:name w:val="Balloon Text Char"/>
-    <w:basedOn w:val="DefaultParagraphFont"/>
-    <w:link w:val="BalloonText"/>
+  <w:style w:type="character" w:customStyle="1" w:styleId="TestofumettoCarattere">
+    <w:name w:val="Testo fumetto Carattere"/>
+    <w:basedOn w:val="Carpredefinitoparagrafo"/>
+    <w:link w:val="Testofumetto"/>
     <w:uiPriority w:val="99"/>
     <w:semiHidden/>
     <w:rsid w:val="006B4A8D"/>
@@ -9496,10 +9697,10 @@
       <w:szCs w:val="16"/>
     </w:rPr>
   </w:style>
-  <w:style w:type="character" w:customStyle="1" w:styleId="Heading5Char">
-    <w:name w:val="Heading 5 Char"/>
-    <w:basedOn w:val="DefaultParagraphFont"/>
-    <w:link w:val="Heading5"/>
+  <w:style w:type="character" w:customStyle="1" w:styleId="Titolo5Carattere">
+    <w:name w:val="Titolo 5 Carattere"/>
+    <w:basedOn w:val="Carpredefinitoparagrafo"/>
+    <w:link w:val="Titolo5"/>
     <w:uiPriority w:val="9"/>
     <w:rsid w:val="00556F1B"/>
     <w:rPr>
@@ -9507,9 +9708,9 @@
       <w:color w:val="DF1010" w:themeColor="accent1" w:themeShade="BF"/>
     </w:rPr>
   </w:style>
-  <w:style w:type="paragraph" w:styleId="ListParagraph">
+  <w:style w:type="paragraph" w:styleId="Paragrafoelenco">
     <w:name w:val="List Paragraph"/>
-    <w:basedOn w:val="Normal"/>
+    <w:basedOn w:val="Normale"/>
     <w:uiPriority w:val="34"/>
     <w:qFormat/>
     <w:rsid w:val="00DB40B5"/>
@@ -9518,9 +9719,9 @@
       <w:contextualSpacing/>
     </w:pPr>
   </w:style>
-  <w:style w:type="character" w:styleId="Strong">
+  <w:style w:type="character" w:styleId="Enfasigrassetto">
     <w:name w:val="Strong"/>
-    <w:basedOn w:val="DefaultParagraphFont"/>
+    <w:basedOn w:val="Carpredefinitoparagrafo"/>
     <w:uiPriority w:val="22"/>
     <w:qFormat/>
     <w:rsid w:val="00694A7D"/>
@@ -9774,7 +9975,7 @@
 </file>
 
 <file path=customXml/itemProps3.xml><?xml version="1.0" encoding="utf-8"?>
-<ds:datastoreItem xmlns:ds="http://schemas.openxmlformats.org/officeDocument/2006/customXml" ds:itemID="{593D9DE7-5AA0-CE41-86CE-D93F2817C5D1}">
+<ds:datastoreItem xmlns:ds="http://schemas.openxmlformats.org/officeDocument/2006/customXml" ds:itemID="{186723E6-52E3-465D-AD31-C6D4D2CE4DF6}">
   <ds:schemaRefs>
     <ds:schemaRef ds:uri="http://schemas.openxmlformats.org/officeDocument/2006/bibliography"/>
   </ds:schemaRefs>

</xml_diff>